<commit_message>
corrected DB diagrams pt 2
</commit_message>
<xml_diff>
--- a/Adatbázis alapú rendszerek.docx
+++ b/Adatbázis alapú rendszerek.docx
@@ -3006,7 +3006,7 @@
       </w:pPr>
       <w:r>
         <w:drawing>
-          <wp:inline wp14:editId="1F41857C" wp14:anchorId="7F13E412">
+          <wp:inline wp14:editId="79542585" wp14:anchorId="7F13E412">
             <wp:extent cx="5724524" cy="3190875"/>
             <wp:effectExtent l="0" t="0" r="0" b="0"/>
             <wp:docPr id="589627964" name="" title=""/>
@@ -3021,7 +3021,7 @@
                     <pic:cNvPicPr/>
                   </pic:nvPicPr>
                   <pic:blipFill>
-                    <a:blip r:embed="R2d061fdd42c64678">
+                    <a:blip r:embed="R2435b89317f043a1">
                       <a:extLst>
                         <a:ext xmlns:a="http://schemas.openxmlformats.org/drawingml/2006/main" uri="{28A0092B-C50C-407E-A947-70E740481C1C}">
                           <a14:useLocalDpi val="0"/>
@@ -3068,10 +3068,10 @@
       </w:pPr>
       <w:r>
         <w:drawing>
-          <wp:inline wp14:editId="27F8B01F" wp14:anchorId="7F7174B1">
-            <wp:extent cx="5724524" cy="3581400"/>
+          <wp:inline wp14:editId="3C74D702" wp14:anchorId="76F6D09F">
+            <wp:extent cx="5724524" cy="3638550"/>
             <wp:effectExtent l="0" t="0" r="0" b="0"/>
-            <wp:docPr id="975615060" name="" title=""/>
+            <wp:docPr id="925764820" name="" title=""/>
             <wp:cNvGraphicFramePr>
               <a:graphicFrameLocks noChangeAspect="1"/>
             </wp:cNvGraphicFramePr>
@@ -3083,7 +3083,7 @@
                     <pic:cNvPicPr/>
                   </pic:nvPicPr>
                   <pic:blipFill>
-                    <a:blip r:embed="Rcd320bba5bd840a9">
+                    <a:blip r:embed="R05218fa42eec4860">
                       <a:extLst>
                         <a:ext xmlns:a="http://schemas.openxmlformats.org/drawingml/2006/main" uri="{28A0092B-C50C-407E-A947-70E740481C1C}">
                           <a14:useLocalDpi val="0"/>
@@ -3097,7 +3097,7 @@
                   <pic:spPr>
                     <a:xfrm>
                       <a:off x="0" y="0"/>
-                      <a:ext cx="5724524" cy="3581400"/>
+                      <a:ext cx="5724524" cy="3638550"/>
                     </a:xfrm>
                     <a:prstGeom prst="rect">
                       <a:avLst/>

</xml_diff>

<commit_message>
fixed DB documentation, added inserts to creation script
</commit_message>
<xml_diff>
--- a/Adatbázis alapú rendszerek.docx
+++ b/Adatbázis alapú rendszerek.docx
@@ -3068,10 +3068,10 @@
       </w:pPr>
       <w:r>
         <w:drawing>
-          <wp:inline wp14:editId="3C74D702" wp14:anchorId="76F6D09F">
+          <wp:inline wp14:editId="01D23CC0" wp14:anchorId="6F0D8A0C">
             <wp:extent cx="5724524" cy="3638550"/>
             <wp:effectExtent l="0" t="0" r="0" b="0"/>
-            <wp:docPr id="925764820" name="" title=""/>
+            <wp:docPr id="1384966930" name="" title=""/>
             <wp:cNvGraphicFramePr>
               <a:graphicFrameLocks noChangeAspect="1"/>
             </wp:cNvGraphicFramePr>
@@ -3083,7 +3083,7 @@
                     <pic:cNvPicPr/>
                   </pic:nvPicPr>
                   <pic:blipFill>
-                    <a:blip r:embed="R05218fa42eec4860">
+                    <a:blip r:embed="Rd99424b875e04fa1">
                       <a:extLst>
                         <a:ext xmlns:a="http://schemas.openxmlformats.org/drawingml/2006/main" uri="{28A0092B-C50C-407E-A947-70E740481C1C}">
                           <a14:useLocalDpi val="0"/>
@@ -3228,23 +3228,14 @@
           <w:noProof w:val="0"/>
           <w:sz w:val="24"/>
           <w:szCs w:val="24"/>
-          <w:lang w:val="en-GB"/>
-        </w:rPr>
-        <w:t xml:space="preserve">fID </w:t>
-      </w:r>
-      <w:r>
-        <w:rPr>
-          <w:rFonts w:ascii="Aptos" w:hAnsi="Aptos" w:eastAsia="Aptos" w:cs="Aptos"/>
-          <w:noProof w:val="0"/>
-          <w:sz w:val="24"/>
-          <w:szCs w:val="24"/>
           <w:lang w:val="hu-HU"/>
         </w:rPr>
-        <w:t>→ fNév, email, jelszó</w:t>
-      </w:r>
-    </w:p>
-    <w:p>
-      <w:pPr>
+        <w:t xml:space="preserve">{fID} → {fNév, email, jelszó, profilkép, jogosultság} </w:t>
+      </w:r>
+    </w:p>
+    <w:p>
+      <w:pPr>
+        <w:pStyle w:val="Norml"/>
         <w:spacing w:before="0" w:beforeAutospacing="off" w:after="160" w:afterAutospacing="off" w:line="276" w:lineRule="auto"/>
       </w:pPr>
       <w:r>
@@ -3253,23 +3244,14 @@
           <w:noProof w:val="0"/>
           <w:sz w:val="24"/>
           <w:szCs w:val="24"/>
-          <w:lang w:val="en-GB"/>
-        </w:rPr>
-        <w:t xml:space="preserve">fID </w:t>
-      </w:r>
-      <w:r>
-        <w:rPr>
-          <w:rFonts w:ascii="Aptos" w:hAnsi="Aptos" w:eastAsia="Aptos" w:cs="Aptos"/>
-          <w:noProof w:val="0"/>
-          <w:sz w:val="24"/>
-          <w:szCs w:val="24"/>
           <w:lang w:val="hu-HU"/>
         </w:rPr>
-        <w:t>→ jogosultság</w:t>
-      </w:r>
-    </w:p>
-    <w:p>
-      <w:pPr>
+        <w:t xml:space="preserve">{képID} → {értékelés, fID, helyID} </w:t>
+      </w:r>
+    </w:p>
+    <w:p>
+      <w:pPr>
+        <w:pStyle w:val="Norml"/>
         <w:spacing w:before="0" w:beforeAutospacing="off" w:after="160" w:afterAutospacing="off" w:line="276" w:lineRule="auto"/>
       </w:pPr>
       <w:r>
@@ -3280,18 +3262,14 @@
           <w:szCs w:val="24"/>
           <w:lang w:val="hu-HU"/>
         </w:rPr>
-        <w:t xml:space="preserve">képID → értékelés, </w:t>
-      </w:r>
-      <w:r>
-        <w:rPr>
-          <w:rFonts w:ascii="Aptos" w:hAnsi="Aptos" w:eastAsia="Aptos" w:cs="Aptos"/>
-          <w:noProof w:val="0"/>
-          <w:sz w:val="24"/>
-          <w:szCs w:val="24"/>
-          <w:lang w:val="en-GB"/>
-        </w:rPr>
-        <w:t>fID</w:t>
-      </w:r>
+        <w:t xml:space="preserve">{katID} → {kategóriaNév} </w:t>
+      </w:r>
+    </w:p>
+    <w:p>
+      <w:pPr>
+        <w:pStyle w:val="Norml"/>
+        <w:spacing w:before="0" w:beforeAutospacing="off" w:after="160" w:afterAutospacing="off" w:line="276" w:lineRule="auto"/>
+      </w:pPr>
       <w:r>
         <w:rPr>
           <w:rFonts w:ascii="Aptos" w:hAnsi="Aptos" w:eastAsia="Aptos" w:cs="Aptos"/>
@@ -3300,11 +3278,12 @@
           <w:szCs w:val="24"/>
           <w:lang w:val="hu-HU"/>
         </w:rPr>
-        <w:t>, helyID</w:t>
-      </w:r>
-    </w:p>
-    <w:p>
-      <w:pPr>
+        <w:t xml:space="preserve">{helyID} → {város, megye, ország} </w:t>
+      </w:r>
+    </w:p>
+    <w:p>
+      <w:pPr>
+        <w:pStyle w:val="Norml"/>
         <w:spacing w:before="0" w:beforeAutospacing="off" w:after="160" w:afterAutospacing="off" w:line="276" w:lineRule="auto"/>
       </w:pPr>
       <w:r>
@@ -3315,11 +3294,12 @@
           <w:szCs w:val="24"/>
           <w:lang w:val="hu-HU"/>
         </w:rPr>
-        <w:t>katID → kategóriaNév</w:t>
-      </w:r>
-    </w:p>
-    <w:p>
-      <w:pPr>
+        <w:t xml:space="preserve">{hozzászólásID} → {fID, képID, tartalom} </w:t>
+      </w:r>
+    </w:p>
+    <w:p>
+      <w:pPr>
+        <w:pStyle w:val="Norml"/>
         <w:spacing w:before="0" w:beforeAutospacing="off" w:after="160" w:afterAutospacing="off" w:line="276" w:lineRule="auto"/>
       </w:pPr>
       <w:r>
@@ -3330,11 +3310,12 @@
           <w:szCs w:val="24"/>
           <w:lang w:val="hu-HU"/>
         </w:rPr>
-        <w:t>katID, képID → (-)</w:t>
-      </w:r>
-    </w:p>
-    <w:p>
-      <w:pPr>
+        <w:t>{aID} → {albumNév, fID}</w:t>
+      </w:r>
+    </w:p>
+    <w:p>
+      <w:pPr>
+        <w:pStyle w:val="Norml"/>
         <w:spacing w:before="0" w:beforeAutospacing="off" w:after="160" w:afterAutospacing="off" w:line="276" w:lineRule="auto"/>
       </w:pPr>
       <w:r>
@@ -3345,11 +3326,12 @@
           <w:szCs w:val="24"/>
           <w:lang w:val="hu-HU"/>
         </w:rPr>
-        <w:t>helyID → város, megye, ország</w:t>
-      </w:r>
-    </w:p>
-    <w:p>
-      <w:pPr>
+        <w:t>{pID} → {pályázatNév}</w:t>
+      </w:r>
+    </w:p>
+    <w:p>
+      <w:pPr>
+        <w:pStyle w:val="Norml"/>
         <w:spacing w:before="0" w:beforeAutospacing="off" w:after="160" w:afterAutospacing="off" w:line="276" w:lineRule="auto"/>
       </w:pPr>
       <w:r>
@@ -3360,92 +3342,7 @@
           <w:szCs w:val="24"/>
           <w:lang w:val="hu-HU"/>
         </w:rPr>
-        <w:t>hozzászólásID → fID, képID, tartalom</w:t>
-      </w:r>
-    </w:p>
-    <w:p>
-      <w:pPr>
-        <w:spacing w:before="0" w:beforeAutospacing="off" w:after="160" w:afterAutospacing="off" w:line="276" w:lineRule="auto"/>
-      </w:pPr>
-      <w:r>
-        <w:rPr>
-          <w:rFonts w:ascii="Aptos" w:hAnsi="Aptos" w:eastAsia="Aptos" w:cs="Aptos"/>
-          <w:noProof w:val="0"/>
-          <w:sz w:val="24"/>
-          <w:szCs w:val="24"/>
-          <w:lang w:val="hu-HU"/>
-        </w:rPr>
-        <w:t xml:space="preserve">aID → </w:t>
-      </w:r>
-      <w:r>
-        <w:rPr>
-          <w:rFonts w:ascii="Aptos" w:hAnsi="Aptos" w:eastAsia="Aptos" w:cs="Aptos"/>
-          <w:noProof w:val="0"/>
-          <w:sz w:val="24"/>
-          <w:szCs w:val="24"/>
-          <w:lang w:val="en-GB"/>
-        </w:rPr>
-        <w:t>fID</w:t>
-      </w:r>
-    </w:p>
-    <w:p>
-      <w:pPr>
-        <w:spacing w:before="0" w:beforeAutospacing="off" w:after="160" w:afterAutospacing="off" w:line="276" w:lineRule="auto"/>
-      </w:pPr>
-      <w:r>
-        <w:rPr>
-          <w:rFonts w:ascii="Aptos" w:hAnsi="Aptos" w:eastAsia="Aptos" w:cs="Aptos"/>
-          <w:noProof w:val="0"/>
-          <w:sz w:val="24"/>
-          <w:szCs w:val="24"/>
-          <w:lang w:val="hu-HU"/>
-        </w:rPr>
-        <w:t>aID, helyID → (-)</w:t>
-      </w:r>
-    </w:p>
-    <w:p>
-      <w:pPr>
-        <w:spacing w:before="0" w:beforeAutospacing="off" w:after="160" w:afterAutospacing="off" w:line="276" w:lineRule="auto"/>
-      </w:pPr>
-      <w:r>
-        <w:rPr>
-          <w:rFonts w:ascii="Aptos" w:hAnsi="Aptos" w:eastAsia="Aptos" w:cs="Aptos"/>
-          <w:noProof w:val="0"/>
-          <w:sz w:val="24"/>
-          <w:szCs w:val="24"/>
-          <w:lang w:val="hu-HU"/>
-        </w:rPr>
-        <w:t>aID, képID → (-)</w:t>
-      </w:r>
-    </w:p>
-    <w:p>
-      <w:pPr>
-        <w:spacing w:before="0" w:beforeAutospacing="off" w:after="160" w:afterAutospacing="off" w:line="276" w:lineRule="auto"/>
-      </w:pPr>
-      <w:r>
-        <w:rPr>
-          <w:rFonts w:ascii="Aptos" w:hAnsi="Aptos" w:eastAsia="Aptos" w:cs="Aptos"/>
-          <w:noProof w:val="0"/>
-          <w:sz w:val="24"/>
-          <w:szCs w:val="24"/>
-          <w:lang w:val="hu-HU"/>
-        </w:rPr>
-        <w:t>pID → (-)</w:t>
-      </w:r>
-    </w:p>
-    <w:p>
-      <w:pPr>
-        <w:spacing w:before="0" w:beforeAutospacing="off" w:after="160" w:afterAutospacing="off" w:line="276" w:lineRule="auto"/>
-      </w:pPr>
-      <w:r>
-        <w:rPr>
-          <w:rFonts w:ascii="Aptos" w:hAnsi="Aptos" w:eastAsia="Aptos" w:cs="Aptos"/>
-          <w:noProof w:val="0"/>
-          <w:sz w:val="24"/>
-          <w:szCs w:val="24"/>
-          <w:lang w:val="hu-HU"/>
-        </w:rPr>
-        <w:t>képID, pID → pont</w:t>
+        <w:t>{képID, pID} → {pont}</w:t>
       </w:r>
     </w:p>
     <w:p>
@@ -3479,7 +3376,17 @@
           <w:szCs w:val="24"/>
           <w:lang w:val="en-GB"/>
         </w:rPr>
-        <w:t>Felhasználó (</w:t>
+        <w:t>Felhasználó</w:t>
+      </w:r>
+      <w:r>
+        <w:rPr>
+          <w:rFonts w:ascii="Aptos" w:hAnsi="Aptos" w:eastAsia="Aptos" w:cs="Aptos"/>
+          <w:noProof w:val="0"/>
+          <w:sz w:val="24"/>
+          <w:szCs w:val="24"/>
+          <w:lang w:val="en-GB"/>
+        </w:rPr>
+        <w:t xml:space="preserve"> (</w:t>
       </w:r>
       <w:r>
         <w:rPr>
@@ -3500,7 +3407,97 @@
           <w:szCs w:val="24"/>
           <w:lang w:val="en-GB"/>
         </w:rPr>
-        <w:t>,fNév, email, jelszó)</w:t>
+        <w:t>,</w:t>
+      </w:r>
+      <w:r>
+        <w:rPr>
+          <w:rFonts w:ascii="Aptos" w:hAnsi="Aptos" w:eastAsia="Aptos" w:cs="Aptos"/>
+          <w:noProof w:val="0"/>
+          <w:sz w:val="24"/>
+          <w:szCs w:val="24"/>
+          <w:lang w:val="en-GB"/>
+        </w:rPr>
+        <w:t xml:space="preserve"> </w:t>
+      </w:r>
+      <w:r>
+        <w:rPr>
+          <w:rFonts w:ascii="Aptos" w:hAnsi="Aptos" w:eastAsia="Aptos" w:cs="Aptos"/>
+          <w:noProof w:val="0"/>
+          <w:sz w:val="24"/>
+          <w:szCs w:val="24"/>
+          <w:lang w:val="en-GB"/>
+        </w:rPr>
+        <w:t>fNév</w:t>
+      </w:r>
+      <w:r>
+        <w:rPr>
+          <w:rFonts w:ascii="Aptos" w:hAnsi="Aptos" w:eastAsia="Aptos" w:cs="Aptos"/>
+          <w:noProof w:val="0"/>
+          <w:sz w:val="24"/>
+          <w:szCs w:val="24"/>
+          <w:lang w:val="en-GB"/>
+        </w:rPr>
+        <w:t>, email,</w:t>
+      </w:r>
+      <w:r>
+        <w:rPr>
+          <w:rFonts w:ascii="Aptos" w:hAnsi="Aptos" w:eastAsia="Aptos" w:cs="Aptos"/>
+          <w:noProof w:val="0"/>
+          <w:sz w:val="24"/>
+          <w:szCs w:val="24"/>
+          <w:lang w:val="en-GB"/>
+        </w:rPr>
+        <w:t xml:space="preserve"> </w:t>
+      </w:r>
+      <w:r>
+        <w:rPr>
+          <w:rFonts w:ascii="Aptos" w:hAnsi="Aptos" w:eastAsia="Aptos" w:cs="Aptos"/>
+          <w:noProof w:val="0"/>
+          <w:sz w:val="24"/>
+          <w:szCs w:val="24"/>
+          <w:lang w:val="en-GB"/>
+        </w:rPr>
+        <w:t>profilkép</w:t>
+      </w:r>
+      <w:r>
+        <w:rPr>
+          <w:rFonts w:ascii="Aptos" w:hAnsi="Aptos" w:eastAsia="Aptos" w:cs="Aptos"/>
+          <w:noProof w:val="0"/>
+          <w:sz w:val="24"/>
+          <w:szCs w:val="24"/>
+          <w:lang w:val="en-GB"/>
+        </w:rPr>
+        <w:t>,</w:t>
+      </w:r>
+      <w:r>
+        <w:rPr>
+          <w:rFonts w:ascii="Aptos" w:hAnsi="Aptos" w:eastAsia="Aptos" w:cs="Aptos"/>
+          <w:noProof w:val="0"/>
+          <w:sz w:val="24"/>
+          <w:szCs w:val="24"/>
+          <w:lang w:val="en-GB"/>
+        </w:rPr>
+        <w:t xml:space="preserve"> </w:t>
+      </w:r>
+      <w:r>
+        <w:rPr>
+          <w:rFonts w:ascii="Aptos" w:hAnsi="Aptos" w:eastAsia="Aptos" w:cs="Aptos"/>
+          <w:noProof w:val="0"/>
+          <w:sz w:val="24"/>
+          <w:szCs w:val="24"/>
+          <w:lang w:val="en-GB"/>
+        </w:rPr>
+        <w:t>jelszó</w:t>
+      </w:r>
+      <w:r>
+        <w:rPr>
+          <w:rFonts w:ascii="Aptos" w:hAnsi="Aptos" w:eastAsia="Aptos" w:cs="Aptos"/>
+          <w:noProof w:val="0"/>
+          <w:sz w:val="24"/>
+          <w:szCs w:val="24"/>
+          <w:lang w:val="en-GB"/>
+        </w:rPr>
+        <w:t>)</w:t>
       </w:r>
     </w:p>
     <w:p>
@@ -3515,7 +3512,30 @@
           <w:szCs w:val="24"/>
           <w:lang w:val="en-GB"/>
         </w:rPr>
-        <w:t>Jogosultság(</w:t>
+        <w:t>Jogosultság</w:t>
+      </w:r>
+      <w:r>
+        <w:rPr>
+          <w:rFonts w:ascii="Aptos" w:hAnsi="Aptos" w:eastAsia="Aptos" w:cs="Aptos"/>
+          <w:noProof w:val="0"/>
+          <w:sz w:val="24"/>
+          <w:szCs w:val="24"/>
+          <w:lang w:val="en-GB"/>
+        </w:rPr>
+        <w:t>(</w:t>
+      </w:r>
+      <w:r>
+        <w:rPr>
+          <w:rFonts w:ascii="Aptos" w:hAnsi="Aptos" w:eastAsia="Aptos" w:cs="Aptos"/>
+          <w:i w:val="0"/>
+          <w:iCs w:val="0"/>
+          <w:noProof w:val="0"/>
+          <w:sz w:val="24"/>
+          <w:szCs w:val="24"/>
+          <w:u w:val="single"/>
+          <w:lang w:val="en-GB"/>
+        </w:rPr>
+        <w:t>fID</w:t>
       </w:r>
       <w:r>
         <w:rPr>
@@ -3525,10 +3545,80 @@
           <w:noProof w:val="0"/>
           <w:sz w:val="24"/>
           <w:szCs w:val="24"/>
+          <w:lang w:val="en-GB"/>
+        </w:rPr>
+        <w:t xml:space="preserve">,  </w:t>
+      </w:r>
+      <w:r>
+        <w:rPr>
+          <w:rFonts w:ascii="Aptos" w:hAnsi="Aptos" w:eastAsia="Aptos" w:cs="Aptos"/>
+          <w:i w:val="0"/>
+          <w:iCs w:val="0"/>
+          <w:noProof w:val="0"/>
+          <w:sz w:val="24"/>
+          <w:szCs w:val="24"/>
+          <w:u w:val="none"/>
+          <w:lang w:val="en-GB"/>
+        </w:rPr>
+        <w:t>jogosultság</w:t>
+      </w:r>
+      <w:r>
+        <w:rPr>
+          <w:rFonts w:ascii="Aptos" w:hAnsi="Aptos" w:eastAsia="Aptos" w:cs="Aptos"/>
+          <w:noProof w:val="0"/>
+          <w:sz w:val="24"/>
+          <w:szCs w:val="24"/>
+          <w:lang w:val="en-GB"/>
+        </w:rPr>
+        <w:t>)</w:t>
+      </w:r>
+    </w:p>
+    <w:p>
+      <w:pPr>
+        <w:spacing w:before="0" w:beforeAutospacing="off" w:after="160" w:afterAutospacing="off" w:line="276" w:lineRule="auto"/>
+      </w:pPr>
+      <w:r>
+        <w:rPr>
+          <w:rFonts w:ascii="Aptos" w:hAnsi="Aptos" w:eastAsia="Aptos" w:cs="Aptos"/>
+          <w:noProof w:val="0"/>
+          <w:sz w:val="24"/>
+          <w:szCs w:val="24"/>
+          <w:lang w:val="en-GB"/>
+        </w:rPr>
+        <w:t>Kép</w:t>
+      </w:r>
+      <w:r>
+        <w:rPr>
+          <w:rFonts w:ascii="Aptos" w:hAnsi="Aptos" w:eastAsia="Aptos" w:cs="Aptos"/>
+          <w:noProof w:val="0"/>
+          <w:sz w:val="24"/>
+          <w:szCs w:val="24"/>
+          <w:lang w:val="en-GB"/>
+        </w:rPr>
+        <w:t>(</w:t>
+      </w:r>
+      <w:r>
+        <w:rPr>
+          <w:rFonts w:ascii="Aptos" w:hAnsi="Aptos" w:eastAsia="Aptos" w:cs="Aptos"/>
+          <w:b w:val="0"/>
+          <w:bCs w:val="0"/>
+          <w:noProof w:val="0"/>
+          <w:sz w:val="24"/>
+          <w:szCs w:val="24"/>
           <w:u w:val="single"/>
           <w:lang w:val="en-GB"/>
         </w:rPr>
-        <w:t>fID</w:t>
+        <w:t>képID</w:t>
+      </w:r>
+      <w:r>
+        <w:rPr>
+          <w:rFonts w:ascii="Aptos" w:hAnsi="Aptos" w:eastAsia="Aptos" w:cs="Aptos"/>
+          <w:noProof w:val="0"/>
+          <w:sz w:val="24"/>
+          <w:szCs w:val="24"/>
+          <w:lang w:val="en-GB"/>
+        </w:rPr>
+        <w:t xml:space="preserve">, </w:t>
       </w:r>
       <w:r>
         <w:rPr>
@@ -3540,7 +3630,7 @@
           <w:szCs w:val="24"/>
           <w:lang w:val="en-GB"/>
         </w:rPr>
-        <w:t>,  jogosultság</w:t>
+        <w:t>fID</w:t>
       </w:r>
       <w:r>
         <w:rPr>
@@ -3550,6 +3640,78 @@
           <w:szCs w:val="24"/>
           <w:lang w:val="en-GB"/>
         </w:rPr>
+        <w:t xml:space="preserve">, </w:t>
+      </w:r>
+      <w:r>
+        <w:rPr>
+          <w:rFonts w:ascii="Aptos" w:hAnsi="Aptos" w:eastAsia="Aptos" w:cs="Aptos"/>
+          <w:i w:val="1"/>
+          <w:iCs w:val="1"/>
+          <w:noProof w:val="0"/>
+          <w:sz w:val="24"/>
+          <w:szCs w:val="24"/>
+          <w:lang w:val="en-GB"/>
+        </w:rPr>
+        <w:t>helyID,</w:t>
+      </w:r>
+      <w:r>
+        <w:rPr>
+          <w:rFonts w:ascii="Aptos" w:hAnsi="Aptos" w:eastAsia="Aptos" w:cs="Aptos"/>
+          <w:noProof w:val="0"/>
+          <w:sz w:val="24"/>
+          <w:szCs w:val="24"/>
+          <w:lang w:val="en-GB"/>
+        </w:rPr>
+        <w:t xml:space="preserve"> </w:t>
+      </w:r>
+      <w:r>
+        <w:rPr>
+          <w:rFonts w:ascii="Aptos" w:hAnsi="Aptos" w:eastAsia="Aptos" w:cs="Aptos"/>
+          <w:noProof w:val="0"/>
+          <w:sz w:val="24"/>
+          <w:szCs w:val="24"/>
+          <w:lang w:val="en-GB"/>
+        </w:rPr>
+        <w:t>értékelés</w:t>
+      </w:r>
+      <w:r>
+        <w:rPr>
+          <w:rFonts w:ascii="Aptos" w:hAnsi="Aptos" w:eastAsia="Aptos" w:cs="Aptos"/>
+          <w:noProof w:val="0"/>
+          <w:sz w:val="24"/>
+          <w:szCs w:val="24"/>
+          <w:lang w:val="en-GB"/>
+        </w:rPr>
+        <w:t>,</w:t>
+      </w:r>
+      <w:r>
+        <w:rPr>
+          <w:rFonts w:ascii="Aptos" w:hAnsi="Aptos" w:eastAsia="Aptos" w:cs="Aptos"/>
+          <w:noProof w:val="0"/>
+          <w:sz w:val="24"/>
+          <w:szCs w:val="24"/>
+          <w:lang w:val="en-GB"/>
+        </w:rPr>
+        <w:t xml:space="preserve"> </w:t>
+      </w:r>
+      <w:r>
+        <w:rPr>
+          <w:rFonts w:ascii="Aptos" w:hAnsi="Aptos" w:eastAsia="Aptos" w:cs="Aptos"/>
+          <w:noProof w:val="0"/>
+          <w:sz w:val="24"/>
+          <w:szCs w:val="24"/>
+          <w:lang w:val="en-GB"/>
+        </w:rPr>
+        <w:t>képNév</w:t>
+      </w:r>
+      <w:r>
+        <w:rPr>
+          <w:rFonts w:ascii="Aptos" w:hAnsi="Aptos" w:eastAsia="Aptos" w:cs="Aptos"/>
+          <w:noProof w:val="0"/>
+          <w:sz w:val="24"/>
+          <w:szCs w:val="24"/>
+          <w:lang w:val="en-GB"/>
+        </w:rPr>
         <w:t>)</w:t>
       </w:r>
     </w:p>
@@ -3565,7 +3727,7 @@
           <w:szCs w:val="24"/>
           <w:lang w:val="en-GB"/>
         </w:rPr>
-        <w:t>Kép(</w:t>
+        <w:t>Kategória(</w:t>
       </w:r>
       <w:r>
         <w:rPr>
@@ -3576,7 +3738,7 @@
           <w:u w:val="single"/>
           <w:lang w:val="en-GB"/>
         </w:rPr>
-        <w:t>képID</w:t>
+        <w:t>katID</w:t>
       </w:r>
       <w:r>
         <w:rPr>
@@ -3586,7 +3748,7 @@
           <w:szCs w:val="24"/>
           <w:lang w:val="en-GB"/>
         </w:rPr>
-        <w:t>, értékelés, fID, helyID)</w:t>
+        <w:t>, kategóriaNév)</w:t>
       </w:r>
     </w:p>
     <w:p>
@@ -3601,11 +3763,23 @@
           <w:szCs w:val="24"/>
           <w:lang w:val="en-GB"/>
         </w:rPr>
-        <w:t>Kategória(</w:t>
-      </w:r>
-      <w:r>
-        <w:rPr>
-          <w:rFonts w:ascii="Aptos" w:hAnsi="Aptos" w:eastAsia="Aptos" w:cs="Aptos"/>
+        <w:t>K</w:t>
+      </w:r>
+      <w:r>
+        <w:rPr>
+          <w:rFonts w:ascii="Aptos" w:hAnsi="Aptos" w:eastAsia="Aptos" w:cs="Aptos"/>
+          <w:noProof w:val="0"/>
+          <w:sz w:val="24"/>
+          <w:szCs w:val="24"/>
+          <w:lang w:val="en-GB"/>
+        </w:rPr>
+        <w:t>ategóriaRésze(</w:t>
+      </w:r>
+      <w:r>
+        <w:rPr>
+          <w:rFonts w:ascii="Aptos" w:hAnsi="Aptos" w:eastAsia="Aptos" w:cs="Aptos"/>
+          <w:i w:val="1"/>
+          <w:iCs w:val="1"/>
           <w:noProof w:val="0"/>
           <w:sz w:val="24"/>
           <w:szCs w:val="24"/>
@@ -3617,31 +3791,6 @@
       <w:r>
         <w:rPr>
           <w:rFonts w:ascii="Aptos" w:hAnsi="Aptos" w:eastAsia="Aptos" w:cs="Aptos"/>
-          <w:noProof w:val="0"/>
-          <w:sz w:val="24"/>
-          <w:szCs w:val="24"/>
-          <w:lang w:val="en-GB"/>
-        </w:rPr>
-        <w:t>, kategóriaNév)</w:t>
-      </w:r>
-    </w:p>
-    <w:p>
-      <w:pPr>
-        <w:spacing w:before="0" w:beforeAutospacing="off" w:after="160" w:afterAutospacing="off" w:line="276" w:lineRule="auto"/>
-      </w:pPr>
-      <w:r>
-        <w:rPr>
-          <w:rFonts w:ascii="Aptos" w:hAnsi="Aptos" w:eastAsia="Aptos" w:cs="Aptos"/>
-          <w:noProof w:val="0"/>
-          <w:sz w:val="24"/>
-          <w:szCs w:val="24"/>
-          <w:lang w:val="en-GB"/>
-        </w:rPr>
-        <w:t>kategóriaRésze(</w:t>
-      </w:r>
-      <w:r>
-        <w:rPr>
-          <w:rFonts w:ascii="Aptos" w:hAnsi="Aptos" w:eastAsia="Aptos" w:cs="Aptos"/>
           <w:i w:val="1"/>
           <w:iCs w:val="1"/>
           <w:noProof w:val="0"/>
@@ -3650,43 +3799,33 @@
           <w:u w:val="single"/>
           <w:lang w:val="en-GB"/>
         </w:rPr>
-        <w:t>katID, képID</w:t>
-      </w:r>
-      <w:r>
-        <w:rPr>
-          <w:rFonts w:ascii="Aptos" w:hAnsi="Aptos" w:eastAsia="Aptos" w:cs="Aptos"/>
-          <w:noProof w:val="0"/>
-          <w:sz w:val="24"/>
-          <w:szCs w:val="24"/>
+        <w:t>,</w:t>
+      </w:r>
+      <w:r>
+        <w:rPr>
+          <w:rFonts w:ascii="Aptos" w:hAnsi="Aptos" w:eastAsia="Aptos" w:cs="Aptos"/>
+          <w:i w:val="1"/>
+          <w:iCs w:val="1"/>
+          <w:noProof w:val="0"/>
+          <w:sz w:val="24"/>
+          <w:szCs w:val="24"/>
+          <w:u w:val="none"/>
           <w:lang w:val="en-GB"/>
         </w:rPr>
-        <w:t>)</w:t>
-      </w:r>
-    </w:p>
-    <w:p>
-      <w:pPr>
-        <w:spacing w:before="0" w:beforeAutospacing="off" w:after="160" w:afterAutospacing="off" w:line="276" w:lineRule="auto"/>
-      </w:pPr>
-      <w:r>
-        <w:rPr>
-          <w:rFonts w:ascii="Aptos" w:hAnsi="Aptos" w:eastAsia="Aptos" w:cs="Aptos"/>
-          <w:noProof w:val="0"/>
-          <w:sz w:val="24"/>
-          <w:szCs w:val="24"/>
-          <w:lang w:val="en-GB"/>
-        </w:rPr>
-        <w:t>Hely(</w:t>
-      </w:r>
-      <w:r>
-        <w:rPr>
-          <w:rFonts w:ascii="Aptos" w:hAnsi="Aptos" w:eastAsia="Aptos" w:cs="Aptos"/>
+        <w:t xml:space="preserve"> </w:t>
+      </w:r>
+      <w:r>
+        <w:rPr>
+          <w:rFonts w:ascii="Aptos" w:hAnsi="Aptos" w:eastAsia="Aptos" w:cs="Aptos"/>
+          <w:i w:val="1"/>
+          <w:iCs w:val="1"/>
           <w:noProof w:val="0"/>
           <w:sz w:val="24"/>
           <w:szCs w:val="24"/>
           <w:u w:val="single"/>
           <w:lang w:val="en-GB"/>
         </w:rPr>
-        <w:t>helyID</w:t>
+        <w:t>képID</w:t>
       </w:r>
       <w:r>
         <w:rPr>
@@ -3696,7 +3835,7 @@
           <w:szCs w:val="24"/>
           <w:lang w:val="en-GB"/>
         </w:rPr>
-        <w:t>, város, megye, ország)</w:t>
+        <w:t>)</w:t>
       </w:r>
     </w:p>
     <w:p>
@@ -3711,7 +3850,7 @@
           <w:szCs w:val="24"/>
           <w:lang w:val="en-GB"/>
         </w:rPr>
-        <w:t>Hozzászólás(</w:t>
+        <w:t>Hely(</w:t>
       </w:r>
       <w:r>
         <w:rPr>
@@ -3722,7 +3861,7 @@
           <w:u w:val="single"/>
           <w:lang w:val="en-GB"/>
         </w:rPr>
-        <w:t>hozzászólásID,</w:t>
+        <w:t>helyID</w:t>
       </w:r>
       <w:r>
         <w:rPr>
@@ -3732,7 +3871,32 @@
           <w:szCs w:val="24"/>
           <w:lang w:val="en-GB"/>
         </w:rPr>
-        <w:t>fID,</w:t>
+        <w:t>, város, megye, ország)</w:t>
+      </w:r>
+    </w:p>
+    <w:p>
+      <w:pPr>
+        <w:spacing w:before="0" w:beforeAutospacing="off" w:after="160" w:afterAutospacing="off" w:line="276" w:lineRule="auto"/>
+      </w:pPr>
+      <w:r>
+        <w:rPr>
+          <w:rFonts w:ascii="Aptos" w:hAnsi="Aptos" w:eastAsia="Aptos" w:cs="Aptos"/>
+          <w:noProof w:val="0"/>
+          <w:sz w:val="24"/>
+          <w:szCs w:val="24"/>
+          <w:lang w:val="en-GB"/>
+        </w:rPr>
+        <w:t>Hozzászólás</w:t>
+      </w:r>
+      <w:r>
+        <w:rPr>
+          <w:rFonts w:ascii="Aptos" w:hAnsi="Aptos" w:eastAsia="Aptos" w:cs="Aptos"/>
+          <w:noProof w:val="0"/>
+          <w:sz w:val="24"/>
+          <w:szCs w:val="24"/>
+          <w:lang w:val="en-GB"/>
+        </w:rPr>
+        <w:t>(</w:t>
       </w:r>
       <w:r>
         <w:rPr>
@@ -3743,17 +3907,7 @@
           <w:u w:val="single"/>
           <w:lang w:val="en-GB"/>
         </w:rPr>
-        <w:t xml:space="preserve"> </w:t>
-      </w:r>
-      <w:r>
-        <w:rPr>
-          <w:rFonts w:ascii="Aptos" w:hAnsi="Aptos" w:eastAsia="Aptos" w:cs="Aptos"/>
-          <w:noProof w:val="0"/>
-          <w:sz w:val="24"/>
-          <w:szCs w:val="24"/>
-          <w:lang w:val="en-GB"/>
-        </w:rPr>
-        <w:t>képID,tartalom</w:t>
+        <w:t>hozzászólásID</w:t>
       </w:r>
       <w:r>
         <w:rPr>
@@ -3764,22 +3918,84 @@
           <w:u w:val="single"/>
           <w:lang w:val="en-GB"/>
         </w:rPr>
-        <w:t>)</w:t>
-      </w:r>
-    </w:p>
-    <w:p>
-      <w:pPr>
-        <w:spacing w:before="0" w:beforeAutospacing="off" w:after="160" w:afterAutospacing="off" w:line="276" w:lineRule="auto"/>
-      </w:pPr>
-      <w:r>
-        <w:rPr>
-          <w:rFonts w:ascii="Aptos" w:hAnsi="Aptos" w:eastAsia="Aptos" w:cs="Aptos"/>
-          <w:noProof w:val="0"/>
-          <w:sz w:val="24"/>
-          <w:szCs w:val="24"/>
+        <w:t>,</w:t>
+      </w:r>
+      <w:r>
+        <w:rPr>
+          <w:rFonts w:ascii="Aptos" w:hAnsi="Aptos" w:eastAsia="Aptos" w:cs="Aptos"/>
+          <w:noProof w:val="0"/>
+          <w:sz w:val="24"/>
+          <w:szCs w:val="24"/>
+          <w:u w:val="none"/>
           <w:lang w:val="en-GB"/>
         </w:rPr>
-        <w:t>Album(</w:t>
+        <w:t xml:space="preserve"> </w:t>
+      </w:r>
+      <w:r>
+        <w:rPr>
+          <w:rFonts w:ascii="Aptos" w:hAnsi="Aptos" w:eastAsia="Aptos" w:cs="Aptos"/>
+          <w:i w:val="1"/>
+          <w:iCs w:val="1"/>
+          <w:noProof w:val="0"/>
+          <w:sz w:val="24"/>
+          <w:szCs w:val="24"/>
+          <w:lang w:val="en-GB"/>
+        </w:rPr>
+        <w:t>fID</w:t>
+      </w:r>
+      <w:r>
+        <w:rPr>
+          <w:rFonts w:ascii="Aptos" w:hAnsi="Aptos" w:eastAsia="Aptos" w:cs="Aptos"/>
+          <w:noProof w:val="0"/>
+          <w:sz w:val="24"/>
+          <w:szCs w:val="24"/>
+          <w:lang w:val="en-GB"/>
+        </w:rPr>
+        <w:t>,</w:t>
+      </w:r>
+      <w:r>
+        <w:rPr>
+          <w:rFonts w:ascii="Aptos" w:hAnsi="Aptos" w:eastAsia="Aptos" w:cs="Aptos"/>
+          <w:noProof w:val="0"/>
+          <w:sz w:val="24"/>
+          <w:szCs w:val="24"/>
+          <w:lang w:val="en-GB"/>
+        </w:rPr>
+        <w:t xml:space="preserve"> </w:t>
+      </w:r>
+      <w:r>
+        <w:rPr>
+          <w:rFonts w:ascii="Aptos" w:hAnsi="Aptos" w:eastAsia="Aptos" w:cs="Aptos"/>
+          <w:i w:val="1"/>
+          <w:iCs w:val="1"/>
+          <w:noProof w:val="0"/>
+          <w:sz w:val="24"/>
+          <w:szCs w:val="24"/>
+          <w:lang w:val="en-GB"/>
+        </w:rPr>
+        <w:t>képID</w:t>
+      </w:r>
+      <w:r>
+        <w:rPr>
+          <w:rFonts w:ascii="Aptos" w:hAnsi="Aptos" w:eastAsia="Aptos" w:cs="Aptos"/>
+          <w:i w:val="1"/>
+          <w:iCs w:val="1"/>
+          <w:noProof w:val="0"/>
+          <w:sz w:val="24"/>
+          <w:szCs w:val="24"/>
+          <w:lang w:val="en-GB"/>
+        </w:rPr>
+        <w:t xml:space="preserve">, </w:t>
+      </w:r>
+      <w:r>
+        <w:rPr>
+          <w:rFonts w:ascii="Aptos" w:hAnsi="Aptos" w:eastAsia="Aptos" w:cs="Aptos"/>
+          <w:noProof w:val="0"/>
+          <w:sz w:val="24"/>
+          <w:szCs w:val="24"/>
+          <w:lang w:val="en-GB"/>
+        </w:rPr>
+        <w:t>tartalom</w:t>
       </w:r>
       <w:r>
         <w:rPr>
@@ -3790,8 +4006,13 @@
           <w:u w:val="single"/>
           <w:lang w:val="en-GB"/>
         </w:rPr>
-        <w:t>aID</w:t>
-      </w:r>
+        <w:t>)</w:t>
+      </w:r>
+    </w:p>
+    <w:p>
+      <w:pPr>
+        <w:spacing w:before="0" w:beforeAutospacing="off" w:after="160" w:afterAutospacing="off" w:line="276" w:lineRule="auto"/>
+      </w:pPr>
       <w:r>
         <w:rPr>
           <w:rFonts w:ascii="Aptos" w:hAnsi="Aptos" w:eastAsia="Aptos" w:cs="Aptos"/>
@@ -3800,7 +4021,7 @@
           <w:szCs w:val="24"/>
           <w:lang w:val="en-GB"/>
         </w:rPr>
-        <w:t xml:space="preserve">, </w:t>
+        <w:t>Album(</w:t>
       </w:r>
       <w:r>
         <w:rPr>
@@ -3811,16 +4032,65 @@
           <w:u w:val="single"/>
           <w:lang w:val="en-GB"/>
         </w:rPr>
+        <w:t>aID</w:t>
+      </w:r>
+      <w:r>
+        <w:rPr>
+          <w:rFonts w:ascii="Aptos" w:hAnsi="Aptos" w:eastAsia="Aptos" w:cs="Aptos"/>
+          <w:noProof w:val="0"/>
+          <w:sz w:val="24"/>
+          <w:szCs w:val="24"/>
+          <w:lang w:val="en-GB"/>
+        </w:rPr>
+        <w:t xml:space="preserve">, </w:t>
+      </w:r>
+      <w:r>
+        <w:rPr>
+          <w:rFonts w:ascii="Aptos" w:hAnsi="Aptos" w:eastAsia="Aptos" w:cs="Aptos"/>
+          <w:i w:val="1"/>
+          <w:iCs w:val="1"/>
+          <w:noProof w:val="0"/>
+          <w:sz w:val="24"/>
+          <w:szCs w:val="24"/>
+          <w:u w:val="none"/>
+          <w:lang w:val="en-GB"/>
+        </w:rPr>
         <w:t>fID</w:t>
       </w:r>
       <w:r>
         <w:rPr>
           <w:rFonts w:ascii="Aptos" w:hAnsi="Aptos" w:eastAsia="Aptos" w:cs="Aptos"/>
-          <w:noProof w:val="0"/>
-          <w:sz w:val="24"/>
-          <w:szCs w:val="24"/>
+          <w:i w:val="1"/>
+          <w:iCs w:val="1"/>
+          <w:noProof w:val="0"/>
+          <w:sz w:val="24"/>
+          <w:szCs w:val="24"/>
+          <w:u w:val="none"/>
           <w:lang w:val="en-GB"/>
         </w:rPr>
+        <w:t xml:space="preserve">, </w:t>
+      </w:r>
+      <w:r>
+        <w:rPr>
+          <w:rFonts w:ascii="Aptos" w:hAnsi="Aptos" w:eastAsia="Aptos" w:cs="Aptos"/>
+          <w:i w:val="0"/>
+          <w:iCs w:val="0"/>
+          <w:noProof w:val="0"/>
+          <w:sz w:val="24"/>
+          <w:szCs w:val="24"/>
+          <w:u w:val="none"/>
+          <w:lang w:val="en-GB"/>
+        </w:rPr>
+        <w:t>albumNév</w:t>
+      </w:r>
+      <w:r>
+        <w:rPr>
+          <w:rFonts w:ascii="Aptos" w:hAnsi="Aptos" w:eastAsia="Aptos" w:cs="Aptos"/>
+          <w:noProof w:val="0"/>
+          <w:sz w:val="24"/>
+          <w:szCs w:val="24"/>
+          <w:lang w:val="en-GB"/>
+        </w:rPr>
         <w:t>)</w:t>
       </w:r>
     </w:p>
@@ -3836,7 +4106,17 @@
           <w:szCs w:val="24"/>
           <w:lang w:val="en-GB"/>
         </w:rPr>
-        <w:t>tartalmaz</w:t>
+        <w:t>T</w:t>
+      </w:r>
+      <w:r>
+        <w:rPr>
+          <w:rFonts w:ascii="Aptos" w:hAnsi="Aptos" w:eastAsia="Aptos" w:cs="Aptos"/>
+          <w:noProof w:val="0"/>
+          <w:sz w:val="24"/>
+          <w:szCs w:val="24"/>
+          <w:lang w:val="en-GB"/>
+        </w:rPr>
+        <w:t>artalmaz</w:t>
       </w:r>
       <w:r>
         <w:rPr>
@@ -3910,7 +4190,17 @@
           <w:szCs w:val="24"/>
           <w:lang w:val="en-GB"/>
         </w:rPr>
-        <w:t>Pályázat(</w:t>
+        <w:t>Pályázat</w:t>
+      </w:r>
+      <w:r>
+        <w:rPr>
+          <w:rFonts w:ascii="Aptos" w:hAnsi="Aptos" w:eastAsia="Aptos" w:cs="Aptos"/>
+          <w:noProof w:val="0"/>
+          <w:sz w:val="24"/>
+          <w:szCs w:val="24"/>
+          <w:lang w:val="en-GB"/>
+        </w:rPr>
+        <w:t>(</w:t>
       </w:r>
       <w:r>
         <w:rPr>
@@ -3922,6 +4212,17 @@
           <w:lang w:val="en-GB"/>
         </w:rPr>
         <w:t>pID</w:t>
+      </w:r>
+      <w:r>
+        <w:rPr>
+          <w:rFonts w:ascii="Aptos" w:hAnsi="Aptos" w:eastAsia="Aptos" w:cs="Aptos"/>
+          <w:noProof w:val="0"/>
+          <w:sz w:val="24"/>
+          <w:szCs w:val="24"/>
+          <w:u w:val="none"/>
+          <w:lang w:val="en-GB"/>
+        </w:rPr>
+        <w:t>, pályázatNév</w:t>
       </w:r>
       <w:r>
         <w:rPr>
@@ -5820,6 +6121,208 @@
           </w:p>
         </w:tc>
       </w:tr>
+      <w:tr>
+        <w:trPr>
+          <w:trHeight w:val="300"/>
+        </w:trPr>
+        <w:tc>
+          <w:tcPr>
+            <w:tcW w:w="2554" w:type="dxa"/>
+            <w:tcBorders>
+              <w:top w:val="single" w:sz="8"/>
+              <w:left w:val="single" w:sz="8"/>
+              <w:bottom w:val="single" w:sz="8"/>
+              <w:right w:val="single" w:sz="8"/>
+            </w:tcBorders>
+            <w:tcMar>
+              <w:left w:w="108" w:type="dxa"/>
+              <w:right w:w="108" w:type="dxa"/>
+            </w:tcMar>
+            <w:vAlign w:val="top"/>
+          </w:tcPr>
+          <w:p>
+            <w:pPr>
+              <w:pStyle w:val="Norml"/>
+              <w:rPr>
+                <w:rFonts w:ascii="Aptos" w:hAnsi="Aptos" w:eastAsia="Aptos" w:cs="Aptos"/>
+                <w:sz w:val="24"/>
+                <w:szCs w:val="24"/>
+              </w:rPr>
+            </w:pPr>
+            <w:r>
+              <w:rPr>
+                <w:rFonts w:ascii="Aptos" w:hAnsi="Aptos" w:eastAsia="Aptos" w:cs="Aptos"/>
+                <w:sz w:val="24"/>
+                <w:szCs w:val="24"/>
+              </w:rPr>
+              <w:t>profilkép</w:t>
+            </w:r>
+          </w:p>
+        </w:tc>
+        <w:tc>
+          <w:tcPr>
+            <w:tcW w:w="2554" w:type="dxa"/>
+            <w:tcBorders>
+              <w:top w:val="single" w:sz="8"/>
+              <w:left w:val="single" w:sz="8"/>
+              <w:bottom w:val="single" w:sz="8"/>
+              <w:right w:val="single" w:sz="8"/>
+            </w:tcBorders>
+            <w:tcMar>
+              <w:left w:w="108" w:type="dxa"/>
+              <w:right w:w="108" w:type="dxa"/>
+            </w:tcMar>
+            <w:vAlign w:val="top"/>
+          </w:tcPr>
+          <w:p>
+            <w:pPr>
+              <w:spacing w:before="0" w:beforeAutospacing="off" w:after="0" w:afterAutospacing="off"/>
+            </w:pPr>
+            <w:r>
+              <w:rPr>
+                <w:rFonts w:ascii="Aptos" w:hAnsi="Aptos" w:eastAsia="Aptos" w:cs="Aptos"/>
+                <w:sz w:val="24"/>
+                <w:szCs w:val="24"/>
+              </w:rPr>
+              <w:t>VARCHAR(</w:t>
+            </w:r>
+            <w:r>
+              <w:rPr>
+                <w:rFonts w:ascii="Aptos" w:hAnsi="Aptos" w:eastAsia="Aptos" w:cs="Aptos"/>
+                <w:sz w:val="24"/>
+                <w:szCs w:val="24"/>
+              </w:rPr>
+              <w:t>128)</w:t>
+            </w:r>
+          </w:p>
+        </w:tc>
+        <w:tc>
+          <w:tcPr>
+            <w:tcW w:w="2554" w:type="dxa"/>
+            <w:tcBorders>
+              <w:top w:val="single" w:sz="8"/>
+              <w:left w:val="single" w:sz="8"/>
+              <w:bottom w:val="single" w:sz="8"/>
+              <w:right w:val="single" w:sz="8"/>
+            </w:tcBorders>
+            <w:tcMar>
+              <w:left w:w="108" w:type="dxa"/>
+              <w:right w:w="108" w:type="dxa"/>
+            </w:tcMar>
+            <w:vAlign w:val="top"/>
+          </w:tcPr>
+          <w:p>
+            <w:pPr>
+              <w:pStyle w:val="Norml"/>
+              <w:rPr>
+                <w:rFonts w:ascii="Aptos" w:hAnsi="Aptos" w:eastAsia="Aptos" w:cs="Aptos"/>
+                <w:sz w:val="24"/>
+                <w:szCs w:val="24"/>
+              </w:rPr>
+            </w:pPr>
+            <w:r>
+              <w:rPr>
+                <w:rFonts w:ascii="Aptos" w:hAnsi="Aptos" w:eastAsia="Aptos" w:cs="Aptos"/>
+                <w:sz w:val="24"/>
+                <w:szCs w:val="24"/>
+              </w:rPr>
+              <w:t>Felhasználó profilképe</w:t>
+            </w:r>
+          </w:p>
+        </w:tc>
+      </w:tr>
+      <w:tr>
+        <w:trPr>
+          <w:trHeight w:val="300"/>
+        </w:trPr>
+        <w:tc>
+          <w:tcPr>
+            <w:tcW w:w="2554" w:type="dxa"/>
+            <w:tcBorders>
+              <w:top w:val="single" w:sz="8"/>
+              <w:left w:val="single" w:sz="8"/>
+              <w:bottom w:val="single" w:sz="8"/>
+              <w:right w:val="single" w:sz="8"/>
+            </w:tcBorders>
+            <w:tcMar>
+              <w:left w:w="108" w:type="dxa"/>
+              <w:right w:w="108" w:type="dxa"/>
+            </w:tcMar>
+            <w:vAlign w:val="top"/>
+          </w:tcPr>
+          <w:p>
+            <w:pPr>
+              <w:spacing w:before="0" w:beforeAutospacing="off" w:after="0" w:afterAutospacing="off"/>
+            </w:pPr>
+            <w:r>
+              <w:rPr>
+                <w:rFonts w:ascii="Aptos" w:hAnsi="Aptos" w:eastAsia="Aptos" w:cs="Aptos"/>
+                <w:sz w:val="24"/>
+                <w:szCs w:val="24"/>
+              </w:rPr>
+              <w:t>jogosultság</w:t>
+            </w:r>
+          </w:p>
+        </w:tc>
+        <w:tc>
+          <w:tcPr>
+            <w:tcW w:w="2554" w:type="dxa"/>
+            <w:tcBorders>
+              <w:top w:val="single" w:sz="8"/>
+              <w:left w:val="single" w:sz="8"/>
+              <w:bottom w:val="single" w:sz="8"/>
+              <w:right w:val="single" w:sz="8"/>
+            </w:tcBorders>
+            <w:tcMar>
+              <w:left w:w="108" w:type="dxa"/>
+              <w:right w:w="108" w:type="dxa"/>
+            </w:tcMar>
+            <w:vAlign w:val="top"/>
+          </w:tcPr>
+          <w:p>
+            <w:pPr>
+              <w:spacing w:before="0" w:beforeAutospacing="off" w:after="0" w:afterAutospacing="off"/>
+            </w:pPr>
+            <w:r>
+              <w:rPr>
+                <w:rFonts w:ascii="Aptos" w:hAnsi="Aptos" w:eastAsia="Aptos" w:cs="Aptos"/>
+                <w:sz w:val="24"/>
+                <w:szCs w:val="24"/>
+              </w:rPr>
+              <w:t>VARCHAR(32)</w:t>
+            </w:r>
+          </w:p>
+        </w:tc>
+        <w:tc>
+          <w:tcPr>
+            <w:tcW w:w="2554" w:type="dxa"/>
+            <w:tcBorders>
+              <w:top w:val="single" w:sz="8"/>
+              <w:left w:val="single" w:sz="8"/>
+              <w:bottom w:val="single" w:sz="8"/>
+              <w:right w:val="single" w:sz="8"/>
+            </w:tcBorders>
+            <w:tcMar>
+              <w:left w:w="108" w:type="dxa"/>
+              <w:right w:w="108" w:type="dxa"/>
+            </w:tcMar>
+            <w:vAlign w:val="top"/>
+          </w:tcPr>
+          <w:p>
+            <w:pPr>
+              <w:spacing w:before="0" w:beforeAutospacing="off" w:after="0" w:afterAutospacing="off"/>
+            </w:pPr>
+            <w:r>
+              <w:rPr>
+                <w:rFonts w:ascii="Aptos" w:hAnsi="Aptos" w:eastAsia="Aptos" w:cs="Aptos"/>
+                <w:sz w:val="24"/>
+                <w:szCs w:val="24"/>
+              </w:rPr>
+              <w:t>Felhasználó jogosultsági szintje</w:t>
+            </w:r>
+          </w:p>
+        </w:tc>
+      </w:tr>
     </w:tbl>
     <w:p>
       <w:pPr>
@@ -5871,6 +6374,8 @@
           <w:p>
             <w:pPr>
               <w:spacing w:before="0" w:beforeAutospacing="off" w:after="0" w:afterAutospacing="off"/>
+            </w:pPr>
+            <w:r>
               <w:rPr>
                 <w:rFonts w:ascii="Aptos" w:hAnsi="Aptos" w:eastAsia="Aptos" w:cs="Aptos"/>
                 <w:b w:val="1"/>
@@ -5878,16 +6383,7 @@
                 <w:sz w:val="24"/>
                 <w:szCs w:val="24"/>
               </w:rPr>
-            </w:pPr>
-            <w:r>
-              <w:rPr>
-                <w:rFonts w:ascii="Aptos" w:hAnsi="Aptos" w:eastAsia="Aptos" w:cs="Aptos"/>
-                <w:b w:val="1"/>
-                <w:bCs w:val="1"/>
-                <w:sz w:val="24"/>
-                <w:szCs w:val="24"/>
-              </w:rPr>
-              <w:t>Jogosultság</w:t>
+              <w:t>Kép</w:t>
             </w:r>
           </w:p>
         </w:tc>
@@ -5922,7 +6418,15 @@
                 <w:szCs w:val="24"/>
                 <w:u w:val="single"/>
               </w:rPr>
-              <w:t>*fID</w:t>
+              <w:t>képID</w:t>
+            </w:r>
+            <w:r>
+              <w:rPr>
+                <w:rFonts w:ascii="Aptos" w:hAnsi="Aptos" w:eastAsia="Aptos" w:cs="Aptos"/>
+                <w:sz w:val="24"/>
+                <w:szCs w:val="24"/>
+              </w:rPr>
+              <w:t xml:space="preserve"> </w:t>
             </w:r>
           </w:p>
         </w:tc>
@@ -5980,23 +6484,7 @@
                 <w:sz w:val="24"/>
                 <w:szCs w:val="24"/>
               </w:rPr>
-              <w:t xml:space="preserve">Annak a felhasználónak a </w:t>
-            </w:r>
-            <w:r>
-              <w:rPr>
-                <w:rFonts w:ascii="Aptos" w:hAnsi="Aptos" w:eastAsia="Aptos" w:cs="Aptos"/>
-                <w:sz w:val="24"/>
-                <w:szCs w:val="24"/>
-              </w:rPr>
-              <w:t>kulcsa</w:t>
-            </w:r>
-            <w:r>
-              <w:rPr>
-                <w:rFonts w:ascii="Aptos" w:hAnsi="Aptos" w:eastAsia="Aptos" w:cs="Aptos"/>
-                <w:sz w:val="24"/>
-                <w:szCs w:val="24"/>
-              </w:rPr>
-              <w:t xml:space="preserve"> akié az adott jogosultság</w:t>
+              <w:t>Egyéni kulcs</w:t>
             </w:r>
           </w:p>
         </w:tc>
@@ -6030,7 +6518,7 @@
                 <w:sz w:val="24"/>
                 <w:szCs w:val="24"/>
               </w:rPr>
-              <w:t>jogosultság</w:t>
+              <w:t>értékelés</w:t>
             </w:r>
           </w:p>
         </w:tc>
@@ -6059,7 +6547,7 @@
                 <w:sz w:val="24"/>
                 <w:szCs w:val="24"/>
               </w:rPr>
-              <w:t>VARCHAR(32)</w:t>
+              <w:t>INT</w:t>
             </w:r>
           </w:p>
         </w:tc>
@@ -6088,7 +6576,307 @@
                 <w:sz w:val="24"/>
                 <w:szCs w:val="24"/>
               </w:rPr>
-              <w:t>Felhasználó jogosultsági szintje</w:t>
+              <w:t>Képre érkező pozitív értékelések száma</w:t>
+            </w:r>
+          </w:p>
+        </w:tc>
+      </w:tr>
+      <w:tr>
+        <w:trPr>
+          <w:trHeight w:val="300"/>
+        </w:trPr>
+        <w:tc>
+          <w:tcPr>
+            <w:tcW w:w="2554" w:type="dxa"/>
+            <w:tcBorders>
+              <w:top w:val="single" w:sz="8"/>
+              <w:left w:val="single" w:sz="8"/>
+              <w:bottom w:val="single" w:sz="8"/>
+              <w:right w:val="single" w:sz="8"/>
+            </w:tcBorders>
+            <w:tcMar>
+              <w:left w:w="108" w:type="dxa"/>
+              <w:right w:w="108" w:type="dxa"/>
+            </w:tcMar>
+            <w:vAlign w:val="top"/>
+          </w:tcPr>
+          <w:p>
+            <w:pPr>
+              <w:spacing w:before="0" w:beforeAutospacing="off" w:after="0" w:afterAutospacing="off"/>
+            </w:pPr>
+            <w:r>
+              <w:rPr>
+                <w:rFonts w:ascii="Aptos" w:hAnsi="Aptos" w:eastAsia="Aptos" w:cs="Aptos"/>
+                <w:sz w:val="24"/>
+                <w:szCs w:val="24"/>
+                <w:lang w:val="en-GB"/>
+              </w:rPr>
+              <w:t>*fID</w:t>
+            </w:r>
+          </w:p>
+        </w:tc>
+        <w:tc>
+          <w:tcPr>
+            <w:tcW w:w="2554" w:type="dxa"/>
+            <w:tcBorders>
+              <w:top w:val="single" w:sz="8"/>
+              <w:left w:val="single" w:sz="8"/>
+              <w:bottom w:val="single" w:sz="8"/>
+              <w:right w:val="single" w:sz="8"/>
+            </w:tcBorders>
+            <w:tcMar>
+              <w:left w:w="108" w:type="dxa"/>
+              <w:right w:w="108" w:type="dxa"/>
+            </w:tcMar>
+            <w:vAlign w:val="top"/>
+          </w:tcPr>
+          <w:p>
+            <w:pPr>
+              <w:spacing w:before="0" w:beforeAutospacing="off" w:after="0" w:afterAutospacing="off"/>
+            </w:pPr>
+            <w:r>
+              <w:rPr>
+                <w:rFonts w:ascii="Aptos" w:hAnsi="Aptos" w:eastAsia="Aptos" w:cs="Aptos"/>
+                <w:sz w:val="24"/>
+                <w:szCs w:val="24"/>
+              </w:rPr>
+              <w:t>INT FOREIGN KEY</w:t>
+            </w:r>
+          </w:p>
+        </w:tc>
+        <w:tc>
+          <w:tcPr>
+            <w:tcW w:w="2554" w:type="dxa"/>
+            <w:tcBorders>
+              <w:top w:val="single" w:sz="8"/>
+              <w:left w:val="single" w:sz="8"/>
+              <w:bottom w:val="single" w:sz="8"/>
+              <w:right w:val="single" w:sz="8"/>
+            </w:tcBorders>
+            <w:tcMar>
+              <w:left w:w="108" w:type="dxa"/>
+              <w:right w:w="108" w:type="dxa"/>
+            </w:tcMar>
+            <w:vAlign w:val="top"/>
+          </w:tcPr>
+          <w:p>
+            <w:pPr>
+              <w:spacing w:before="0" w:beforeAutospacing="off" w:after="0" w:afterAutospacing="off"/>
+            </w:pPr>
+            <w:r>
+              <w:rPr>
+                <w:rFonts w:ascii="Aptos" w:hAnsi="Aptos" w:eastAsia="Aptos" w:cs="Aptos"/>
+                <w:sz w:val="24"/>
+                <w:szCs w:val="24"/>
+              </w:rPr>
+              <w:t>Feltöltő felhasználó ID-je</w:t>
+            </w:r>
+          </w:p>
+        </w:tc>
+      </w:tr>
+      <w:tr>
+        <w:trPr>
+          <w:trHeight w:val="300"/>
+        </w:trPr>
+        <w:tc>
+          <w:tcPr>
+            <w:tcW w:w="2554" w:type="dxa"/>
+            <w:tcBorders>
+              <w:top w:val="single" w:sz="8"/>
+              <w:left w:val="single" w:sz="8"/>
+              <w:bottom w:val="single" w:sz="8"/>
+              <w:right w:val="single" w:sz="8"/>
+            </w:tcBorders>
+            <w:tcMar>
+              <w:left w:w="108" w:type="dxa"/>
+              <w:right w:w="108" w:type="dxa"/>
+            </w:tcMar>
+            <w:vAlign w:val="top"/>
+          </w:tcPr>
+          <w:p>
+            <w:pPr>
+              <w:spacing w:before="0" w:beforeAutospacing="off" w:after="0" w:afterAutospacing="off"/>
+            </w:pPr>
+            <w:r>
+              <w:rPr>
+                <w:rFonts w:ascii="Aptos" w:hAnsi="Aptos" w:eastAsia="Aptos" w:cs="Aptos"/>
+                <w:sz w:val="24"/>
+                <w:szCs w:val="24"/>
+              </w:rPr>
+              <w:t>*helyID</w:t>
+            </w:r>
+          </w:p>
+        </w:tc>
+        <w:tc>
+          <w:tcPr>
+            <w:tcW w:w="2554" w:type="dxa"/>
+            <w:tcBorders>
+              <w:top w:val="single" w:sz="8"/>
+              <w:left w:val="single" w:sz="8"/>
+              <w:bottom w:val="single" w:sz="8"/>
+              <w:right w:val="single" w:sz="8"/>
+            </w:tcBorders>
+            <w:tcMar>
+              <w:left w:w="108" w:type="dxa"/>
+              <w:right w:w="108" w:type="dxa"/>
+            </w:tcMar>
+            <w:vAlign w:val="top"/>
+          </w:tcPr>
+          <w:p>
+            <w:pPr>
+              <w:spacing w:before="0" w:beforeAutospacing="off" w:after="0" w:afterAutospacing="off"/>
+            </w:pPr>
+            <w:r>
+              <w:rPr>
+                <w:rFonts w:ascii="Aptos" w:hAnsi="Aptos" w:eastAsia="Aptos" w:cs="Aptos"/>
+                <w:sz w:val="24"/>
+                <w:szCs w:val="24"/>
+              </w:rPr>
+              <w:t>INT FOREIGN KEY</w:t>
+            </w:r>
+          </w:p>
+        </w:tc>
+        <w:tc>
+          <w:tcPr>
+            <w:tcW w:w="2554" w:type="dxa"/>
+            <w:tcBorders>
+              <w:top w:val="single" w:sz="8"/>
+              <w:left w:val="single" w:sz="8"/>
+              <w:bottom w:val="single" w:sz="8"/>
+              <w:right w:val="single" w:sz="8"/>
+            </w:tcBorders>
+            <w:tcMar>
+              <w:left w:w="108" w:type="dxa"/>
+              <w:right w:w="108" w:type="dxa"/>
+            </w:tcMar>
+            <w:vAlign w:val="top"/>
+          </w:tcPr>
+          <w:p>
+            <w:pPr>
+              <w:spacing w:before="0" w:beforeAutospacing="off" w:after="0" w:afterAutospacing="off"/>
+            </w:pPr>
+            <w:r>
+              <w:rPr>
+                <w:rFonts w:ascii="Aptos" w:hAnsi="Aptos" w:eastAsia="Aptos" w:cs="Aptos"/>
+                <w:sz w:val="24"/>
+                <w:szCs w:val="24"/>
+              </w:rPr>
+              <w:t>Ha van hely megadva, annak az ID-je</w:t>
+            </w:r>
+          </w:p>
+        </w:tc>
+      </w:tr>
+      <w:tr>
+        <w:trPr>
+          <w:trHeight w:val="300"/>
+        </w:trPr>
+        <w:tc>
+          <w:tcPr>
+            <w:tcW w:w="2554" w:type="dxa"/>
+            <w:tcBorders>
+              <w:top w:val="single" w:sz="8"/>
+              <w:left w:val="single" w:sz="8"/>
+              <w:bottom w:val="single" w:sz="8"/>
+              <w:right w:val="single" w:sz="8"/>
+            </w:tcBorders>
+            <w:tcMar>
+              <w:left w:w="108" w:type="dxa"/>
+              <w:right w:w="108" w:type="dxa"/>
+            </w:tcMar>
+            <w:vAlign w:val="top"/>
+          </w:tcPr>
+          <w:p>
+            <w:pPr>
+              <w:pStyle w:val="Norml"/>
+              <w:rPr>
+                <w:rFonts w:ascii="Aptos" w:hAnsi="Aptos" w:eastAsia="Aptos" w:cs="Aptos"/>
+                <w:sz w:val="24"/>
+                <w:szCs w:val="24"/>
+              </w:rPr>
+            </w:pPr>
+            <w:r>
+              <w:rPr>
+                <w:rFonts w:ascii="Aptos" w:hAnsi="Aptos" w:eastAsia="Aptos" w:cs="Aptos"/>
+                <w:sz w:val="24"/>
+                <w:szCs w:val="24"/>
+              </w:rPr>
+              <w:t>képNév</w:t>
+            </w:r>
+          </w:p>
+        </w:tc>
+        <w:tc>
+          <w:tcPr>
+            <w:tcW w:w="2554" w:type="dxa"/>
+            <w:tcBorders>
+              <w:top w:val="single" w:sz="8"/>
+              <w:left w:val="single" w:sz="8"/>
+              <w:bottom w:val="single" w:sz="8"/>
+              <w:right w:val="single" w:sz="8"/>
+            </w:tcBorders>
+            <w:tcMar>
+              <w:left w:w="108" w:type="dxa"/>
+              <w:right w:w="108" w:type="dxa"/>
+            </w:tcMar>
+            <w:vAlign w:val="top"/>
+          </w:tcPr>
+          <w:p>
+            <w:pPr>
+              <w:spacing w:before="0" w:beforeAutospacing="off" w:after="0" w:afterAutospacing="off"/>
+              <w:rPr>
+                <w:rFonts w:ascii="Aptos" w:hAnsi="Aptos" w:eastAsia="Aptos" w:cs="Aptos"/>
+                <w:sz w:val="24"/>
+                <w:szCs w:val="24"/>
+              </w:rPr>
+            </w:pPr>
+            <w:r>
+              <w:rPr>
+                <w:rFonts w:ascii="Aptos" w:hAnsi="Aptos" w:eastAsia="Aptos" w:cs="Aptos"/>
+                <w:sz w:val="24"/>
+                <w:szCs w:val="24"/>
+              </w:rPr>
+              <w:t>VARCHAR(</w:t>
+            </w:r>
+            <w:r>
+              <w:rPr>
+                <w:rFonts w:ascii="Aptos" w:hAnsi="Aptos" w:eastAsia="Aptos" w:cs="Aptos"/>
+                <w:sz w:val="24"/>
+                <w:szCs w:val="24"/>
+              </w:rPr>
+              <w:t>128)</w:t>
+            </w:r>
+          </w:p>
+        </w:tc>
+        <w:tc>
+          <w:tcPr>
+            <w:tcW w:w="2554" w:type="dxa"/>
+            <w:tcBorders>
+              <w:top w:val="single" w:sz="8"/>
+              <w:left w:val="single" w:sz="8"/>
+              <w:bottom w:val="single" w:sz="8"/>
+              <w:right w:val="single" w:sz="8"/>
+            </w:tcBorders>
+            <w:tcMar>
+              <w:left w:w="108" w:type="dxa"/>
+              <w:right w:w="108" w:type="dxa"/>
+            </w:tcMar>
+            <w:vAlign w:val="top"/>
+          </w:tcPr>
+          <w:p>
+            <w:pPr>
+              <w:pStyle w:val="Norml"/>
+              <w:rPr>
+                <w:rFonts w:ascii="Aptos" w:hAnsi="Aptos" w:eastAsia="Aptos" w:cs="Aptos"/>
+                <w:sz w:val="24"/>
+                <w:szCs w:val="24"/>
+              </w:rPr>
+            </w:pPr>
+            <w:r>
+              <w:rPr>
+                <w:rFonts w:ascii="Aptos" w:hAnsi="Aptos" w:eastAsia="Aptos" w:cs="Aptos"/>
+                <w:sz w:val="24"/>
+                <w:szCs w:val="24"/>
+              </w:rPr>
+              <w:t>Kép neve</w:t>
             </w:r>
           </w:p>
         </w:tc>
@@ -6105,16 +6893,6 @@
           <w:lang w:val="hu-HU"/>
         </w:rPr>
       </w:pPr>
-      <w:r>
-        <w:rPr>
-          <w:rFonts w:ascii="Aptos" w:hAnsi="Aptos" w:eastAsia="Aptos" w:cs="Aptos"/>
-          <w:noProof w:val="0"/>
-          <w:sz w:val="24"/>
-          <w:szCs w:val="24"/>
-          <w:lang w:val="hu-HU"/>
-        </w:rPr>
-        <w:t xml:space="preserve"> </w:t>
-      </w:r>
     </w:p>
     <w:tbl>
       <w:tblPr>
@@ -6160,7 +6938,7 @@
                 <w:sz w:val="24"/>
                 <w:szCs w:val="24"/>
               </w:rPr>
-              <w:t>Kép</w:t>
+              <w:t>Kategória</w:t>
             </w:r>
           </w:p>
         </w:tc>
@@ -6195,15 +6973,7 @@
                 <w:szCs w:val="24"/>
                 <w:u w:val="single"/>
               </w:rPr>
-              <w:t>képID</w:t>
-            </w:r>
-            <w:r>
-              <w:rPr>
-                <w:rFonts w:ascii="Aptos" w:hAnsi="Aptos" w:eastAsia="Aptos" w:cs="Aptos"/>
-                <w:sz w:val="24"/>
-                <w:szCs w:val="24"/>
-              </w:rPr>
-              <w:t xml:space="preserve"> </w:t>
+              <w:t>katID</w:t>
             </w:r>
           </w:p>
         </w:tc>
@@ -6295,7 +7065,7 @@
                 <w:sz w:val="24"/>
                 <w:szCs w:val="24"/>
               </w:rPr>
-              <w:t>értékelés</w:t>
+              <w:t>kategóriaNév</w:t>
             </w:r>
           </w:p>
         </w:tc>
@@ -6317,14 +7087,35 @@
           <w:p>
             <w:pPr>
               <w:spacing w:before="0" w:beforeAutospacing="off" w:after="0" w:afterAutospacing="off"/>
-            </w:pPr>
-            <w:r>
-              <w:rPr>
-                <w:rFonts w:ascii="Aptos" w:hAnsi="Aptos" w:eastAsia="Aptos" w:cs="Aptos"/>
-                <w:sz w:val="24"/>
-                <w:szCs w:val="24"/>
-              </w:rPr>
-              <w:t>INT</w:t>
+              <w:rPr>
+                <w:rFonts w:ascii="Aptos" w:hAnsi="Aptos" w:eastAsia="Aptos" w:cs="Aptos"/>
+                <w:sz w:val="24"/>
+                <w:szCs w:val="24"/>
+              </w:rPr>
+            </w:pPr>
+            <w:r>
+              <w:rPr>
+                <w:rFonts w:ascii="Aptos" w:hAnsi="Aptos" w:eastAsia="Aptos" w:cs="Aptos"/>
+                <w:sz w:val="24"/>
+                <w:szCs w:val="24"/>
+              </w:rPr>
+              <w:t>VARCHAR(</w:t>
+            </w:r>
+            <w:r>
+              <w:rPr>
+                <w:rFonts w:ascii="Aptos" w:hAnsi="Aptos" w:eastAsia="Aptos" w:cs="Aptos"/>
+                <w:sz w:val="24"/>
+                <w:szCs w:val="24"/>
+              </w:rPr>
+              <w:t>128</w:t>
+            </w:r>
+            <w:r>
+              <w:rPr>
+                <w:rFonts w:ascii="Aptos" w:hAnsi="Aptos" w:eastAsia="Aptos" w:cs="Aptos"/>
+                <w:sz w:val="24"/>
+                <w:szCs w:val="24"/>
+              </w:rPr>
+              <w:t>)</w:t>
             </w:r>
           </w:p>
         </w:tc>
@@ -6353,192 +7144,7 @@
                 <w:sz w:val="24"/>
                 <w:szCs w:val="24"/>
               </w:rPr>
-              <w:t>Képre érkező pozitív értékelések száma</w:t>
-            </w:r>
-          </w:p>
-        </w:tc>
-      </w:tr>
-      <w:tr>
-        <w:trPr>
-          <w:trHeight w:val="300"/>
-        </w:trPr>
-        <w:tc>
-          <w:tcPr>
-            <w:tcW w:w="2554" w:type="dxa"/>
-            <w:tcBorders>
-              <w:top w:val="single" w:sz="8"/>
-              <w:left w:val="single" w:sz="8"/>
-              <w:bottom w:val="single" w:sz="8"/>
-              <w:right w:val="single" w:sz="8"/>
-            </w:tcBorders>
-            <w:tcMar>
-              <w:left w:w="108" w:type="dxa"/>
-              <w:right w:w="108" w:type="dxa"/>
-            </w:tcMar>
-            <w:vAlign w:val="top"/>
-          </w:tcPr>
-          <w:p>
-            <w:pPr>
-              <w:spacing w:before="0" w:beforeAutospacing="off" w:after="0" w:afterAutospacing="off"/>
-            </w:pPr>
-            <w:r>
-              <w:rPr>
-                <w:rFonts w:ascii="Aptos" w:hAnsi="Aptos" w:eastAsia="Aptos" w:cs="Aptos"/>
-                <w:sz w:val="24"/>
-                <w:szCs w:val="24"/>
-                <w:lang w:val="en-GB"/>
-              </w:rPr>
-              <w:t>*fID</w:t>
-            </w:r>
-          </w:p>
-        </w:tc>
-        <w:tc>
-          <w:tcPr>
-            <w:tcW w:w="2554" w:type="dxa"/>
-            <w:tcBorders>
-              <w:top w:val="single" w:sz="8"/>
-              <w:left w:val="single" w:sz="8"/>
-              <w:bottom w:val="single" w:sz="8"/>
-              <w:right w:val="single" w:sz="8"/>
-            </w:tcBorders>
-            <w:tcMar>
-              <w:left w:w="108" w:type="dxa"/>
-              <w:right w:w="108" w:type="dxa"/>
-            </w:tcMar>
-            <w:vAlign w:val="top"/>
-          </w:tcPr>
-          <w:p>
-            <w:pPr>
-              <w:spacing w:before="0" w:beforeAutospacing="off" w:after="0" w:afterAutospacing="off"/>
-            </w:pPr>
-            <w:r>
-              <w:rPr>
-                <w:rFonts w:ascii="Aptos" w:hAnsi="Aptos" w:eastAsia="Aptos" w:cs="Aptos"/>
-                <w:sz w:val="24"/>
-                <w:szCs w:val="24"/>
-              </w:rPr>
-              <w:t>INT FOREIGN KEY</w:t>
-            </w:r>
-          </w:p>
-        </w:tc>
-        <w:tc>
-          <w:tcPr>
-            <w:tcW w:w="2554" w:type="dxa"/>
-            <w:tcBorders>
-              <w:top w:val="single" w:sz="8"/>
-              <w:left w:val="single" w:sz="8"/>
-              <w:bottom w:val="single" w:sz="8"/>
-              <w:right w:val="single" w:sz="8"/>
-            </w:tcBorders>
-            <w:tcMar>
-              <w:left w:w="108" w:type="dxa"/>
-              <w:right w:w="108" w:type="dxa"/>
-            </w:tcMar>
-            <w:vAlign w:val="top"/>
-          </w:tcPr>
-          <w:p>
-            <w:pPr>
-              <w:spacing w:before="0" w:beforeAutospacing="off" w:after="0" w:afterAutospacing="off"/>
-            </w:pPr>
-            <w:r>
-              <w:rPr>
-                <w:rFonts w:ascii="Aptos" w:hAnsi="Aptos" w:eastAsia="Aptos" w:cs="Aptos"/>
-                <w:sz w:val="24"/>
-                <w:szCs w:val="24"/>
-              </w:rPr>
-              <w:t>Feltöltő felhasználó ID-je</w:t>
-            </w:r>
-          </w:p>
-        </w:tc>
-      </w:tr>
-      <w:tr>
-        <w:trPr>
-          <w:trHeight w:val="300"/>
-        </w:trPr>
-        <w:tc>
-          <w:tcPr>
-            <w:tcW w:w="2554" w:type="dxa"/>
-            <w:tcBorders>
-              <w:top w:val="single" w:sz="8"/>
-              <w:left w:val="single" w:sz="8"/>
-              <w:bottom w:val="single" w:sz="8"/>
-              <w:right w:val="single" w:sz="8"/>
-            </w:tcBorders>
-            <w:tcMar>
-              <w:left w:w="108" w:type="dxa"/>
-              <w:right w:w="108" w:type="dxa"/>
-            </w:tcMar>
-            <w:vAlign w:val="top"/>
-          </w:tcPr>
-          <w:p>
-            <w:pPr>
-              <w:spacing w:before="0" w:beforeAutospacing="off" w:after="0" w:afterAutospacing="off"/>
-            </w:pPr>
-            <w:r>
-              <w:rPr>
-                <w:rFonts w:ascii="Aptos" w:hAnsi="Aptos" w:eastAsia="Aptos" w:cs="Aptos"/>
-                <w:sz w:val="24"/>
-                <w:szCs w:val="24"/>
-              </w:rPr>
-              <w:t>*helyID</w:t>
-            </w:r>
-          </w:p>
-        </w:tc>
-        <w:tc>
-          <w:tcPr>
-            <w:tcW w:w="2554" w:type="dxa"/>
-            <w:tcBorders>
-              <w:top w:val="single" w:sz="8"/>
-              <w:left w:val="single" w:sz="8"/>
-              <w:bottom w:val="single" w:sz="8"/>
-              <w:right w:val="single" w:sz="8"/>
-            </w:tcBorders>
-            <w:tcMar>
-              <w:left w:w="108" w:type="dxa"/>
-              <w:right w:w="108" w:type="dxa"/>
-            </w:tcMar>
-            <w:vAlign w:val="top"/>
-          </w:tcPr>
-          <w:p>
-            <w:pPr>
-              <w:spacing w:before="0" w:beforeAutospacing="off" w:after="0" w:afterAutospacing="off"/>
-            </w:pPr>
-            <w:r>
-              <w:rPr>
-                <w:rFonts w:ascii="Aptos" w:hAnsi="Aptos" w:eastAsia="Aptos" w:cs="Aptos"/>
-                <w:sz w:val="24"/>
-                <w:szCs w:val="24"/>
-              </w:rPr>
-              <w:t>INT FOREIGN KEY</w:t>
-            </w:r>
-          </w:p>
-        </w:tc>
-        <w:tc>
-          <w:tcPr>
-            <w:tcW w:w="2554" w:type="dxa"/>
-            <w:tcBorders>
-              <w:top w:val="single" w:sz="8"/>
-              <w:left w:val="single" w:sz="8"/>
-              <w:bottom w:val="single" w:sz="8"/>
-              <w:right w:val="single" w:sz="8"/>
-            </w:tcBorders>
-            <w:tcMar>
-              <w:left w:w="108" w:type="dxa"/>
-              <w:right w:w="108" w:type="dxa"/>
-            </w:tcMar>
-            <w:vAlign w:val="top"/>
-          </w:tcPr>
-          <w:p>
-            <w:pPr>
-              <w:spacing w:before="0" w:beforeAutospacing="off" w:after="0" w:afterAutospacing="off"/>
-            </w:pPr>
-            <w:r>
-              <w:rPr>
-                <w:rFonts w:ascii="Aptos" w:hAnsi="Aptos" w:eastAsia="Aptos" w:cs="Aptos"/>
-                <w:sz w:val="24"/>
-                <w:szCs w:val="24"/>
-              </w:rPr>
-              <w:t>Ha van hely megadva, annak az ID-je</w:t>
+              <w:t>Kategória neve</w:t>
             </w:r>
           </w:p>
         </w:tc>
@@ -6547,6 +7153,8 @@
     <w:p>
       <w:pPr>
         <w:spacing w:after="160" w:afterAutospacing="off" w:line="276" w:lineRule="auto"/>
+      </w:pPr>
+      <w:r>
         <w:rPr>
           <w:rFonts w:ascii="Aptos" w:hAnsi="Aptos" w:eastAsia="Aptos" w:cs="Aptos"/>
           <w:noProof w:val="0"/>
@@ -6554,7 +7162,8 @@
           <w:szCs w:val="24"/>
           <w:lang w:val="hu-HU"/>
         </w:rPr>
-      </w:pPr>
+        <w:t xml:space="preserve"> </w:t>
+      </w:r>
     </w:p>
     <w:tbl>
       <w:tblPr>
@@ -6600,7 +7209,7 @@
                 <w:sz w:val="24"/>
                 <w:szCs w:val="24"/>
               </w:rPr>
-              <w:t>Kategória</w:t>
+              <w:t>KategóriaRésze</w:t>
             </w:r>
           </w:p>
         </w:tc>
@@ -6627,13 +7236,28 @@
           <w:p>
             <w:pPr>
               <w:spacing w:before="0" w:beforeAutospacing="off" w:after="0" w:afterAutospacing="off"/>
-            </w:pPr>
-            <w:r>
-              <w:rPr>
-                <w:rFonts w:ascii="Aptos" w:hAnsi="Aptos" w:eastAsia="Aptos" w:cs="Aptos"/>
-                <w:sz w:val="24"/>
-                <w:szCs w:val="24"/>
-                <w:u w:val="single"/>
+              <w:rPr>
+                <w:rFonts w:ascii="Aptos" w:hAnsi="Aptos" w:eastAsia="Aptos" w:cs="Aptos"/>
+                <w:sz w:val="24"/>
+                <w:szCs w:val="24"/>
+                <w:u w:val="none"/>
+              </w:rPr>
+            </w:pPr>
+            <w:r>
+              <w:rPr>
+                <w:rFonts w:ascii="Aptos" w:hAnsi="Aptos" w:eastAsia="Aptos" w:cs="Aptos"/>
+                <w:sz w:val="24"/>
+                <w:szCs w:val="24"/>
+                <w:u w:val="none"/>
+              </w:rPr>
+              <w:t>*</w:t>
+            </w:r>
+            <w:r>
+              <w:rPr>
+                <w:rFonts w:ascii="Aptos" w:hAnsi="Aptos" w:eastAsia="Aptos" w:cs="Aptos"/>
+                <w:sz w:val="24"/>
+                <w:szCs w:val="24"/>
+                <w:u w:val="none"/>
               </w:rPr>
               <w:t>katID</w:t>
             </w:r>
@@ -6664,7 +7288,23 @@
                 <w:sz w:val="24"/>
                 <w:szCs w:val="24"/>
               </w:rPr>
-              <w:t>INT PRIMARY KEY</w:t>
+              <w:t xml:space="preserve">INT </w:t>
+            </w:r>
+            <w:r>
+              <w:rPr>
+                <w:rFonts w:ascii="Aptos" w:hAnsi="Aptos" w:eastAsia="Aptos" w:cs="Aptos"/>
+                <w:sz w:val="24"/>
+                <w:szCs w:val="24"/>
+              </w:rPr>
+              <w:t xml:space="preserve">FOREIGN </w:t>
+            </w:r>
+            <w:r>
+              <w:rPr>
+                <w:rFonts w:ascii="Aptos" w:hAnsi="Aptos" w:eastAsia="Aptos" w:cs="Aptos"/>
+                <w:sz w:val="24"/>
+                <w:szCs w:val="24"/>
+              </w:rPr>
+              <w:t>KEY</w:t>
             </w:r>
           </w:p>
         </w:tc>
@@ -6720,14 +7360,30 @@
           <w:p>
             <w:pPr>
               <w:spacing w:before="0" w:beforeAutospacing="off" w:after="0" w:afterAutospacing="off"/>
-            </w:pPr>
-            <w:r>
-              <w:rPr>
-                <w:rFonts w:ascii="Aptos" w:hAnsi="Aptos" w:eastAsia="Aptos" w:cs="Aptos"/>
-                <w:sz w:val="24"/>
-                <w:szCs w:val="24"/>
-              </w:rPr>
-              <w:t>kategóriaNév</w:t>
+              <w:rPr>
+                <w:rFonts w:ascii="Aptos" w:hAnsi="Aptos" w:eastAsia="Aptos" w:cs="Aptos"/>
+                <w:sz w:val="24"/>
+                <w:szCs w:val="24"/>
+                <w:u w:val="none"/>
+              </w:rPr>
+            </w:pPr>
+            <w:r>
+              <w:rPr>
+                <w:rFonts w:ascii="Aptos" w:hAnsi="Aptos" w:eastAsia="Aptos" w:cs="Aptos"/>
+                <w:sz w:val="24"/>
+                <w:szCs w:val="24"/>
+                <w:u w:val="none"/>
+              </w:rPr>
+              <w:t>*</w:t>
+            </w:r>
+            <w:r>
+              <w:rPr>
+                <w:rFonts w:ascii="Aptos" w:hAnsi="Aptos" w:eastAsia="Aptos" w:cs="Aptos"/>
+                <w:sz w:val="24"/>
+                <w:szCs w:val="24"/>
+                <w:u w:val="none"/>
+              </w:rPr>
+              <w:t>képID</w:t>
             </w:r>
           </w:p>
         </w:tc>
@@ -6756,7 +7412,23 @@
                 <w:sz w:val="24"/>
                 <w:szCs w:val="24"/>
               </w:rPr>
-              <w:t>VARCHAR(32)</w:t>
+              <w:t>INT</w:t>
+            </w:r>
+            <w:r>
+              <w:rPr>
+                <w:rFonts w:ascii="Aptos" w:hAnsi="Aptos" w:eastAsia="Aptos" w:cs="Aptos"/>
+                <w:sz w:val="24"/>
+                <w:szCs w:val="24"/>
+              </w:rPr>
+              <w:t xml:space="preserve"> FOREIGN</w:t>
+            </w:r>
+            <w:r>
+              <w:rPr>
+                <w:rFonts w:ascii="Aptos" w:hAnsi="Aptos" w:eastAsia="Aptos" w:cs="Aptos"/>
+                <w:sz w:val="24"/>
+                <w:szCs w:val="24"/>
+              </w:rPr>
+              <w:t xml:space="preserve"> KEY</w:t>
             </w:r>
           </w:p>
         </w:tc>
@@ -6785,7 +7457,7 @@
                 <w:sz w:val="24"/>
                 <w:szCs w:val="24"/>
               </w:rPr>
-              <w:t>Kategória neve</w:t>
+              <w:t>Képre érkező pozitív értékelések száma</w:t>
             </w:r>
           </w:p>
         </w:tc>
@@ -6850,7 +7522,7 @@
                 <w:sz w:val="24"/>
                 <w:szCs w:val="24"/>
               </w:rPr>
-              <w:t>KategóriaRésze</w:t>
+              <w:t>Hely</w:t>
             </w:r>
           </w:p>
         </w:tc>
@@ -6885,7 +7557,7 @@
                 <w:szCs w:val="24"/>
                 <w:u w:val="single"/>
               </w:rPr>
-              <w:t>katID</w:t>
+              <w:t>helyID</w:t>
             </w:r>
           </w:p>
         </w:tc>
@@ -6976,9 +7648,24 @@
                 <w:rFonts w:ascii="Aptos" w:hAnsi="Aptos" w:eastAsia="Aptos" w:cs="Aptos"/>
                 <w:sz w:val="24"/>
                 <w:szCs w:val="24"/>
-                <w:u w:val="single"/>
-              </w:rPr>
-              <w:t>képID</w:t>
+              </w:rPr>
+              <w:t>v</w:t>
+            </w:r>
+            <w:r>
+              <w:rPr>
+                <w:rFonts w:ascii="Arial" w:hAnsi="Arial" w:eastAsia="Arial" w:cs="Arial"/>
+                <w:sz w:val="24"/>
+                <w:szCs w:val="24"/>
+              </w:rPr>
+              <w:t>á</w:t>
+            </w:r>
+            <w:r>
+              <w:rPr>
+                <w:rFonts w:ascii="Aptos" w:hAnsi="Aptos" w:eastAsia="Aptos" w:cs="Aptos"/>
+                <w:sz w:val="24"/>
+                <w:szCs w:val="24"/>
+              </w:rPr>
+              <w:t>ros</w:t>
             </w:r>
           </w:p>
         </w:tc>
@@ -7007,7 +7694,7 @@
                 <w:sz w:val="24"/>
                 <w:szCs w:val="24"/>
               </w:rPr>
-              <w:t>INT</w:t>
+              <w:t>VARCHAR(64)</w:t>
             </w:r>
           </w:p>
         </w:tc>
@@ -7036,7 +7723,191 @@
                 <w:sz w:val="24"/>
                 <w:szCs w:val="24"/>
               </w:rPr>
-              <w:t>Képre érkező pozitív értékelések száma</w:t>
+              <w:t>Város neve</w:t>
+            </w:r>
+          </w:p>
+        </w:tc>
+      </w:tr>
+      <w:tr>
+        <w:trPr>
+          <w:trHeight w:val="300"/>
+        </w:trPr>
+        <w:tc>
+          <w:tcPr>
+            <w:tcW w:w="2554" w:type="dxa"/>
+            <w:tcBorders>
+              <w:top w:val="single" w:sz="8"/>
+              <w:left w:val="single" w:sz="8"/>
+              <w:bottom w:val="single" w:sz="8"/>
+              <w:right w:val="single" w:sz="8"/>
+            </w:tcBorders>
+            <w:tcMar>
+              <w:left w:w="108" w:type="dxa"/>
+              <w:right w:w="108" w:type="dxa"/>
+            </w:tcMar>
+            <w:vAlign w:val="top"/>
+          </w:tcPr>
+          <w:p>
+            <w:pPr>
+              <w:spacing w:before="0" w:beforeAutospacing="off" w:after="0" w:afterAutospacing="off"/>
+            </w:pPr>
+            <w:r>
+              <w:rPr>
+                <w:rFonts w:ascii="Aptos" w:hAnsi="Aptos" w:eastAsia="Aptos" w:cs="Aptos"/>
+                <w:sz w:val="24"/>
+                <w:szCs w:val="24"/>
+              </w:rPr>
+              <w:t>megye</w:t>
+            </w:r>
+          </w:p>
+        </w:tc>
+        <w:tc>
+          <w:tcPr>
+            <w:tcW w:w="2554" w:type="dxa"/>
+            <w:tcBorders>
+              <w:top w:val="single" w:sz="8"/>
+              <w:left w:val="single" w:sz="8"/>
+              <w:bottom w:val="single" w:sz="8"/>
+              <w:right w:val="single" w:sz="8"/>
+            </w:tcBorders>
+            <w:tcMar>
+              <w:left w:w="108" w:type="dxa"/>
+              <w:right w:w="108" w:type="dxa"/>
+            </w:tcMar>
+            <w:vAlign w:val="top"/>
+          </w:tcPr>
+          <w:p>
+            <w:pPr>
+              <w:spacing w:before="0" w:beforeAutospacing="off" w:after="0" w:afterAutospacing="off"/>
+            </w:pPr>
+            <w:r>
+              <w:rPr>
+                <w:rFonts w:ascii="Aptos" w:hAnsi="Aptos" w:eastAsia="Aptos" w:cs="Aptos"/>
+                <w:sz w:val="24"/>
+                <w:szCs w:val="24"/>
+              </w:rPr>
+              <w:t>VARCHAR(64)</w:t>
+            </w:r>
+          </w:p>
+        </w:tc>
+        <w:tc>
+          <w:tcPr>
+            <w:tcW w:w="2554" w:type="dxa"/>
+            <w:tcBorders>
+              <w:top w:val="single" w:sz="8"/>
+              <w:left w:val="single" w:sz="8"/>
+              <w:bottom w:val="single" w:sz="8"/>
+              <w:right w:val="single" w:sz="8"/>
+            </w:tcBorders>
+            <w:tcMar>
+              <w:left w:w="108" w:type="dxa"/>
+              <w:right w:w="108" w:type="dxa"/>
+            </w:tcMar>
+            <w:vAlign w:val="top"/>
+          </w:tcPr>
+          <w:p>
+            <w:pPr>
+              <w:spacing w:before="0" w:beforeAutospacing="off" w:after="0" w:afterAutospacing="off"/>
+            </w:pPr>
+            <w:r>
+              <w:rPr>
+                <w:rFonts w:ascii="Aptos" w:hAnsi="Aptos" w:eastAsia="Aptos" w:cs="Aptos"/>
+                <w:sz w:val="24"/>
+                <w:szCs w:val="24"/>
+              </w:rPr>
+              <w:t>Megye neve</w:t>
+            </w:r>
+          </w:p>
+        </w:tc>
+      </w:tr>
+      <w:tr>
+        <w:trPr>
+          <w:trHeight w:val="300"/>
+        </w:trPr>
+        <w:tc>
+          <w:tcPr>
+            <w:tcW w:w="2554" w:type="dxa"/>
+            <w:tcBorders>
+              <w:top w:val="single" w:sz="8"/>
+              <w:left w:val="single" w:sz="8"/>
+              <w:bottom w:val="single" w:sz="8"/>
+              <w:right w:val="single" w:sz="8"/>
+            </w:tcBorders>
+            <w:tcMar>
+              <w:left w:w="108" w:type="dxa"/>
+              <w:right w:w="108" w:type="dxa"/>
+            </w:tcMar>
+            <w:vAlign w:val="top"/>
+          </w:tcPr>
+          <w:p>
+            <w:pPr>
+              <w:spacing w:before="0" w:beforeAutospacing="off" w:after="0" w:afterAutospacing="off"/>
+            </w:pPr>
+            <w:r>
+              <w:rPr>
+                <w:rFonts w:ascii="Aptos" w:hAnsi="Aptos" w:eastAsia="Aptos" w:cs="Aptos"/>
+                <w:sz w:val="24"/>
+                <w:szCs w:val="24"/>
+              </w:rPr>
+              <w:t>ország</w:t>
+            </w:r>
+          </w:p>
+        </w:tc>
+        <w:tc>
+          <w:tcPr>
+            <w:tcW w:w="2554" w:type="dxa"/>
+            <w:tcBorders>
+              <w:top w:val="single" w:sz="8"/>
+              <w:left w:val="single" w:sz="8"/>
+              <w:bottom w:val="single" w:sz="8"/>
+              <w:right w:val="single" w:sz="8"/>
+            </w:tcBorders>
+            <w:tcMar>
+              <w:left w:w="108" w:type="dxa"/>
+              <w:right w:w="108" w:type="dxa"/>
+            </w:tcMar>
+            <w:vAlign w:val="top"/>
+          </w:tcPr>
+          <w:p>
+            <w:pPr>
+              <w:spacing w:before="0" w:beforeAutospacing="off" w:after="0" w:afterAutospacing="off"/>
+            </w:pPr>
+            <w:r>
+              <w:rPr>
+                <w:rFonts w:ascii="Aptos" w:hAnsi="Aptos" w:eastAsia="Aptos" w:cs="Aptos"/>
+                <w:sz w:val="24"/>
+                <w:szCs w:val="24"/>
+              </w:rPr>
+              <w:t>VARCHAR(64)</w:t>
+            </w:r>
+          </w:p>
+        </w:tc>
+        <w:tc>
+          <w:tcPr>
+            <w:tcW w:w="2554" w:type="dxa"/>
+            <w:tcBorders>
+              <w:top w:val="single" w:sz="8"/>
+              <w:left w:val="single" w:sz="8"/>
+              <w:bottom w:val="single" w:sz="8"/>
+              <w:right w:val="single" w:sz="8"/>
+            </w:tcBorders>
+            <w:tcMar>
+              <w:left w:w="108" w:type="dxa"/>
+              <w:right w:w="108" w:type="dxa"/>
+            </w:tcMar>
+            <w:vAlign w:val="top"/>
+          </w:tcPr>
+          <w:p>
+            <w:pPr>
+              <w:spacing w:before="0" w:beforeAutospacing="off" w:after="0" w:afterAutospacing="off"/>
+            </w:pPr>
+            <w:r>
+              <w:rPr>
+                <w:rFonts w:ascii="Aptos" w:hAnsi="Aptos" w:eastAsia="Aptos" w:cs="Aptos"/>
+                <w:sz w:val="24"/>
+                <w:szCs w:val="24"/>
+              </w:rPr>
+              <w:t>Ország neve</w:t>
             </w:r>
           </w:p>
         </w:tc>
@@ -7045,8 +7916,6 @@
     <w:p>
       <w:pPr>
         <w:spacing w:after="160" w:afterAutospacing="off" w:line="276" w:lineRule="auto"/>
-      </w:pPr>
-      <w:r>
         <w:rPr>
           <w:rFonts w:ascii="Aptos" w:hAnsi="Aptos" w:eastAsia="Aptos" w:cs="Aptos"/>
           <w:noProof w:val="0"/>
@@ -7054,7 +7923,19 @@
           <w:szCs w:val="24"/>
           <w:lang w:val="hu-HU"/>
         </w:rPr>
+      </w:pPr>
+      <w:r>
+        <w:rPr>
+          <w:rFonts w:ascii="Aptos" w:hAnsi="Aptos" w:eastAsia="Aptos" w:cs="Aptos"/>
+          <w:noProof w:val="0"/>
+          <w:sz w:val="24"/>
+          <w:szCs w:val="24"/>
+          <w:lang w:val="hu-HU"/>
+        </w:rPr>
         <w:t xml:space="preserve"> </w:t>
+      </w:r>
+      <w:r>
+        <w:br/>
       </w:r>
     </w:p>
     <w:tbl>
@@ -7101,7 +7982,7 @@
                 <w:sz w:val="24"/>
                 <w:szCs w:val="24"/>
               </w:rPr>
-              <w:t>Hely</w:t>
+              <w:t>Hozzászólás</w:t>
             </w:r>
           </w:p>
         </w:tc>
@@ -7136,7 +8017,7 @@
                 <w:szCs w:val="24"/>
                 <w:u w:val="single"/>
               </w:rPr>
-              <w:t>helyID</w:t>
+              <w:t>hozzászólásID</w:t>
             </w:r>
           </w:p>
         </w:tc>
@@ -7228,23 +8109,7 @@
                 <w:sz w:val="24"/>
                 <w:szCs w:val="24"/>
               </w:rPr>
-              <w:t>v</w:t>
-            </w:r>
-            <w:r>
-              <w:rPr>
-                <w:rFonts w:ascii="Arial" w:hAnsi="Arial" w:eastAsia="Arial" w:cs="Arial"/>
-                <w:sz w:val="24"/>
-                <w:szCs w:val="24"/>
-              </w:rPr>
-              <w:t>á</w:t>
-            </w:r>
-            <w:r>
-              <w:rPr>
-                <w:rFonts w:ascii="Aptos" w:hAnsi="Aptos" w:eastAsia="Aptos" w:cs="Aptos"/>
-                <w:sz w:val="24"/>
-                <w:szCs w:val="24"/>
-              </w:rPr>
-              <w:t>ros</w:t>
+              <w:t>*fID</w:t>
             </w:r>
           </w:p>
         </w:tc>
@@ -7273,7 +8138,7 @@
                 <w:sz w:val="24"/>
                 <w:szCs w:val="24"/>
               </w:rPr>
-              <w:t>VARCHAR(64)</w:t>
+              <w:t>INT FOREIGN KEY</w:t>
             </w:r>
           </w:p>
         </w:tc>
@@ -7302,7 +8167,7 @@
                 <w:sz w:val="24"/>
                 <w:szCs w:val="24"/>
               </w:rPr>
-              <w:t>Város neve</w:t>
+              <w:t>Feltöltő felhasználó ID-je</w:t>
             </w:r>
           </w:p>
         </w:tc>
@@ -7336,7 +8201,7 @@
                 <w:sz w:val="24"/>
                 <w:szCs w:val="24"/>
               </w:rPr>
-              <w:t>megye</w:t>
+              <w:t xml:space="preserve">*képID </w:t>
             </w:r>
           </w:p>
         </w:tc>
@@ -7365,7 +8230,7 @@
                 <w:sz w:val="24"/>
                 <w:szCs w:val="24"/>
               </w:rPr>
-              <w:t>VARCHAR(64)</w:t>
+              <w:t>INT FOREIGN KEY</w:t>
             </w:r>
           </w:p>
         </w:tc>
@@ -7394,7 +8259,7 @@
                 <w:sz w:val="24"/>
                 <w:szCs w:val="24"/>
               </w:rPr>
-              <w:t>Megye neve</w:t>
+              <w:t>Annak a képnek az ID-je amire érkezik</w:t>
             </w:r>
           </w:p>
         </w:tc>
@@ -7428,7 +8293,7 @@
                 <w:sz w:val="24"/>
                 <w:szCs w:val="24"/>
               </w:rPr>
-              <w:t>ország</w:t>
+              <w:t>tartalom</w:t>
             </w:r>
           </w:p>
         </w:tc>
@@ -7457,7 +8322,7 @@
                 <w:sz w:val="24"/>
                 <w:szCs w:val="24"/>
               </w:rPr>
-              <w:t>VARCHAR(64)</w:t>
+              <w:t>VARCHAR(512)</w:t>
             </w:r>
           </w:p>
         </w:tc>
@@ -7486,7 +8351,7 @@
                 <w:sz w:val="24"/>
                 <w:szCs w:val="24"/>
               </w:rPr>
-              <w:t>Ország neve</w:t>
+              <w:t>Hozzászólás szöveges része</w:t>
             </w:r>
           </w:p>
         </w:tc>
@@ -7495,6 +8360,8 @@
     <w:p>
       <w:pPr>
         <w:spacing w:after="160" w:afterAutospacing="off" w:line="276" w:lineRule="auto"/>
+      </w:pPr>
+      <w:r>
         <w:rPr>
           <w:rFonts w:ascii="Aptos" w:hAnsi="Aptos" w:eastAsia="Aptos" w:cs="Aptos"/>
           <w:noProof w:val="0"/>
@@ -7502,19 +8369,7 @@
           <w:szCs w:val="24"/>
           <w:lang w:val="hu-HU"/>
         </w:rPr>
-      </w:pPr>
-      <w:r>
-        <w:rPr>
-          <w:rFonts w:ascii="Aptos" w:hAnsi="Aptos" w:eastAsia="Aptos" w:cs="Aptos"/>
-          <w:noProof w:val="0"/>
-          <w:sz w:val="24"/>
-          <w:szCs w:val="24"/>
-          <w:lang w:val="hu-HU"/>
-        </w:rPr>
         <w:t xml:space="preserve"> </w:t>
-      </w:r>
-      <w:r>
-        <w:br/>
       </w:r>
     </w:p>
     <w:tbl>
@@ -7561,7 +8416,7 @@
                 <w:sz w:val="24"/>
                 <w:szCs w:val="24"/>
               </w:rPr>
-              <w:t>Hozzászólás</w:t>
+              <w:t>Album</w:t>
             </w:r>
           </w:p>
         </w:tc>
@@ -7596,7 +8451,7 @@
                 <w:szCs w:val="24"/>
                 <w:u w:val="single"/>
               </w:rPr>
-              <w:t>hozzászólásID</w:t>
+              <w:t>aID</w:t>
             </w:r>
           </w:p>
         </w:tc>
@@ -7746,7 +8601,7 @@
                 <w:sz w:val="24"/>
                 <w:szCs w:val="24"/>
               </w:rPr>
-              <w:t>Feltöltő felhasználó ID-je</w:t>
+              <w:t>Tulajdonos felhasználó ID-je</w:t>
             </w:r>
           </w:p>
         </w:tc>
@@ -7772,15 +8627,20 @@
           </w:tcPr>
           <w:p>
             <w:pPr>
-              <w:spacing w:before="0" w:beforeAutospacing="off" w:after="0" w:afterAutospacing="off"/>
-            </w:pPr>
-            <w:r>
-              <w:rPr>
-                <w:rFonts w:ascii="Aptos" w:hAnsi="Aptos" w:eastAsia="Aptos" w:cs="Aptos"/>
-                <w:sz w:val="24"/>
-                <w:szCs w:val="24"/>
-              </w:rPr>
-              <w:t xml:space="preserve">*képID </w:t>
+              <w:pStyle w:val="Norml"/>
+              <w:rPr>
+                <w:rFonts w:ascii="Aptos" w:hAnsi="Aptos" w:eastAsia="Aptos" w:cs="Aptos"/>
+                <w:sz w:val="24"/>
+                <w:szCs w:val="24"/>
+              </w:rPr>
+            </w:pPr>
+            <w:r>
+              <w:rPr>
+                <w:rFonts w:ascii="Aptos" w:hAnsi="Aptos" w:eastAsia="Aptos" w:cs="Aptos"/>
+                <w:sz w:val="24"/>
+                <w:szCs w:val="24"/>
+              </w:rPr>
+              <w:t>albumNév</w:t>
             </w:r>
           </w:p>
         </w:tc>
@@ -7809,7 +8669,15 @@
                 <w:sz w:val="24"/>
                 <w:szCs w:val="24"/>
               </w:rPr>
-              <w:t>INT FOREIGN KEY</w:t>
+              <w:t>VARCHAR(</w:t>
+            </w:r>
+            <w:r>
+              <w:rPr>
+                <w:rFonts w:ascii="Aptos" w:hAnsi="Aptos" w:eastAsia="Aptos" w:cs="Aptos"/>
+                <w:sz w:val="24"/>
+                <w:szCs w:val="24"/>
+              </w:rPr>
+              <w:t>128)</w:t>
             </w:r>
           </w:p>
         </w:tc>
@@ -7830,107 +8698,20 @@
           </w:tcPr>
           <w:p>
             <w:pPr>
-              <w:spacing w:before="0" w:beforeAutospacing="off" w:after="0" w:afterAutospacing="off"/>
-            </w:pPr>
-            <w:r>
-              <w:rPr>
-                <w:rFonts w:ascii="Aptos" w:hAnsi="Aptos" w:eastAsia="Aptos" w:cs="Aptos"/>
-                <w:sz w:val="24"/>
-                <w:szCs w:val="24"/>
-              </w:rPr>
-              <w:t>Annak a képnek az ID-je amire érkezik</w:t>
-            </w:r>
-          </w:p>
-        </w:tc>
-      </w:tr>
-      <w:tr>
-        <w:trPr>
-          <w:trHeight w:val="300"/>
-        </w:trPr>
-        <w:tc>
-          <w:tcPr>
-            <w:tcW w:w="2554" w:type="dxa"/>
-            <w:tcBorders>
-              <w:top w:val="single" w:sz="8"/>
-              <w:left w:val="single" w:sz="8"/>
-              <w:bottom w:val="single" w:sz="8"/>
-              <w:right w:val="single" w:sz="8"/>
-            </w:tcBorders>
-            <w:tcMar>
-              <w:left w:w="108" w:type="dxa"/>
-              <w:right w:w="108" w:type="dxa"/>
-            </w:tcMar>
-            <w:vAlign w:val="top"/>
-          </w:tcPr>
-          <w:p>
-            <w:pPr>
-              <w:spacing w:before="0" w:beforeAutospacing="off" w:after="0" w:afterAutospacing="off"/>
-            </w:pPr>
-            <w:r>
-              <w:rPr>
-                <w:rFonts w:ascii="Aptos" w:hAnsi="Aptos" w:eastAsia="Aptos" w:cs="Aptos"/>
-                <w:sz w:val="24"/>
-                <w:szCs w:val="24"/>
-              </w:rPr>
-              <w:t>tartalom</w:t>
-            </w:r>
-          </w:p>
-        </w:tc>
-        <w:tc>
-          <w:tcPr>
-            <w:tcW w:w="2554" w:type="dxa"/>
-            <w:tcBorders>
-              <w:top w:val="single" w:sz="8"/>
-              <w:left w:val="single" w:sz="8"/>
-              <w:bottom w:val="single" w:sz="8"/>
-              <w:right w:val="single" w:sz="8"/>
-            </w:tcBorders>
-            <w:tcMar>
-              <w:left w:w="108" w:type="dxa"/>
-              <w:right w:w="108" w:type="dxa"/>
-            </w:tcMar>
-            <w:vAlign w:val="top"/>
-          </w:tcPr>
-          <w:p>
-            <w:pPr>
-              <w:spacing w:before="0" w:beforeAutospacing="off" w:after="0" w:afterAutospacing="off"/>
-            </w:pPr>
-            <w:r>
-              <w:rPr>
-                <w:rFonts w:ascii="Aptos" w:hAnsi="Aptos" w:eastAsia="Aptos" w:cs="Aptos"/>
-                <w:sz w:val="24"/>
-                <w:szCs w:val="24"/>
-              </w:rPr>
-              <w:t>VARCHAR(512)</w:t>
-            </w:r>
-          </w:p>
-        </w:tc>
-        <w:tc>
-          <w:tcPr>
-            <w:tcW w:w="2554" w:type="dxa"/>
-            <w:tcBorders>
-              <w:top w:val="single" w:sz="8"/>
-              <w:left w:val="single" w:sz="8"/>
-              <w:bottom w:val="single" w:sz="8"/>
-              <w:right w:val="single" w:sz="8"/>
-            </w:tcBorders>
-            <w:tcMar>
-              <w:left w:w="108" w:type="dxa"/>
-              <w:right w:w="108" w:type="dxa"/>
-            </w:tcMar>
-            <w:vAlign w:val="top"/>
-          </w:tcPr>
-          <w:p>
-            <w:pPr>
-              <w:spacing w:before="0" w:beforeAutospacing="off" w:after="0" w:afterAutospacing="off"/>
-            </w:pPr>
-            <w:r>
-              <w:rPr>
-                <w:rFonts w:ascii="Aptos" w:hAnsi="Aptos" w:eastAsia="Aptos" w:cs="Aptos"/>
-                <w:sz w:val="24"/>
-                <w:szCs w:val="24"/>
-              </w:rPr>
-              <w:t>Hozzászólás szöveges része</w:t>
+              <w:pStyle w:val="Norml"/>
+              <w:rPr>
+                <w:rFonts w:ascii="Aptos" w:hAnsi="Aptos" w:eastAsia="Aptos" w:cs="Aptos"/>
+                <w:sz w:val="24"/>
+                <w:szCs w:val="24"/>
+              </w:rPr>
+            </w:pPr>
+            <w:r>
+              <w:rPr>
+                <w:rFonts w:ascii="Aptos" w:hAnsi="Aptos" w:eastAsia="Aptos" w:cs="Aptos"/>
+                <w:sz w:val="24"/>
+                <w:szCs w:val="24"/>
+              </w:rPr>
+              <w:t>Album neve</w:t>
             </w:r>
           </w:p>
         </w:tc>
@@ -7995,7 +8776,7 @@
                 <w:sz w:val="24"/>
                 <w:szCs w:val="24"/>
               </w:rPr>
-              <w:t>Album</w:t>
+              <w:t>Tartalmaz</w:t>
             </w:r>
           </w:p>
         </w:tc>
@@ -8022,13 +8803,28 @@
           <w:p>
             <w:pPr>
               <w:spacing w:before="0" w:beforeAutospacing="off" w:after="0" w:afterAutospacing="off"/>
-            </w:pPr>
-            <w:r>
-              <w:rPr>
-                <w:rFonts w:ascii="Aptos" w:hAnsi="Aptos" w:eastAsia="Aptos" w:cs="Aptos"/>
-                <w:sz w:val="24"/>
-                <w:szCs w:val="24"/>
-                <w:u w:val="single"/>
+              <w:rPr>
+                <w:rFonts w:ascii="Aptos" w:hAnsi="Aptos" w:eastAsia="Aptos" w:cs="Aptos"/>
+                <w:sz w:val="24"/>
+                <w:szCs w:val="24"/>
+                <w:u w:val="none"/>
+              </w:rPr>
+            </w:pPr>
+            <w:r>
+              <w:rPr>
+                <w:rFonts w:ascii="Aptos" w:hAnsi="Aptos" w:eastAsia="Aptos" w:cs="Aptos"/>
+                <w:sz w:val="24"/>
+                <w:szCs w:val="24"/>
+                <w:u w:val="none"/>
+              </w:rPr>
+              <w:t>*</w:t>
+            </w:r>
+            <w:r>
+              <w:rPr>
+                <w:rFonts w:ascii="Aptos" w:hAnsi="Aptos" w:eastAsia="Aptos" w:cs="Aptos"/>
+                <w:sz w:val="24"/>
+                <w:szCs w:val="24"/>
+                <w:u w:val="none"/>
               </w:rPr>
               <w:t>aID</w:t>
             </w:r>
@@ -8059,7 +8855,23 @@
                 <w:sz w:val="24"/>
                 <w:szCs w:val="24"/>
               </w:rPr>
-              <w:t>INT PRIMARY KEY</w:t>
+              <w:t xml:space="preserve">INT </w:t>
+            </w:r>
+            <w:r>
+              <w:rPr>
+                <w:rFonts w:ascii="Aptos" w:hAnsi="Aptos" w:eastAsia="Aptos" w:cs="Aptos"/>
+                <w:sz w:val="24"/>
+                <w:szCs w:val="24"/>
+              </w:rPr>
+              <w:t xml:space="preserve">FOREIGN </w:t>
+            </w:r>
+            <w:r>
+              <w:rPr>
+                <w:rFonts w:ascii="Aptos" w:hAnsi="Aptos" w:eastAsia="Aptos" w:cs="Aptos"/>
+                <w:sz w:val="24"/>
+                <w:szCs w:val="24"/>
+              </w:rPr>
+              <w:t>KEY</w:t>
             </w:r>
           </w:p>
         </w:tc>
@@ -8088,7 +8900,23 @@
                 <w:sz w:val="24"/>
                 <w:szCs w:val="24"/>
               </w:rPr>
-              <w:t>Egyéni kulcs</w:t>
+              <w:t xml:space="preserve">Annak az albumnak az </w:t>
+            </w:r>
+            <w:r>
+              <w:rPr>
+                <w:rFonts w:ascii="Aptos" w:hAnsi="Aptos" w:eastAsia="Aptos" w:cs="Aptos"/>
+                <w:sz w:val="24"/>
+                <w:szCs w:val="24"/>
+              </w:rPr>
+              <w:t>ID-je</w:t>
+            </w:r>
+            <w:r>
+              <w:rPr>
+                <w:rFonts w:ascii="Aptos" w:hAnsi="Aptos" w:eastAsia="Aptos" w:cs="Aptos"/>
+                <w:sz w:val="24"/>
+                <w:szCs w:val="24"/>
+              </w:rPr>
+              <w:t xml:space="preserve"> amihez tartozik a kép</w:t>
             </w:r>
           </w:p>
         </w:tc>
@@ -8115,14 +8943,30 @@
           <w:p>
             <w:pPr>
               <w:spacing w:before="0" w:beforeAutospacing="off" w:after="0" w:afterAutospacing="off"/>
-            </w:pPr>
-            <w:r>
-              <w:rPr>
-                <w:rFonts w:ascii="Aptos" w:hAnsi="Aptos" w:eastAsia="Aptos" w:cs="Aptos"/>
-                <w:sz w:val="24"/>
-                <w:szCs w:val="24"/>
-              </w:rPr>
-              <w:t>*fID</w:t>
+              <w:rPr>
+                <w:rFonts w:ascii="Aptos" w:hAnsi="Aptos" w:eastAsia="Aptos" w:cs="Aptos"/>
+                <w:sz w:val="24"/>
+                <w:szCs w:val="24"/>
+                <w:u w:val="none"/>
+              </w:rPr>
+            </w:pPr>
+            <w:r>
+              <w:rPr>
+                <w:rFonts w:ascii="Aptos" w:hAnsi="Aptos" w:eastAsia="Aptos" w:cs="Aptos"/>
+                <w:sz w:val="24"/>
+                <w:szCs w:val="24"/>
+                <w:u w:val="none"/>
+              </w:rPr>
+              <w:t>*</w:t>
+            </w:r>
+            <w:r>
+              <w:rPr>
+                <w:rFonts w:ascii="Aptos" w:hAnsi="Aptos" w:eastAsia="Aptos" w:cs="Aptos"/>
+                <w:sz w:val="24"/>
+                <w:szCs w:val="24"/>
+                <w:u w:val="none"/>
+              </w:rPr>
+              <w:t>képID</w:t>
             </w:r>
           </w:p>
         </w:tc>
@@ -8151,7 +8995,23 @@
                 <w:sz w:val="24"/>
                 <w:szCs w:val="24"/>
               </w:rPr>
-              <w:t>INT FOREIGN KEY</w:t>
+              <w:t xml:space="preserve">INT </w:t>
+            </w:r>
+            <w:r>
+              <w:rPr>
+                <w:rFonts w:ascii="Aptos" w:hAnsi="Aptos" w:eastAsia="Aptos" w:cs="Aptos"/>
+                <w:sz w:val="24"/>
+                <w:szCs w:val="24"/>
+              </w:rPr>
+              <w:t xml:space="preserve">FOREIGN </w:t>
+            </w:r>
+            <w:r>
+              <w:rPr>
+                <w:rFonts w:ascii="Aptos" w:hAnsi="Aptos" w:eastAsia="Aptos" w:cs="Aptos"/>
+                <w:sz w:val="24"/>
+                <w:szCs w:val="24"/>
+              </w:rPr>
+              <w:t>KEY</w:t>
             </w:r>
           </w:p>
         </w:tc>
@@ -8180,7 +9040,7 @@
                 <w:sz w:val="24"/>
                 <w:szCs w:val="24"/>
               </w:rPr>
-              <w:t>Tulajdonos felhasználó ID-je</w:t>
+              <w:t>A kép ID-je</w:t>
             </w:r>
           </w:p>
         </w:tc>
@@ -8189,6 +9049,13 @@
     <w:p>
       <w:pPr>
         <w:spacing w:after="160" w:afterAutospacing="off" w:line="276" w:lineRule="auto"/>
+        <w:rPr>
+          <w:rFonts w:ascii="Aptos" w:hAnsi="Aptos" w:eastAsia="Aptos" w:cs="Aptos"/>
+          <w:noProof w:val="0"/>
+          <w:sz w:val="24"/>
+          <w:szCs w:val="24"/>
+          <w:lang w:val="hu-HU"/>
+        </w:rPr>
       </w:pPr>
       <w:r>
         <w:rPr>
@@ -8245,7 +9112,7 @@
                 <w:sz w:val="24"/>
                 <w:szCs w:val="24"/>
               </w:rPr>
-              <w:t>Tartalmaz</w:t>
+              <w:t>Pályázat</w:t>
             </w:r>
           </w:p>
         </w:tc>
@@ -8280,7 +9147,7 @@
                 <w:szCs w:val="24"/>
                 <w:u w:val="single"/>
               </w:rPr>
-              <w:t>*aID</w:t>
+              <w:t>pID</w:t>
             </w:r>
           </w:p>
         </w:tc>
@@ -8338,23 +9205,7 @@
                 <w:sz w:val="24"/>
                 <w:szCs w:val="24"/>
               </w:rPr>
-              <w:t xml:space="preserve">Annak az albumnak az </w:t>
-            </w:r>
-            <w:r>
-              <w:rPr>
-                <w:rFonts w:ascii="Aptos" w:hAnsi="Aptos" w:eastAsia="Aptos" w:cs="Aptos"/>
-                <w:sz w:val="24"/>
-                <w:szCs w:val="24"/>
-              </w:rPr>
-              <w:t>ID-je</w:t>
-            </w:r>
-            <w:r>
-              <w:rPr>
-                <w:rFonts w:ascii="Aptos" w:hAnsi="Aptos" w:eastAsia="Aptos" w:cs="Aptos"/>
-                <w:sz w:val="24"/>
-                <w:szCs w:val="24"/>
-              </w:rPr>
-              <w:t xml:space="preserve"> amihez tartozik a kép</w:t>
+              <w:t>Egyéni kulcs</w:t>
             </w:r>
           </w:p>
         </w:tc>
@@ -8380,16 +9231,22 @@
           </w:tcPr>
           <w:p>
             <w:pPr>
-              <w:spacing w:before="0" w:beforeAutospacing="off" w:after="0" w:afterAutospacing="off"/>
-            </w:pPr>
-            <w:r>
+              <w:pStyle w:val="Norml"/>
               <w:rPr>
                 <w:rFonts w:ascii="Aptos" w:hAnsi="Aptos" w:eastAsia="Aptos" w:cs="Aptos"/>
                 <w:sz w:val="24"/>
                 <w:szCs w:val="24"/>
                 <w:u w:val="single"/>
               </w:rPr>
-              <w:t>*képID</w:t>
+            </w:pPr>
+            <w:r>
+              <w:rPr>
+                <w:rFonts w:ascii="Aptos" w:hAnsi="Aptos" w:eastAsia="Aptos" w:cs="Aptos"/>
+                <w:sz w:val="24"/>
+                <w:szCs w:val="24"/>
+                <w:u w:val="single"/>
+              </w:rPr>
+              <w:t>pályázatNév</w:t>
             </w:r>
           </w:p>
         </w:tc>
@@ -8397,7 +9254,7 @@
           <w:tcPr>
             <w:tcW w:w="2554" w:type="dxa"/>
             <w:tcBorders>
-              <w:top w:val="single" w:sz="8"/>
+              <w:top w:val="nil" w:sz="8"/>
               <w:left w:val="single" w:sz="8"/>
               <w:bottom w:val="single" w:sz="8"/>
               <w:right w:val="single" w:sz="8"/>
@@ -8418,7 +9275,15 @@
                 <w:sz w:val="24"/>
                 <w:szCs w:val="24"/>
               </w:rPr>
-              <w:t>INT PRIMARY KEY</w:t>
+              <w:t>VARCHAR(</w:t>
+            </w:r>
+            <w:r>
+              <w:rPr>
+                <w:rFonts w:ascii="Aptos" w:hAnsi="Aptos" w:eastAsia="Aptos" w:cs="Aptos"/>
+                <w:sz w:val="24"/>
+                <w:szCs w:val="24"/>
+              </w:rPr>
+              <w:t>128)</w:t>
             </w:r>
           </w:p>
         </w:tc>
@@ -8426,7 +9291,7 @@
           <w:tcPr>
             <w:tcW w:w="2554" w:type="dxa"/>
             <w:tcBorders>
-              <w:top w:val="single" w:sz="8"/>
+              <w:top w:val="nil" w:sz="8"/>
               <w:left w:val="single" w:sz="8"/>
               <w:bottom w:val="single" w:sz="8"/>
               <w:right w:val="single" w:sz="8"/>
@@ -8439,15 +9304,20 @@
           </w:tcPr>
           <w:p>
             <w:pPr>
-              <w:spacing w:before="0" w:beforeAutospacing="off" w:after="0" w:afterAutospacing="off"/>
-            </w:pPr>
-            <w:r>
-              <w:rPr>
-                <w:rFonts w:ascii="Aptos" w:hAnsi="Aptos" w:eastAsia="Aptos" w:cs="Aptos"/>
-                <w:sz w:val="24"/>
-                <w:szCs w:val="24"/>
-              </w:rPr>
-              <w:t>A kép ID-je</w:t>
+              <w:pStyle w:val="Norml"/>
+              <w:rPr>
+                <w:rFonts w:ascii="Aptos" w:hAnsi="Aptos" w:eastAsia="Aptos" w:cs="Aptos"/>
+                <w:sz w:val="24"/>
+                <w:szCs w:val="24"/>
+              </w:rPr>
+            </w:pPr>
+            <w:r>
+              <w:rPr>
+                <w:rFonts w:ascii="Aptos" w:hAnsi="Aptos" w:eastAsia="Aptos" w:cs="Aptos"/>
+                <w:sz w:val="24"/>
+                <w:szCs w:val="24"/>
+              </w:rPr>
+              <w:t>Pályázat neve</w:t>
             </w:r>
           </w:p>
         </w:tc>
@@ -8456,13 +9326,6 @@
     <w:p>
       <w:pPr>
         <w:spacing w:after="160" w:afterAutospacing="off" w:line="276" w:lineRule="auto"/>
-        <w:rPr>
-          <w:rFonts w:ascii="Aptos" w:hAnsi="Aptos" w:eastAsia="Aptos" w:cs="Aptos"/>
-          <w:noProof w:val="0"/>
-          <w:sz w:val="24"/>
-          <w:szCs w:val="24"/>
-          <w:lang w:val="hu-HU"/>
-        </w:rPr>
       </w:pPr>
       <w:r>
         <w:rPr>
@@ -8519,7 +9382,15 @@
                 <w:sz w:val="24"/>
                 <w:szCs w:val="24"/>
               </w:rPr>
-              <w:t>Pályázat</w:t>
+              <w:t>Nevezett</w:t>
+            </w:r>
+            <w:r>
+              <w:rPr>
+                <w:rFonts w:ascii="Aptos" w:hAnsi="Aptos" w:eastAsia="Aptos" w:cs="Aptos"/>
+                <w:sz w:val="24"/>
+                <w:szCs w:val="24"/>
+              </w:rPr>
+              <w:t xml:space="preserve"> </w:t>
             </w:r>
           </w:p>
         </w:tc>
@@ -8546,15 +9417,30 @@
           <w:p>
             <w:pPr>
               <w:spacing w:before="0" w:beforeAutospacing="off" w:after="0" w:afterAutospacing="off"/>
-            </w:pPr>
-            <w:r>
-              <w:rPr>
-                <w:rFonts w:ascii="Aptos" w:hAnsi="Aptos" w:eastAsia="Aptos" w:cs="Aptos"/>
-                <w:sz w:val="24"/>
-                <w:szCs w:val="24"/>
-                <w:u w:val="single"/>
-              </w:rPr>
-              <w:t>pID</w:t>
+              <w:rPr>
+                <w:rFonts w:ascii="Aptos" w:hAnsi="Aptos" w:eastAsia="Aptos" w:cs="Aptos"/>
+                <w:sz w:val="24"/>
+                <w:szCs w:val="24"/>
+                <w:u w:val="none"/>
+              </w:rPr>
+            </w:pPr>
+            <w:r>
+              <w:rPr>
+                <w:rFonts w:ascii="Aptos" w:hAnsi="Aptos" w:eastAsia="Aptos" w:cs="Aptos"/>
+                <w:sz w:val="24"/>
+                <w:szCs w:val="24"/>
+                <w:u w:val="none"/>
+              </w:rPr>
+              <w:t>*</w:t>
+            </w:r>
+            <w:r>
+              <w:rPr>
+                <w:rFonts w:ascii="Aptos" w:hAnsi="Aptos" w:eastAsia="Aptos" w:cs="Aptos"/>
+                <w:sz w:val="24"/>
+                <w:szCs w:val="24"/>
+                <w:u w:val="none"/>
+              </w:rPr>
+              <w:t>képID</w:t>
             </w:r>
           </w:p>
         </w:tc>
@@ -8583,7 +9469,23 @@
                 <w:sz w:val="24"/>
                 <w:szCs w:val="24"/>
               </w:rPr>
-              <w:t>INT PRIMARY KEY</w:t>
+              <w:t xml:space="preserve">INT </w:t>
+            </w:r>
+            <w:r>
+              <w:rPr>
+                <w:rFonts w:ascii="Aptos" w:hAnsi="Aptos" w:eastAsia="Aptos" w:cs="Aptos"/>
+                <w:sz w:val="24"/>
+                <w:szCs w:val="24"/>
+              </w:rPr>
+              <w:t xml:space="preserve">FOREIGN </w:t>
+            </w:r>
+            <w:r>
+              <w:rPr>
+                <w:rFonts w:ascii="Aptos" w:hAnsi="Aptos" w:eastAsia="Aptos" w:cs="Aptos"/>
+                <w:sz w:val="24"/>
+                <w:szCs w:val="24"/>
+              </w:rPr>
+              <w:t>KEY</w:t>
             </w:r>
           </w:p>
         </w:tc>
@@ -8612,80 +9514,7 @@
                 <w:sz w:val="24"/>
                 <w:szCs w:val="24"/>
               </w:rPr>
-              <w:t>Egyéni kulcs</w:t>
-            </w:r>
-          </w:p>
-        </w:tc>
-      </w:tr>
-    </w:tbl>
-    <w:p>
-      <w:pPr>
-        <w:spacing w:after="160" w:afterAutospacing="off" w:line="276" w:lineRule="auto"/>
-      </w:pPr>
-      <w:r>
-        <w:rPr>
-          <w:rFonts w:ascii="Aptos" w:hAnsi="Aptos" w:eastAsia="Aptos" w:cs="Aptos"/>
-          <w:noProof w:val="0"/>
-          <w:sz w:val="24"/>
-          <w:szCs w:val="24"/>
-          <w:lang w:val="hu-HU"/>
-        </w:rPr>
-        <w:t xml:space="preserve"> </w:t>
-      </w:r>
-    </w:p>
-    <w:tbl>
-      <w:tblPr>
-        <w:tblStyle w:val="Rcsostblzat"/>
-        <w:tblW w:w="0" w:type="auto"/>
-        <w:tblLayout w:type="fixed"/>
-        <w:tblLook w:val="04A0" w:firstRow="1" w:lastRow="0" w:firstColumn="1" w:lastColumn="0" w:noHBand="0" w:noVBand="1"/>
-      </w:tblPr>
-      <w:tblGrid>
-        <w:gridCol w:w="2554"/>
-        <w:gridCol w:w="2554"/>
-        <w:gridCol w:w="2554"/>
-      </w:tblGrid>
-      <w:tr>
-        <w:trPr>
-          <w:trHeight w:val="300"/>
-        </w:trPr>
-        <w:tc>
-          <w:tcPr>
-            <w:tcW w:w="7662" w:type="dxa"/>
-            <w:gridSpan w:val="3"/>
-            <w:tcBorders>
-              <w:top w:val="single" w:sz="8"/>
-              <w:left w:val="single" w:sz="8"/>
-              <w:bottom w:val="single" w:sz="8"/>
-              <w:right w:val="single" w:sz="8"/>
-            </w:tcBorders>
-            <w:tcMar>
-              <w:left w:w="108" w:type="dxa"/>
-              <w:right w:w="108" w:type="dxa"/>
-            </w:tcMar>
-            <w:vAlign w:val="top"/>
-          </w:tcPr>
-          <w:p>
-            <w:pPr>
-              <w:spacing w:before="0" w:beforeAutospacing="off" w:after="0" w:afterAutospacing="off"/>
-            </w:pPr>
-            <w:r>
-              <w:rPr>
-                <w:rFonts w:ascii="Aptos" w:hAnsi="Aptos" w:eastAsia="Aptos" w:cs="Aptos"/>
-                <w:b w:val="1"/>
-                <w:bCs w:val="1"/>
-                <w:sz w:val="24"/>
-                <w:szCs w:val="24"/>
-              </w:rPr>
-              <w:t>Nevezett</w:t>
-            </w:r>
-            <w:r>
-              <w:rPr>
-                <w:rFonts w:ascii="Aptos" w:hAnsi="Aptos" w:eastAsia="Aptos" w:cs="Aptos"/>
-                <w:sz w:val="24"/>
-                <w:szCs w:val="24"/>
-              </w:rPr>
-              <w:t xml:space="preserve"> </w:t>
+              <w:t>Nevezett kép ID-je</w:t>
             </w:r>
           </w:p>
         </w:tc>
@@ -8712,81 +9541,33 @@
           <w:p>
             <w:pPr>
               <w:spacing w:before="0" w:beforeAutospacing="off" w:after="0" w:afterAutospacing="off"/>
-            </w:pPr>
-            <w:r>
-              <w:rPr>
-                <w:rFonts w:ascii="Aptos" w:hAnsi="Aptos" w:eastAsia="Aptos" w:cs="Aptos"/>
-                <w:sz w:val="24"/>
-                <w:szCs w:val="24"/>
-                <w:u w:val="single"/>
-              </w:rPr>
-              <w:t>*képID</w:t>
-            </w:r>
-          </w:p>
-        </w:tc>
-        <w:tc>
-          <w:tcPr>
-            <w:tcW w:w="2554" w:type="dxa"/>
-            <w:tcBorders>
-              <w:top w:val="nil" w:sz="8"/>
-              <w:left w:val="single" w:sz="8"/>
-              <w:bottom w:val="single" w:sz="8"/>
-              <w:right w:val="single" w:sz="8"/>
-            </w:tcBorders>
-            <w:tcMar>
-              <w:left w:w="108" w:type="dxa"/>
-              <w:right w:w="108" w:type="dxa"/>
-            </w:tcMar>
-            <w:vAlign w:val="top"/>
-          </w:tcPr>
-          <w:p>
-            <w:pPr>
-              <w:spacing w:before="0" w:beforeAutospacing="off" w:after="0" w:afterAutospacing="off"/>
-            </w:pPr>
-            <w:r>
-              <w:rPr>
-                <w:rFonts w:ascii="Aptos" w:hAnsi="Aptos" w:eastAsia="Aptos" w:cs="Aptos"/>
-                <w:sz w:val="24"/>
-                <w:szCs w:val="24"/>
-              </w:rPr>
-              <w:t>INT PRIMARY KEY</w:t>
-            </w:r>
-          </w:p>
-        </w:tc>
-        <w:tc>
-          <w:tcPr>
-            <w:tcW w:w="2554" w:type="dxa"/>
-            <w:tcBorders>
-              <w:top w:val="nil" w:sz="8"/>
-              <w:left w:val="single" w:sz="8"/>
-              <w:bottom w:val="single" w:sz="8"/>
-              <w:right w:val="single" w:sz="8"/>
-            </w:tcBorders>
-            <w:tcMar>
-              <w:left w:w="108" w:type="dxa"/>
-              <w:right w:w="108" w:type="dxa"/>
-            </w:tcMar>
-            <w:vAlign w:val="top"/>
-          </w:tcPr>
-          <w:p>
-            <w:pPr>
-              <w:spacing w:before="0" w:beforeAutospacing="off" w:after="0" w:afterAutospacing="off"/>
-            </w:pPr>
-            <w:r>
-              <w:rPr>
-                <w:rFonts w:ascii="Aptos" w:hAnsi="Aptos" w:eastAsia="Aptos" w:cs="Aptos"/>
-                <w:sz w:val="24"/>
-                <w:szCs w:val="24"/>
-              </w:rPr>
-              <w:t>Nevezett kép ID-je</w:t>
-            </w:r>
-          </w:p>
-        </w:tc>
-      </w:tr>
-      <w:tr>
-        <w:trPr>
-          <w:trHeight w:val="300"/>
-        </w:trPr>
+              <w:rPr>
+                <w:rFonts w:ascii="Aptos" w:hAnsi="Aptos" w:eastAsia="Aptos" w:cs="Aptos"/>
+                <w:sz w:val="24"/>
+                <w:szCs w:val="24"/>
+                <w:u w:val="none"/>
+              </w:rPr>
+            </w:pPr>
+            <w:r>
+              <w:rPr>
+                <w:rFonts w:ascii="Aptos" w:hAnsi="Aptos" w:eastAsia="Aptos" w:cs="Aptos"/>
+                <w:sz w:val="24"/>
+                <w:szCs w:val="24"/>
+                <w:u w:val="none"/>
+              </w:rPr>
+              <w:t>*</w:t>
+            </w:r>
+            <w:r>
+              <w:rPr>
+                <w:rFonts w:ascii="Aptos" w:hAnsi="Aptos" w:eastAsia="Aptos" w:cs="Aptos"/>
+                <w:sz w:val="24"/>
+                <w:szCs w:val="24"/>
+                <w:u w:val="none"/>
+              </w:rPr>
+              <w:t>pID</w:t>
+            </w:r>
+          </w:p>
+        </w:tc>
         <w:tc>
           <w:tcPr>
             <w:tcW w:w="2554" w:type="dxa"/>
@@ -8811,9 +9592,24 @@
                 <w:rFonts w:ascii="Aptos" w:hAnsi="Aptos" w:eastAsia="Aptos" w:cs="Aptos"/>
                 <w:sz w:val="24"/>
                 <w:szCs w:val="24"/>
-                <w:u w:val="single"/>
-              </w:rPr>
-              <w:t>*pID</w:t>
+              </w:rPr>
+              <w:t xml:space="preserve">INT </w:t>
+            </w:r>
+            <w:r>
+              <w:rPr>
+                <w:rFonts w:ascii="Aptos" w:hAnsi="Aptos" w:eastAsia="Aptos" w:cs="Aptos"/>
+                <w:sz w:val="24"/>
+                <w:szCs w:val="24"/>
+              </w:rPr>
+              <w:t xml:space="preserve">FOREIGN </w:t>
+            </w:r>
+            <w:r>
+              <w:rPr>
+                <w:rFonts w:ascii="Aptos" w:hAnsi="Aptos" w:eastAsia="Aptos" w:cs="Aptos"/>
+                <w:sz w:val="24"/>
+                <w:szCs w:val="24"/>
+              </w:rPr>
+              <w:t>KEY</w:t>
             </w:r>
           </w:p>
         </w:tc>
@@ -8842,10 +9638,15 @@
                 <w:sz w:val="24"/>
                 <w:szCs w:val="24"/>
               </w:rPr>
-              <w:t>INT PRIMARY KEY</w:t>
-            </w:r>
-          </w:p>
-        </w:tc>
+              <w:t>A pályázat ID-je amire nevezték</w:t>
+            </w:r>
+          </w:p>
+        </w:tc>
+      </w:tr>
+      <w:tr>
+        <w:trPr>
+          <w:trHeight w:val="300"/>
+        </w:trPr>
         <w:tc>
           <w:tcPr>
             <w:tcW w:w="2554" w:type="dxa"/>
@@ -8871,15 +9672,10 @@
                 <w:sz w:val="24"/>
                 <w:szCs w:val="24"/>
               </w:rPr>
-              <w:t>A pályázat ID-je amire nevezték</w:t>
-            </w:r>
-          </w:p>
-        </w:tc>
-      </w:tr>
-      <w:tr>
-        <w:trPr>
-          <w:trHeight w:val="300"/>
-        </w:trPr>
+              <w:t>pont</w:t>
+            </w:r>
+          </w:p>
+        </w:tc>
         <w:tc>
           <w:tcPr>
             <w:tcW w:w="2554" w:type="dxa"/>
@@ -8905,7 +9701,7 @@
                 <w:sz w:val="24"/>
                 <w:szCs w:val="24"/>
               </w:rPr>
-              <w:t>pont</w:t>
+              <w:t>INT</w:t>
             </w:r>
           </w:p>
         </w:tc>
@@ -8934,35 +9730,6 @@
                 <w:sz w:val="24"/>
                 <w:szCs w:val="24"/>
               </w:rPr>
-              <w:t>INT</w:t>
-            </w:r>
-          </w:p>
-        </w:tc>
-        <w:tc>
-          <w:tcPr>
-            <w:tcW w:w="2554" w:type="dxa"/>
-            <w:tcBorders>
-              <w:top w:val="single" w:sz="8"/>
-              <w:left w:val="single" w:sz="8"/>
-              <w:bottom w:val="single" w:sz="8"/>
-              <w:right w:val="single" w:sz="8"/>
-            </w:tcBorders>
-            <w:tcMar>
-              <w:left w:w="108" w:type="dxa"/>
-              <w:right w:w="108" w:type="dxa"/>
-            </w:tcMar>
-            <w:vAlign w:val="top"/>
-          </w:tcPr>
-          <w:p>
-            <w:pPr>
-              <w:spacing w:before="0" w:beforeAutospacing="off" w:after="0" w:afterAutospacing="off"/>
-            </w:pPr>
-            <w:r>
-              <w:rPr>
-                <w:rFonts w:ascii="Aptos" w:hAnsi="Aptos" w:eastAsia="Aptos" w:cs="Aptos"/>
-                <w:sz w:val="24"/>
-                <w:szCs w:val="24"/>
-              </w:rPr>
               <w:t>Mennyi pontot kapott</w:t>
             </w:r>
           </w:p>
@@ -9005,27 +9772,24 @@
         <w:jc w:val="both"/>
       </w:pPr>
       <w:r>
-        <w:rPr>
-          <w:noProof/>
-        </w:rPr>
         <w:drawing>
-          <wp:inline distT="0" distB="0" distL="0" distR="0" wp14:anchorId="3546AC4F" wp14:editId="6DB16768">
+          <wp:inline wp14:editId="11D5782E" wp14:anchorId="3546AC4F">
             <wp:extent cx="5724524" cy="3933825"/>
             <wp:effectExtent l="0" t="0" r="0" b="0"/>
-            <wp:docPr id="900860866" name="Kép 900860866"/>
+            <wp:docPr id="900860866" name="Kép 900860866" title=""/>
             <wp:cNvGraphicFramePr>
-              <a:graphicFrameLocks xmlns:a="http://schemas.openxmlformats.org/drawingml/2006/main" noChangeAspect="1"/>
+              <a:graphicFrameLocks noChangeAspect="1"/>
             </wp:cNvGraphicFramePr>
-            <a:graphic xmlns:a="http://schemas.openxmlformats.org/drawingml/2006/main">
+            <a:graphic>
               <a:graphicData uri="http://schemas.openxmlformats.org/drawingml/2006/picture">
-                <pic:pic xmlns:pic="http://schemas.openxmlformats.org/drawingml/2006/picture">
+                <pic:pic>
                   <pic:nvPicPr>
-                    <pic:cNvPr id="0" name=""/>
+                    <pic:cNvPr id="0" name="Kép 900860866"/>
                     <pic:cNvPicPr/>
                   </pic:nvPicPr>
                   <pic:blipFill>
-                    <a:blip r:embed="rId5">
-                      <a:extLst>
+                    <a:blip r:embed="R38245ef2abf744f9">
+                      <a:extLst xmlns:a="http://schemas.openxmlformats.org/drawingml/2006/main">
                         <a:ext uri="{28A0092B-C50C-407E-A947-70E740481C1C}">
                           <a14:useLocalDpi xmlns:a14="http://schemas.microsoft.com/office/drawing/2010/main" val="0"/>
                         </a:ext>
@@ -9036,7 +9800,7 @@
                     </a:stretch>
                   </pic:blipFill>
                   <pic:spPr>
-                    <a:xfrm>
+                    <a:xfrm rot="0" flipH="0" flipV="0">
                       <a:off x="0" y="0"/>
                       <a:ext cx="5724524" cy="3933825"/>
                     </a:xfrm>
@@ -9061,34 +9825,28 @@
       <w:pPr>
         <w:spacing w:after="0"/>
         <w:jc w:val="both"/>
-        <w:rPr>
-          <w:rStyle w:val="Cmsor1Char"/>
-        </w:rPr>
-      </w:pPr>
-      <w:r>
-        <w:rPr>
-          <w:noProof/>
-        </w:rPr>
+      </w:pPr>
+      <w:r>
         <w:drawing>
-          <wp:inline distT="0" distB="0" distL="0" distR="0" wp14:anchorId="72F958EC" wp14:editId="2AF7BE27">
-            <wp:extent cx="5724524" cy="2247900"/>
+          <wp:inline wp14:editId="5804BBD6" wp14:anchorId="59D68416">
+            <wp:extent cx="5724524" cy="2181225"/>
             <wp:effectExtent l="0" t="0" r="0" b="0"/>
-            <wp:docPr id="1120520530" name="Kép 1120520530"/>
+            <wp:docPr id="241857704" name="" title=""/>
             <wp:cNvGraphicFramePr>
-              <a:graphicFrameLocks xmlns:a="http://schemas.openxmlformats.org/drawingml/2006/main" noChangeAspect="1"/>
+              <a:graphicFrameLocks noChangeAspect="1"/>
             </wp:cNvGraphicFramePr>
-            <a:graphic xmlns:a="http://schemas.openxmlformats.org/drawingml/2006/main">
+            <a:graphic>
               <a:graphicData uri="http://schemas.openxmlformats.org/drawingml/2006/picture">
-                <pic:pic xmlns:pic="http://schemas.openxmlformats.org/drawingml/2006/picture">
+                <pic:pic>
                   <pic:nvPicPr>
                     <pic:cNvPr id="0" name=""/>
                     <pic:cNvPicPr/>
                   </pic:nvPicPr>
                   <pic:blipFill>
-                    <a:blip r:embed="rId6">
+                    <a:blip r:embed="R0a9ffb4348db4f17">
                       <a:extLst>
-                        <a:ext uri="{28A0092B-C50C-407E-A947-70E740481C1C}">
-                          <a14:useLocalDpi xmlns:a14="http://schemas.microsoft.com/office/drawing/2010/main" val="0"/>
+                        <a:ext xmlns:a="http://schemas.openxmlformats.org/drawingml/2006/main" uri="{28A0092B-C50C-407E-A947-70E740481C1C}">
+                          <a14:useLocalDpi val="0"/>
                         </a:ext>
                       </a:extLst>
                     </a:blip>
@@ -9099,7 +9857,7 @@
                   <pic:spPr>
                     <a:xfrm>
                       <a:off x="0" y="0"/>
-                      <a:ext cx="5724524" cy="2247900"/>
+                      <a:ext cx="5724524" cy="2181225"/>
                     </a:xfrm>
                     <a:prstGeom prst="rect">
                       <a:avLst/>

</xml_diff>

<commit_message>
add updated documentation files
</commit_message>
<xml_diff>
--- a/Adatbázis alapú rendszerek.docx
+++ b/Adatbázis alapú rendszerek.docx
@@ -3102,7 +3102,7 @@
       </w:pPr>
       <w:r>
         <w:drawing>
-          <wp:inline wp14:editId="29457315" wp14:anchorId="6F0D8A0C">
+          <wp:inline wp14:editId="527F0183" wp14:anchorId="6F0D8A0C">
             <wp:extent cx="5724524" cy="3638550"/>
             <wp:effectExtent l="0" t="0" r="0" b="0"/>
             <wp:docPr id="1384966930" name="" title=""/>
@@ -3117,7 +3117,7 @@
                     <pic:cNvPicPr/>
                   </pic:nvPicPr>
                   <pic:blipFill>
-                    <a:blip r:embed="Ra7cc6679cbc549da">
+                    <a:blip r:embed="R053a053ee5ff4d3a">
                       <a:extLst>
                         <a:ext xmlns:a="http://schemas.openxmlformats.org/drawingml/2006/main" uri="{28A0092B-C50C-407E-A947-70E740481C1C}">
                           <a14:useLocalDpi val="0"/>
@@ -3779,7 +3779,17 @@
           <w:szCs w:val="24"/>
           <w:lang w:val="hu-HU"/>
         </w:rPr>
-        <w:t xml:space="preserve">: minden attribútum közvetett </w:t>
+        <w:t xml:space="preserve">: minden attribútum </w:t>
+      </w:r>
+      <w:r>
+        <w:rPr>
+          <w:rFonts w:ascii="Aptos" w:hAnsi="Aptos" w:eastAsia="Aptos" w:cs="Aptos"/>
+          <w:noProof w:val="0"/>
+          <w:sz w:val="24"/>
+          <w:szCs w:val="24"/>
+          <w:lang w:val="hu-HU"/>
+        </w:rPr>
+        <w:t xml:space="preserve">közvetlen </w:t>
       </w:r>
       <w:r>
         <w:rPr>
@@ -4076,7 +4086,17 @@
           <w:szCs w:val="24"/>
           <w:lang w:val="hu-HU"/>
         </w:rPr>
-        <w:t xml:space="preserve">: minden attribútum közvetett </w:t>
+        <w:t xml:space="preserve">: minden attribútum </w:t>
+      </w:r>
+      <w:r>
+        <w:rPr>
+          <w:rFonts w:ascii="Aptos" w:hAnsi="Aptos" w:eastAsia="Aptos" w:cs="Aptos"/>
+          <w:noProof w:val="0"/>
+          <w:sz w:val="24"/>
+          <w:szCs w:val="24"/>
+          <w:lang w:val="hu-HU"/>
+        </w:rPr>
+        <w:t xml:space="preserve">közvetlen </w:t>
       </w:r>
       <w:r>
         <w:rPr>
@@ -4286,7 +4306,17 @@
           <w:szCs w:val="24"/>
           <w:lang w:val="hu-HU"/>
         </w:rPr>
-        <w:t xml:space="preserve">: minden attribútum közvetett </w:t>
+        <w:t xml:space="preserve">: minden attribútum </w:t>
+      </w:r>
+      <w:r>
+        <w:rPr>
+          <w:rFonts w:ascii="Aptos" w:hAnsi="Aptos" w:eastAsia="Aptos" w:cs="Aptos"/>
+          <w:noProof w:val="0"/>
+          <w:sz w:val="24"/>
+          <w:szCs w:val="24"/>
+          <w:lang w:val="hu-HU"/>
+        </w:rPr>
+        <w:t xml:space="preserve">közvetlen </w:t>
       </w:r>
       <w:r>
         <w:rPr>
@@ -4526,7 +4556,17 @@
           <w:szCs w:val="24"/>
           <w:lang w:val="hu-HU"/>
         </w:rPr>
-        <w:t xml:space="preserve">: minden attribútum közvetett </w:t>
+        <w:t xml:space="preserve">: minden attribútum </w:t>
+      </w:r>
+      <w:r>
+        <w:rPr>
+          <w:rFonts w:ascii="Aptos" w:hAnsi="Aptos" w:eastAsia="Aptos" w:cs="Aptos"/>
+          <w:noProof w:val="0"/>
+          <w:sz w:val="24"/>
+          <w:szCs w:val="24"/>
+          <w:lang w:val="hu-HU"/>
+        </w:rPr>
+        <w:t xml:space="preserve">közvetlen </w:t>
       </w:r>
       <w:r>
         <w:rPr>
@@ -4778,7 +4818,17 @@
           <w:szCs w:val="24"/>
           <w:lang w:val="hu-HU"/>
         </w:rPr>
-        <w:t xml:space="preserve">: minden attribútum közvetett </w:t>
+        <w:t xml:space="preserve">: minden attribútum </w:t>
+      </w:r>
+      <w:r>
+        <w:rPr>
+          <w:rFonts w:ascii="Aptos" w:hAnsi="Aptos" w:eastAsia="Aptos" w:cs="Aptos"/>
+          <w:noProof w:val="0"/>
+          <w:sz w:val="24"/>
+          <w:szCs w:val="24"/>
+          <w:lang w:val="hu-HU"/>
+        </w:rPr>
+        <w:t xml:space="preserve">közvetlen </w:t>
       </w:r>
       <w:r>
         <w:rPr>
@@ -5056,7 +5106,17 @@
           <w:szCs w:val="24"/>
           <w:lang w:val="hu-HU"/>
         </w:rPr>
-        <w:t xml:space="preserve">: minden attribútum közvetett </w:t>
+        <w:t xml:space="preserve">: minden attribútum </w:t>
+      </w:r>
+      <w:r>
+        <w:rPr>
+          <w:rFonts w:ascii="Aptos" w:hAnsi="Aptos" w:eastAsia="Aptos" w:cs="Aptos"/>
+          <w:noProof w:val="0"/>
+          <w:sz w:val="24"/>
+          <w:szCs w:val="24"/>
+          <w:lang w:val="hu-HU"/>
+        </w:rPr>
+        <w:t xml:space="preserve">közvetlen </w:t>
       </w:r>
       <w:r>
         <w:rPr>
@@ -5284,7 +5344,17 @@
           <w:szCs w:val="24"/>
           <w:lang w:val="hu-HU"/>
         </w:rPr>
-        <w:t xml:space="preserve">: minden attribútum közvetett </w:t>
+        <w:t xml:space="preserve">: minden attribútum </w:t>
+      </w:r>
+      <w:r>
+        <w:rPr>
+          <w:rFonts w:ascii="Aptos" w:hAnsi="Aptos" w:eastAsia="Aptos" w:cs="Aptos"/>
+          <w:noProof w:val="0"/>
+          <w:sz w:val="24"/>
+          <w:szCs w:val="24"/>
+          <w:lang w:val="hu-HU"/>
+        </w:rPr>
+        <w:t xml:space="preserve">közvetlen </w:t>
       </w:r>
       <w:r>
         <w:rPr>
@@ -5511,7 +5581,17 @@
           <w:szCs w:val="24"/>
           <w:lang w:val="hu-HU"/>
         </w:rPr>
-        <w:t xml:space="preserve">: minden attribútum közvetett </w:t>
+        <w:t xml:space="preserve">: minden attribútum </w:t>
+      </w:r>
+      <w:r>
+        <w:rPr>
+          <w:rFonts w:ascii="Aptos" w:hAnsi="Aptos" w:eastAsia="Aptos" w:cs="Aptos"/>
+          <w:noProof w:val="0"/>
+          <w:sz w:val="24"/>
+          <w:szCs w:val="24"/>
+          <w:lang w:val="hu-HU"/>
+        </w:rPr>
+        <w:t xml:space="preserve">közvetlen </w:t>
       </w:r>
       <w:r>
         <w:rPr>
@@ -5722,7 +5802,17 @@
           <w:szCs w:val="24"/>
           <w:lang w:val="hu-HU"/>
         </w:rPr>
-        <w:t xml:space="preserve">: minden attribútum közvetett </w:t>
+        <w:t xml:space="preserve">: minden attribútum </w:t>
+      </w:r>
+      <w:r>
+        <w:rPr>
+          <w:rFonts w:ascii="Aptos" w:hAnsi="Aptos" w:eastAsia="Aptos" w:cs="Aptos"/>
+          <w:noProof w:val="0"/>
+          <w:sz w:val="24"/>
+          <w:szCs w:val="24"/>
+          <w:lang w:val="hu-HU"/>
+        </w:rPr>
+        <w:t xml:space="preserve">közvetlen </w:t>
       </w:r>
       <w:r>
         <w:rPr>
@@ -5951,7 +6041,17 @@
           <w:szCs w:val="24"/>
           <w:lang w:val="hu-HU"/>
         </w:rPr>
-        <w:t xml:space="preserve">: minden attribútum közvetett </w:t>
+        <w:t xml:space="preserve">: minden attribútum </w:t>
+      </w:r>
+      <w:r>
+        <w:rPr>
+          <w:rFonts w:ascii="Aptos" w:hAnsi="Aptos" w:eastAsia="Aptos" w:cs="Aptos"/>
+          <w:noProof w:val="0"/>
+          <w:sz w:val="24"/>
+          <w:szCs w:val="24"/>
+          <w:lang w:val="hu-HU"/>
+        </w:rPr>
+        <w:t xml:space="preserve">közvetlen </w:t>
       </w:r>
       <w:r>
         <w:rPr>
@@ -6344,7 +6444,27 @@
           <w:szCs w:val="24"/>
           <w:lang w:val="hu-HU"/>
         </w:rPr>
-        <w:t>: minden attribútum közvetett függésben áll a kulccsal</w:t>
+        <w:t xml:space="preserve">: minden attribútum </w:t>
+      </w:r>
+      <w:r>
+        <w:rPr>
+          <w:rFonts w:ascii="Aptos" w:hAnsi="Aptos" w:eastAsia="Aptos" w:cs="Aptos"/>
+          <w:noProof w:val="0"/>
+          <w:sz w:val="24"/>
+          <w:szCs w:val="24"/>
+          <w:lang w:val="hu-HU"/>
+        </w:rPr>
+        <w:t xml:space="preserve">közvetlen </w:t>
+      </w:r>
+      <w:r>
+        <w:rPr>
+          <w:rFonts w:ascii="Aptos" w:hAnsi="Aptos" w:eastAsia="Aptos" w:cs="Aptos"/>
+          <w:noProof w:val="0"/>
+          <w:sz w:val="24"/>
+          <w:szCs w:val="24"/>
+          <w:lang w:val="hu-HU"/>
+        </w:rPr>
+        <w:t>függésben áll a kulccsal</w:t>
       </w:r>
     </w:p>
     <w:p>
@@ -6655,7 +6775,27 @@
           <w:szCs w:val="24"/>
           <w:lang w:val="hu-HU"/>
         </w:rPr>
-        <w:t>: minden attribútum közvetett függésben áll a kulccsal</w:t>
+        <w:t xml:space="preserve">: minden attribútum </w:t>
+      </w:r>
+      <w:r>
+        <w:rPr>
+          <w:rFonts w:ascii="Aptos" w:hAnsi="Aptos" w:eastAsia="Aptos" w:cs="Aptos"/>
+          <w:noProof w:val="0"/>
+          <w:sz w:val="24"/>
+          <w:szCs w:val="24"/>
+          <w:lang w:val="hu-HU"/>
+        </w:rPr>
+        <w:t xml:space="preserve">közvetlen </w:t>
+      </w:r>
+      <w:r>
+        <w:rPr>
+          <w:rFonts w:ascii="Aptos" w:hAnsi="Aptos" w:eastAsia="Aptos" w:cs="Aptos"/>
+          <w:noProof w:val="0"/>
+          <w:sz w:val="24"/>
+          <w:szCs w:val="24"/>
+          <w:lang w:val="hu-HU"/>
+        </w:rPr>
+        <w:t>függésben áll a kulccsal</w:t>
       </w:r>
     </w:p>
     <w:p>
@@ -6873,7 +7013,27 @@
           <w:szCs w:val="24"/>
           <w:lang w:val="hu-HU"/>
         </w:rPr>
-        <w:t>: minden attribútum közvetett függésben áll a kulccsal</w:t>
+        <w:t xml:space="preserve">: minden attribútum </w:t>
+      </w:r>
+      <w:r>
+        <w:rPr>
+          <w:rFonts w:ascii="Aptos" w:hAnsi="Aptos" w:eastAsia="Aptos" w:cs="Aptos"/>
+          <w:noProof w:val="0"/>
+          <w:sz w:val="24"/>
+          <w:szCs w:val="24"/>
+          <w:lang w:val="hu-HU"/>
+        </w:rPr>
+        <w:t xml:space="preserve">közvetlen </w:t>
+      </w:r>
+      <w:r>
+        <w:rPr>
+          <w:rFonts w:ascii="Aptos" w:hAnsi="Aptos" w:eastAsia="Aptos" w:cs="Aptos"/>
+          <w:noProof w:val="0"/>
+          <w:sz w:val="24"/>
+          <w:szCs w:val="24"/>
+          <w:lang w:val="hu-HU"/>
+        </w:rPr>
+        <w:t>függésben áll a kulccsal</w:t>
       </w:r>
     </w:p>
     <w:p>
@@ -7105,7 +7265,27 @@
           <w:szCs w:val="24"/>
           <w:lang w:val="hu-HU"/>
         </w:rPr>
-        <w:t>: minden attribútum közvetett függésben áll a kulccsal</w:t>
+        <w:t xml:space="preserve">: minden attribútum </w:t>
+      </w:r>
+      <w:r>
+        <w:rPr>
+          <w:rFonts w:ascii="Aptos" w:hAnsi="Aptos" w:eastAsia="Aptos" w:cs="Aptos"/>
+          <w:noProof w:val="0"/>
+          <w:sz w:val="24"/>
+          <w:szCs w:val="24"/>
+          <w:lang w:val="hu-HU"/>
+        </w:rPr>
+        <w:t xml:space="preserve">közvetlen </w:t>
+      </w:r>
+      <w:r>
+        <w:rPr>
+          <w:rFonts w:ascii="Aptos" w:hAnsi="Aptos" w:eastAsia="Aptos" w:cs="Aptos"/>
+          <w:noProof w:val="0"/>
+          <w:sz w:val="24"/>
+          <w:szCs w:val="24"/>
+          <w:lang w:val="hu-HU"/>
+        </w:rPr>
+        <w:t>függésben áll a kulccsal</w:t>
       </w:r>
     </w:p>
     <w:p>
@@ -7399,7 +7579,59 @@
           <w:szCs w:val="24"/>
           <w:lang w:val="hu-HU"/>
         </w:rPr>
-        <w:t>: minden attribútum közvetett függésben áll a kulccsal</w:t>
+        <w:t xml:space="preserve">: minden attribútum </w:t>
+      </w:r>
+      <w:r>
+        <w:rPr>
+          <w:rFonts w:ascii="Aptos" w:hAnsi="Aptos" w:eastAsia="Aptos" w:cs="Aptos"/>
+          <w:noProof w:val="0"/>
+          <w:sz w:val="24"/>
+          <w:szCs w:val="24"/>
+          <w:lang w:val="hu-HU"/>
+        </w:rPr>
+        <w:t xml:space="preserve">közvetlen </w:t>
+      </w:r>
+      <w:r>
+        <w:rPr>
+          <w:rFonts w:ascii="Aptos" w:hAnsi="Aptos" w:eastAsia="Aptos" w:cs="Aptos"/>
+          <w:noProof w:val="0"/>
+          <w:sz w:val="24"/>
+          <w:szCs w:val="24"/>
+          <w:lang w:val="hu-HU"/>
+        </w:rPr>
+        <w:t>függésben áll a kulccsal</w:t>
+      </w:r>
+    </w:p>
+    <w:p>
+      <w:pPr>
+        <w:pStyle w:val="Listaszerbekezds"/>
+        <w:numPr>
+          <w:ilvl w:val="0"/>
+          <w:numId w:val="14"/>
+        </w:numPr>
+        <w:spacing w:before="0" w:beforeAutospacing="off" w:after="0" w:afterAutospacing="off" w:line="276" w:lineRule="auto"/>
+        <w:ind w:left="720" w:hanging="360"/>
+        <w:rPr>
+          <w:rFonts w:ascii="Aptos" w:hAnsi="Aptos" w:eastAsia="Aptos" w:cs="Aptos"/>
+          <w:b w:val="1"/>
+          <w:bCs w:val="1"/>
+          <w:noProof w:val="0"/>
+          <w:sz w:val="24"/>
+          <w:szCs w:val="24"/>
+          <w:lang w:val="hu-HU"/>
+        </w:rPr>
+      </w:pPr>
+      <w:r>
+        <w:rPr>
+          <w:rFonts w:ascii="Aptos" w:hAnsi="Aptos" w:eastAsia="Aptos" w:cs="Aptos"/>
+          <w:b w:val="1"/>
+          <w:bCs w:val="1"/>
+          <w:noProof w:val="0"/>
+          <w:sz w:val="24"/>
+          <w:szCs w:val="24"/>
+          <w:lang w:val="hu-HU"/>
+        </w:rPr>
+        <w:t>Hozzászólás</w:t>
       </w:r>
     </w:p>
     <w:p>
@@ -7416,9 +7648,253 @@
           <w:noProof w:val="0"/>
           <w:sz w:val="24"/>
           <w:szCs w:val="24"/>
-          <w:lang w:val="hu-HU"/>
-        </w:rPr>
-      </w:pPr>
+          <w:u w:val="single"/>
+          <w:lang w:val="hu-HU"/>
+        </w:rPr>
+      </w:pPr>
+      <w:r>
+        <w:rPr>
+          <w:rFonts w:ascii="Aptos" w:hAnsi="Aptos" w:eastAsia="Aptos" w:cs="Aptos"/>
+          <w:noProof w:val="0"/>
+          <w:sz w:val="24"/>
+          <w:szCs w:val="24"/>
+          <w:u w:val="single"/>
+          <w:lang w:val="hu-HU"/>
+        </w:rPr>
+        <w:t>hozzászólásID</w:t>
+      </w:r>
+    </w:p>
+    <w:p>
+      <w:pPr>
+        <w:pStyle w:val="Listaszerbekezds"/>
+        <w:numPr>
+          <w:ilvl w:val="1"/>
+          <w:numId w:val="14"/>
+        </w:numPr>
+        <w:spacing w:before="0" w:beforeAutospacing="off" w:after="0" w:afterAutospacing="off" w:line="276" w:lineRule="auto"/>
+        <w:ind w:left="1440" w:hanging="360"/>
+        <w:rPr>
+          <w:rFonts w:ascii="Aptos" w:hAnsi="Aptos" w:eastAsia="Aptos" w:cs="Aptos"/>
+          <w:noProof w:val="0"/>
+          <w:sz w:val="24"/>
+          <w:szCs w:val="24"/>
+          <w:lang w:val="hu-HU"/>
+        </w:rPr>
+      </w:pPr>
+      <w:r>
+        <w:rPr>
+          <w:rFonts w:ascii="Aptos" w:hAnsi="Aptos" w:eastAsia="Aptos" w:cs="Aptos"/>
+          <w:noProof w:val="0"/>
+          <w:sz w:val="24"/>
+          <w:szCs w:val="24"/>
+          <w:lang w:val="hu-HU"/>
+        </w:rPr>
+        <w:t>*fID</w:t>
+      </w:r>
+    </w:p>
+    <w:p>
+      <w:pPr>
+        <w:pStyle w:val="Listaszerbekezds"/>
+        <w:numPr>
+          <w:ilvl w:val="1"/>
+          <w:numId w:val="14"/>
+        </w:numPr>
+        <w:spacing w:before="0" w:beforeAutospacing="off" w:after="0" w:afterAutospacing="off" w:line="276" w:lineRule="auto"/>
+        <w:ind w:left="1440" w:hanging="360"/>
+        <w:rPr>
+          <w:rFonts w:ascii="Aptos" w:hAnsi="Aptos" w:eastAsia="Aptos" w:cs="Aptos"/>
+          <w:noProof w:val="0"/>
+          <w:sz w:val="24"/>
+          <w:szCs w:val="24"/>
+          <w:lang w:val="hu-HU"/>
+        </w:rPr>
+      </w:pPr>
+      <w:r>
+        <w:rPr>
+          <w:rFonts w:ascii="Aptos" w:hAnsi="Aptos" w:eastAsia="Aptos" w:cs="Aptos"/>
+          <w:noProof w:val="0"/>
+          <w:sz w:val="24"/>
+          <w:szCs w:val="24"/>
+          <w:lang w:val="hu-HU"/>
+        </w:rPr>
+        <w:t xml:space="preserve">*képID </w:t>
+      </w:r>
+    </w:p>
+    <w:p>
+      <w:pPr>
+        <w:pStyle w:val="Listaszerbekezds"/>
+        <w:numPr>
+          <w:ilvl w:val="1"/>
+          <w:numId w:val="14"/>
+        </w:numPr>
+        <w:spacing w:before="0" w:beforeAutospacing="off" w:after="0" w:afterAutospacing="off" w:line="276" w:lineRule="auto"/>
+        <w:ind w:left="1440" w:hanging="360"/>
+        <w:rPr>
+          <w:rFonts w:ascii="Aptos" w:hAnsi="Aptos" w:eastAsia="Aptos" w:cs="Aptos"/>
+          <w:noProof w:val="0"/>
+          <w:sz w:val="24"/>
+          <w:szCs w:val="24"/>
+          <w:lang w:val="hu-HU"/>
+        </w:rPr>
+      </w:pPr>
+      <w:r>
+        <w:rPr>
+          <w:rFonts w:ascii="Aptos" w:hAnsi="Aptos" w:eastAsia="Aptos" w:cs="Aptos"/>
+          <w:noProof w:val="0"/>
+          <w:sz w:val="24"/>
+          <w:szCs w:val="24"/>
+          <w:lang w:val="hu-HU"/>
+        </w:rPr>
+        <w:t>t</w:t>
+      </w:r>
+      <w:r>
+        <w:rPr>
+          <w:rFonts w:ascii="Aptos" w:hAnsi="Aptos" w:eastAsia="Aptos" w:cs="Aptos"/>
+          <w:noProof w:val="0"/>
+          <w:sz w:val="24"/>
+          <w:szCs w:val="24"/>
+          <w:lang w:val="hu-HU"/>
+        </w:rPr>
+        <w:t>artalom</w:t>
+      </w:r>
+    </w:p>
+    <w:p>
+      <w:pPr>
+        <w:pStyle w:val="Listaszerbekezds"/>
+        <w:numPr>
+          <w:ilvl w:val="1"/>
+          <w:numId w:val="14"/>
+        </w:numPr>
+        <w:spacing w:before="0" w:beforeAutospacing="off" w:after="0" w:afterAutospacing="off" w:line="276" w:lineRule="auto"/>
+        <w:ind w:left="1440" w:hanging="360"/>
+        <w:rPr>
+          <w:rFonts w:ascii="Aptos" w:hAnsi="Aptos" w:eastAsia="Aptos" w:cs="Aptos"/>
+          <w:noProof w:val="0"/>
+          <w:sz w:val="24"/>
+          <w:szCs w:val="24"/>
+          <w:lang w:val="hu-HU"/>
+        </w:rPr>
+      </w:pPr>
+      <w:r>
+        <w:rPr>
+          <w:rFonts w:ascii="Aptos" w:hAnsi="Aptos" w:eastAsia="Aptos" w:cs="Aptos"/>
+          <w:b w:val="1"/>
+          <w:bCs w:val="1"/>
+          <w:noProof w:val="0"/>
+          <w:sz w:val="24"/>
+          <w:szCs w:val="24"/>
+          <w:lang w:val="hu-HU"/>
+        </w:rPr>
+        <w:t>1NF</w:t>
+      </w:r>
+      <w:r>
+        <w:rPr>
+          <w:rFonts w:ascii="Aptos" w:hAnsi="Aptos" w:eastAsia="Aptos" w:cs="Aptos"/>
+          <w:noProof w:val="0"/>
+          <w:sz w:val="24"/>
+          <w:szCs w:val="24"/>
+          <w:lang w:val="hu-HU"/>
+        </w:rPr>
+        <w:t>: összes attribútum atomi</w:t>
+      </w:r>
+    </w:p>
+    <w:p>
+      <w:pPr>
+        <w:pStyle w:val="Listaszerbekezds"/>
+        <w:numPr>
+          <w:ilvl w:val="1"/>
+          <w:numId w:val="14"/>
+        </w:numPr>
+        <w:spacing w:before="0" w:beforeAutospacing="off" w:after="160" w:afterAutospacing="off" w:line="276" w:lineRule="auto"/>
+        <w:rPr>
+          <w:rFonts w:ascii="Aptos" w:hAnsi="Aptos" w:eastAsia="Aptos" w:cs="Aptos"/>
+          <w:noProof w:val="0"/>
+          <w:sz w:val="24"/>
+          <w:szCs w:val="24"/>
+          <w:lang w:val="hu-HU"/>
+        </w:rPr>
+      </w:pPr>
+      <w:r>
+        <w:rPr>
+          <w:rFonts w:ascii="Aptos" w:hAnsi="Aptos" w:eastAsia="Aptos" w:cs="Aptos"/>
+          <w:b w:val="1"/>
+          <w:bCs w:val="1"/>
+          <w:noProof w:val="0"/>
+          <w:sz w:val="24"/>
+          <w:szCs w:val="24"/>
+          <w:lang w:val="hu-HU"/>
+        </w:rPr>
+        <w:t>2NF</w:t>
+      </w:r>
+      <w:r>
+        <w:rPr>
+          <w:rFonts w:ascii="Aptos" w:hAnsi="Aptos" w:eastAsia="Aptos" w:cs="Aptos"/>
+          <w:noProof w:val="0"/>
+          <w:sz w:val="24"/>
+          <w:szCs w:val="24"/>
+          <w:lang w:val="hu-HU"/>
+        </w:rPr>
+        <w:t>: minden attribútum teljesen függ az elsődleges kulcstól</w:t>
+      </w:r>
+    </w:p>
+    <w:p>
+      <w:pPr>
+        <w:pStyle w:val="Listaszerbekezds"/>
+        <w:numPr>
+          <w:ilvl w:val="1"/>
+          <w:numId w:val="14"/>
+        </w:numPr>
+        <w:spacing w:before="0" w:beforeAutospacing="off" w:after="160" w:afterAutospacing="off" w:line="276" w:lineRule="auto"/>
+        <w:rPr>
+          <w:rFonts w:ascii="Aptos" w:hAnsi="Aptos" w:eastAsia="Aptos" w:cs="Aptos"/>
+          <w:noProof w:val="0"/>
+          <w:sz w:val="24"/>
+          <w:szCs w:val="24"/>
+          <w:lang w:val="hu-HU"/>
+        </w:rPr>
+      </w:pPr>
+      <w:r>
+        <w:rPr>
+          <w:rFonts w:ascii="Aptos" w:hAnsi="Aptos" w:eastAsia="Aptos" w:cs="Aptos"/>
+          <w:b w:val="1"/>
+          <w:bCs w:val="1"/>
+          <w:noProof w:val="0"/>
+          <w:sz w:val="24"/>
+          <w:szCs w:val="24"/>
+          <w:lang w:val="hu-HU"/>
+        </w:rPr>
+        <w:t>3NF</w:t>
+      </w:r>
+      <w:r>
+        <w:rPr>
+          <w:rFonts w:ascii="Aptos" w:hAnsi="Aptos" w:eastAsia="Aptos" w:cs="Aptos"/>
+          <w:noProof w:val="0"/>
+          <w:sz w:val="24"/>
+          <w:szCs w:val="24"/>
+          <w:lang w:val="hu-HU"/>
+        </w:rPr>
+        <w:t xml:space="preserve">: minden attribútum </w:t>
+      </w:r>
+      <w:r>
+        <w:rPr>
+          <w:rFonts w:ascii="Aptos" w:hAnsi="Aptos" w:eastAsia="Aptos" w:cs="Aptos"/>
+          <w:noProof w:val="0"/>
+          <w:sz w:val="24"/>
+          <w:szCs w:val="24"/>
+          <w:lang w:val="hu-HU"/>
+        </w:rPr>
+        <w:t xml:space="preserve">közvetlen </w:t>
+      </w:r>
+      <w:r>
+        <w:rPr>
+          <w:rFonts w:ascii="Aptos" w:hAnsi="Aptos" w:eastAsia="Aptos" w:cs="Aptos"/>
+          <w:noProof w:val="0"/>
+          <w:sz w:val="24"/>
+          <w:szCs w:val="24"/>
+          <w:lang w:val="hu-HU"/>
+        </w:rPr>
+        <w:t>függésben áll a kulccsal</w:t>
+      </w:r>
     </w:p>
     <w:p>
       <w:pPr>
@@ -7449,7 +7925,7 @@
           <w:szCs w:val="24"/>
           <w:lang w:val="hu-HU"/>
         </w:rPr>
-        <w:t>Hozzászólás</w:t>
+        <w:t>Album</w:t>
       </w:r>
     </w:p>
     <w:p>
@@ -7479,7 +7955,18 @@
           <w:u w:val="single"/>
           <w:lang w:val="hu-HU"/>
         </w:rPr>
-        <w:t>hozzászólásID</w:t>
+        <w:t>a</w:t>
+      </w:r>
+      <w:r>
+        <w:rPr>
+          <w:rFonts w:ascii="Aptos" w:hAnsi="Aptos" w:eastAsia="Aptos" w:cs="Aptos"/>
+          <w:noProof w:val="0"/>
+          <w:sz w:val="24"/>
+          <w:szCs w:val="24"/>
+          <w:u w:val="single"/>
+          <w:lang w:val="hu-HU"/>
+        </w:rPr>
+        <w:t>ID</w:t>
       </w:r>
     </w:p>
     <w:p>
@@ -7496,18 +7983,20 @@
           <w:noProof w:val="0"/>
           <w:sz w:val="24"/>
           <w:szCs w:val="24"/>
-          <w:lang w:val="hu-HU"/>
-        </w:rPr>
-      </w:pPr>
-      <w:r>
-        <w:rPr>
-          <w:rFonts w:ascii="Aptos" w:hAnsi="Aptos" w:eastAsia="Aptos" w:cs="Aptos"/>
-          <w:noProof w:val="0"/>
-          <w:sz w:val="24"/>
-          <w:szCs w:val="24"/>
-          <w:lang w:val="hu-HU"/>
-        </w:rPr>
-        <w:t>*fID</w:t>
+          <w:u w:val="none"/>
+          <w:lang w:val="hu-HU"/>
+        </w:rPr>
+      </w:pPr>
+      <w:r>
+        <w:rPr>
+          <w:rFonts w:ascii="Aptos" w:hAnsi="Aptos" w:eastAsia="Aptos" w:cs="Aptos"/>
+          <w:noProof w:val="0"/>
+          <w:sz w:val="24"/>
+          <w:szCs w:val="24"/>
+          <w:u w:val="none"/>
+          <w:lang w:val="hu-HU"/>
+        </w:rPr>
+        <w:t>albumNév</w:t>
       </w:r>
     </w:p>
     <w:p>
@@ -7530,12 +8019,153 @@
       <w:r>
         <w:rPr>
           <w:rFonts w:ascii="Aptos" w:hAnsi="Aptos" w:eastAsia="Aptos" w:cs="Aptos"/>
-          <w:noProof w:val="0"/>
-          <w:sz w:val="24"/>
-          <w:szCs w:val="24"/>
-          <w:lang w:val="hu-HU"/>
-        </w:rPr>
-        <w:t xml:space="preserve">*képID </w:t>
+          <w:b w:val="1"/>
+          <w:bCs w:val="1"/>
+          <w:noProof w:val="0"/>
+          <w:sz w:val="24"/>
+          <w:szCs w:val="24"/>
+          <w:lang w:val="hu-HU"/>
+        </w:rPr>
+        <w:t>1NF</w:t>
+      </w:r>
+      <w:r>
+        <w:rPr>
+          <w:rFonts w:ascii="Aptos" w:hAnsi="Aptos" w:eastAsia="Aptos" w:cs="Aptos"/>
+          <w:noProof w:val="0"/>
+          <w:sz w:val="24"/>
+          <w:szCs w:val="24"/>
+          <w:lang w:val="hu-HU"/>
+        </w:rPr>
+        <w:t>: összes attribútum atomi</w:t>
+      </w:r>
+    </w:p>
+    <w:p>
+      <w:pPr>
+        <w:pStyle w:val="Listaszerbekezds"/>
+        <w:numPr>
+          <w:ilvl w:val="1"/>
+          <w:numId w:val="14"/>
+        </w:numPr>
+        <w:spacing w:before="0" w:beforeAutospacing="off" w:after="160" w:afterAutospacing="off" w:line="276" w:lineRule="auto"/>
+        <w:rPr>
+          <w:rFonts w:ascii="Aptos" w:hAnsi="Aptos" w:eastAsia="Aptos" w:cs="Aptos"/>
+          <w:noProof w:val="0"/>
+          <w:sz w:val="24"/>
+          <w:szCs w:val="24"/>
+          <w:lang w:val="hu-HU"/>
+        </w:rPr>
+      </w:pPr>
+      <w:r>
+        <w:rPr>
+          <w:rFonts w:ascii="Aptos" w:hAnsi="Aptos" w:eastAsia="Aptos" w:cs="Aptos"/>
+          <w:b w:val="1"/>
+          <w:bCs w:val="1"/>
+          <w:noProof w:val="0"/>
+          <w:sz w:val="24"/>
+          <w:szCs w:val="24"/>
+          <w:lang w:val="hu-HU"/>
+        </w:rPr>
+        <w:t>2NF</w:t>
+      </w:r>
+      <w:r>
+        <w:rPr>
+          <w:rFonts w:ascii="Aptos" w:hAnsi="Aptos" w:eastAsia="Aptos" w:cs="Aptos"/>
+          <w:noProof w:val="0"/>
+          <w:sz w:val="24"/>
+          <w:szCs w:val="24"/>
+          <w:lang w:val="hu-HU"/>
+        </w:rPr>
+        <w:t>: minden attribútum teljesen függ az elsődleges kulcstól</w:t>
+      </w:r>
+    </w:p>
+    <w:p>
+      <w:pPr>
+        <w:pStyle w:val="Listaszerbekezds"/>
+        <w:numPr>
+          <w:ilvl w:val="1"/>
+          <w:numId w:val="14"/>
+        </w:numPr>
+        <w:spacing w:before="0" w:beforeAutospacing="off" w:after="160" w:afterAutospacing="off" w:line="276" w:lineRule="auto"/>
+        <w:rPr>
+          <w:rFonts w:ascii="Aptos" w:hAnsi="Aptos" w:eastAsia="Aptos" w:cs="Aptos"/>
+          <w:noProof w:val="0"/>
+          <w:sz w:val="24"/>
+          <w:szCs w:val="24"/>
+          <w:lang w:val="hu-HU"/>
+        </w:rPr>
+      </w:pPr>
+      <w:r>
+        <w:rPr>
+          <w:rFonts w:ascii="Aptos" w:hAnsi="Aptos" w:eastAsia="Aptos" w:cs="Aptos"/>
+          <w:b w:val="1"/>
+          <w:bCs w:val="1"/>
+          <w:noProof w:val="0"/>
+          <w:sz w:val="24"/>
+          <w:szCs w:val="24"/>
+          <w:lang w:val="hu-HU"/>
+        </w:rPr>
+        <w:t>3NF</w:t>
+      </w:r>
+      <w:r>
+        <w:rPr>
+          <w:rFonts w:ascii="Aptos" w:hAnsi="Aptos" w:eastAsia="Aptos" w:cs="Aptos"/>
+          <w:noProof w:val="0"/>
+          <w:sz w:val="24"/>
+          <w:szCs w:val="24"/>
+          <w:lang w:val="hu-HU"/>
+        </w:rPr>
+        <w:t xml:space="preserve">: minden attribútum </w:t>
+      </w:r>
+      <w:r>
+        <w:rPr>
+          <w:rFonts w:ascii="Aptos" w:hAnsi="Aptos" w:eastAsia="Aptos" w:cs="Aptos"/>
+          <w:noProof w:val="0"/>
+          <w:sz w:val="24"/>
+          <w:szCs w:val="24"/>
+          <w:lang w:val="hu-HU"/>
+        </w:rPr>
+        <w:t xml:space="preserve">közvetlen </w:t>
+      </w:r>
+      <w:r>
+        <w:rPr>
+          <w:rFonts w:ascii="Aptos" w:hAnsi="Aptos" w:eastAsia="Aptos" w:cs="Aptos"/>
+          <w:noProof w:val="0"/>
+          <w:sz w:val="24"/>
+          <w:szCs w:val="24"/>
+          <w:lang w:val="hu-HU"/>
+        </w:rPr>
+        <w:t>függésben áll a kulccsal</w:t>
+      </w:r>
+    </w:p>
+    <w:p>
+      <w:pPr>
+        <w:pStyle w:val="Listaszerbekezds"/>
+        <w:numPr>
+          <w:ilvl w:val="0"/>
+          <w:numId w:val="14"/>
+        </w:numPr>
+        <w:spacing w:before="0" w:beforeAutospacing="off" w:after="0" w:afterAutospacing="off" w:line="276" w:lineRule="auto"/>
+        <w:rPr>
+          <w:rFonts w:ascii="Aptos" w:hAnsi="Aptos" w:eastAsia="Aptos" w:cs="Aptos"/>
+          <w:b w:val="1"/>
+          <w:bCs w:val="1"/>
+          <w:noProof w:val="0"/>
+          <w:sz w:val="24"/>
+          <w:szCs w:val="24"/>
+          <w:lang w:val="hu-HU"/>
+        </w:rPr>
+      </w:pPr>
+      <w:r>
+        <w:rPr>
+          <w:rFonts w:ascii="Aptos" w:hAnsi="Aptos" w:eastAsia="Aptos" w:cs="Aptos"/>
+          <w:b w:val="1"/>
+          <w:bCs w:val="1"/>
+          <w:noProof w:val="0"/>
+          <w:sz w:val="24"/>
+          <w:szCs w:val="24"/>
+          <w:lang w:val="hu-HU"/>
+        </w:rPr>
+        <w:t>Tartalmaz</w:t>
       </w:r>
     </w:p>
     <w:p>
@@ -7552,28 +8182,20 @@
           <w:noProof w:val="0"/>
           <w:sz w:val="24"/>
           <w:szCs w:val="24"/>
-          <w:lang w:val="hu-HU"/>
-        </w:rPr>
-      </w:pPr>
-      <w:r>
-        <w:rPr>
-          <w:rFonts w:ascii="Aptos" w:hAnsi="Aptos" w:eastAsia="Aptos" w:cs="Aptos"/>
-          <w:noProof w:val="0"/>
-          <w:sz w:val="24"/>
-          <w:szCs w:val="24"/>
-          <w:lang w:val="hu-HU"/>
-        </w:rPr>
-        <w:t>t</w:t>
-      </w:r>
-      <w:r>
-        <w:rPr>
-          <w:rFonts w:ascii="Aptos" w:hAnsi="Aptos" w:eastAsia="Aptos" w:cs="Aptos"/>
-          <w:noProof w:val="0"/>
-          <w:sz w:val="24"/>
-          <w:szCs w:val="24"/>
-          <w:lang w:val="hu-HU"/>
-        </w:rPr>
-        <w:t>artalom</w:t>
+          <w:u w:val="single"/>
+          <w:lang w:val="hu-HU"/>
+        </w:rPr>
+      </w:pPr>
+      <w:r>
+        <w:rPr>
+          <w:rFonts w:ascii="Aptos" w:hAnsi="Aptos" w:eastAsia="Aptos" w:cs="Aptos"/>
+          <w:noProof w:val="0"/>
+          <w:sz w:val="24"/>
+          <w:szCs w:val="24"/>
+          <w:u w:val="single"/>
+          <w:lang w:val="hu-HU"/>
+        </w:rPr>
+        <w:t>*aID</w:t>
       </w:r>
     </w:p>
     <w:p>
@@ -7590,6 +8212,47 @@
           <w:noProof w:val="0"/>
           <w:sz w:val="24"/>
           <w:szCs w:val="24"/>
+          <w:u w:val="single"/>
+          <w:lang w:val="hu-HU"/>
+        </w:rPr>
+      </w:pPr>
+      <w:r>
+        <w:rPr>
+          <w:rFonts w:ascii="Aptos" w:hAnsi="Aptos" w:eastAsia="Aptos" w:cs="Aptos"/>
+          <w:noProof w:val="0"/>
+          <w:sz w:val="24"/>
+          <w:szCs w:val="24"/>
+          <w:u w:val="single"/>
+          <w:lang w:val="hu-HU"/>
+        </w:rPr>
+        <w:t>*</w:t>
+      </w:r>
+      <w:r>
+        <w:rPr>
+          <w:rFonts w:ascii="Aptos" w:hAnsi="Aptos" w:eastAsia="Aptos" w:cs="Aptos"/>
+          <w:noProof w:val="0"/>
+          <w:sz w:val="24"/>
+          <w:szCs w:val="24"/>
+          <w:u w:val="single"/>
+          <w:lang w:val="hu-HU"/>
+        </w:rPr>
+        <w:t>képID</w:t>
+      </w:r>
+    </w:p>
+    <w:p>
+      <w:pPr>
+        <w:pStyle w:val="Listaszerbekezds"/>
+        <w:numPr>
+          <w:ilvl w:val="1"/>
+          <w:numId w:val="14"/>
+        </w:numPr>
+        <w:spacing w:before="0" w:beforeAutospacing="off" w:after="0" w:afterAutospacing="off" w:line="276" w:lineRule="auto"/>
+        <w:ind w:left="1440" w:hanging="360"/>
+        <w:rPr>
+          <w:rFonts w:ascii="Aptos" w:hAnsi="Aptos" w:eastAsia="Aptos" w:cs="Aptos"/>
+          <w:noProof w:val="0"/>
+          <w:sz w:val="24"/>
+          <w:szCs w:val="24"/>
           <w:lang w:val="hu-HU"/>
         </w:rPr>
       </w:pPr>
@@ -7691,7 +8354,27 @@
           <w:szCs w:val="24"/>
           <w:lang w:val="hu-HU"/>
         </w:rPr>
-        <w:t>: minden attribútum közvetett függésben áll a kulccsal</w:t>
+        <w:t xml:space="preserve">: minden attribútum </w:t>
+      </w:r>
+      <w:r>
+        <w:rPr>
+          <w:rFonts w:ascii="Aptos" w:hAnsi="Aptos" w:eastAsia="Aptos" w:cs="Aptos"/>
+          <w:noProof w:val="0"/>
+          <w:sz w:val="24"/>
+          <w:szCs w:val="24"/>
+          <w:lang w:val="hu-HU"/>
+        </w:rPr>
+        <w:t xml:space="preserve">közvetlen </w:t>
+      </w:r>
+      <w:r>
+        <w:rPr>
+          <w:rFonts w:ascii="Aptos" w:hAnsi="Aptos" w:eastAsia="Aptos" w:cs="Aptos"/>
+          <w:noProof w:val="0"/>
+          <w:sz w:val="24"/>
+          <w:szCs w:val="24"/>
+          <w:lang w:val="hu-HU"/>
+        </w:rPr>
+        <w:t>függésben áll a kulccsal</w:t>
       </w:r>
     </w:p>
     <w:p>
@@ -7723,7 +8406,7 @@
           <w:szCs w:val="24"/>
           <w:lang w:val="hu-HU"/>
         </w:rPr>
-        <w:t>Album</w:t>
+        <w:t>Pályázat</w:t>
       </w:r>
     </w:p>
     <w:p>
@@ -7753,7 +8436,7 @@
           <w:u w:val="single"/>
           <w:lang w:val="hu-HU"/>
         </w:rPr>
-        <w:t>a</w:t>
+        <w:t>p</w:t>
       </w:r>
       <w:r>
         <w:rPr>
@@ -7794,7 +8477,7 @@
           <w:u w:val="none"/>
           <w:lang w:val="hu-HU"/>
         </w:rPr>
-        <w:t>albumNév</w:t>
+        <w:t>pályázatNév</w:t>
       </w:r>
     </w:p>
     <w:p>
@@ -7912,7 +8595,27 @@
           <w:szCs w:val="24"/>
           <w:lang w:val="hu-HU"/>
         </w:rPr>
-        <w:t>: minden attribútum közvetett függésben áll a kulccsal</w:t>
+        <w:t xml:space="preserve">: minden attribútum </w:t>
+      </w:r>
+      <w:r>
+        <w:rPr>
+          <w:rFonts w:ascii="Aptos" w:hAnsi="Aptos" w:eastAsia="Aptos" w:cs="Aptos"/>
+          <w:noProof w:val="0"/>
+          <w:sz w:val="24"/>
+          <w:szCs w:val="24"/>
+          <w:lang w:val="hu-HU"/>
+        </w:rPr>
+        <w:t xml:space="preserve">közvetlen </w:t>
+      </w:r>
+      <w:r>
+        <w:rPr>
+          <w:rFonts w:ascii="Aptos" w:hAnsi="Aptos" w:eastAsia="Aptos" w:cs="Aptos"/>
+          <w:noProof w:val="0"/>
+          <w:sz w:val="24"/>
+          <w:szCs w:val="24"/>
+          <w:lang w:val="hu-HU"/>
+        </w:rPr>
+        <w:t>függésben áll a kulccsal</w:t>
       </w:r>
     </w:p>
     <w:p>
@@ -7923,6 +8626,16 @@
           <w:numId w:val="14"/>
         </w:numPr>
         <w:spacing w:before="0" w:beforeAutospacing="off" w:after="0" w:afterAutospacing="off" w:line="276" w:lineRule="auto"/>
+        <w:ind/>
+        <w:rPr>
+          <w:rFonts w:ascii="Aptos" w:hAnsi="Aptos" w:eastAsia="Aptos" w:cs="Aptos"/>
+          <w:noProof w:val="0"/>
+          <w:sz w:val="24"/>
+          <w:szCs w:val="24"/>
+          <w:lang w:val="hu-HU"/>
+        </w:rPr>
+      </w:pPr>
+      <w:r>
         <w:rPr>
           <w:rFonts w:ascii="Aptos" w:hAnsi="Aptos" w:eastAsia="Aptos" w:cs="Aptos"/>
           <w:b w:val="1"/>
@@ -7932,18 +8645,17 @@
           <w:szCs w:val="24"/>
           <w:lang w:val="hu-HU"/>
         </w:rPr>
-      </w:pPr>
-      <w:r>
-        <w:rPr>
-          <w:rFonts w:ascii="Aptos" w:hAnsi="Aptos" w:eastAsia="Aptos" w:cs="Aptos"/>
-          <w:b w:val="1"/>
-          <w:bCs w:val="1"/>
-          <w:noProof w:val="0"/>
-          <w:sz w:val="24"/>
-          <w:szCs w:val="24"/>
-          <w:lang w:val="hu-HU"/>
-        </w:rPr>
-        <w:t>Tartalmaz</w:t>
+        <w:t>Nevezett</w:t>
+      </w:r>
+      <w:r>
+        <w:rPr>
+          <w:rFonts w:ascii="Aptos" w:hAnsi="Aptos" w:eastAsia="Aptos" w:cs="Aptos"/>
+          <w:noProof w:val="0"/>
+          <w:sz w:val="24"/>
+          <w:szCs w:val="24"/>
+          <w:lang w:val="hu-HU"/>
+        </w:rPr>
+        <w:t xml:space="preserve"> </w:t>
       </w:r>
     </w:p>
     <w:p>
@@ -7973,7 +8685,7 @@
           <w:u w:val="single"/>
           <w:lang w:val="hu-HU"/>
         </w:rPr>
-        <w:t>*aID</w:t>
+        <w:t>*képID</w:t>
       </w:r>
     </w:p>
     <w:p>
@@ -8003,18 +8715,7 @@
           <w:u w:val="single"/>
           <w:lang w:val="hu-HU"/>
         </w:rPr>
-        <w:t>*</w:t>
-      </w:r>
-      <w:r>
-        <w:rPr>
-          <w:rFonts w:ascii="Aptos" w:hAnsi="Aptos" w:eastAsia="Aptos" w:cs="Aptos"/>
-          <w:noProof w:val="0"/>
-          <w:sz w:val="24"/>
-          <w:szCs w:val="24"/>
-          <w:u w:val="single"/>
-          <w:lang w:val="hu-HU"/>
-        </w:rPr>
-        <w:t>képID</w:t>
+        <w:t>*pID</w:t>
       </w:r>
     </w:p>
     <w:p>
@@ -8037,134 +8738,22 @@
       <w:r>
         <w:rPr>
           <w:rFonts w:ascii="Aptos" w:hAnsi="Aptos" w:eastAsia="Aptos" w:cs="Aptos"/>
-          <w:b w:val="1"/>
-          <w:bCs w:val="1"/>
-          <w:noProof w:val="0"/>
-          <w:sz w:val="24"/>
-          <w:szCs w:val="24"/>
-          <w:lang w:val="hu-HU"/>
-        </w:rPr>
-        <w:t>1NF</w:t>
-      </w:r>
-      <w:r>
-        <w:rPr>
-          <w:rFonts w:ascii="Aptos" w:hAnsi="Aptos" w:eastAsia="Aptos" w:cs="Aptos"/>
-          <w:noProof w:val="0"/>
-          <w:sz w:val="24"/>
-          <w:szCs w:val="24"/>
-          <w:lang w:val="hu-HU"/>
-        </w:rPr>
-        <w:t>: összes attribútum atomi</w:t>
-      </w:r>
-    </w:p>
-    <w:p>
-      <w:pPr>
-        <w:pStyle w:val="Listaszerbekezds"/>
-        <w:numPr>
-          <w:ilvl w:val="1"/>
-          <w:numId w:val="14"/>
-        </w:numPr>
-        <w:spacing w:before="0" w:beforeAutospacing="off" w:after="160" w:afterAutospacing="off" w:line="276" w:lineRule="auto"/>
-        <w:rPr>
-          <w:rFonts w:ascii="Aptos" w:hAnsi="Aptos" w:eastAsia="Aptos" w:cs="Aptos"/>
-          <w:noProof w:val="0"/>
-          <w:sz w:val="24"/>
-          <w:szCs w:val="24"/>
-          <w:lang w:val="hu-HU"/>
-        </w:rPr>
-      </w:pPr>
-      <w:r>
-        <w:rPr>
-          <w:rFonts w:ascii="Aptos" w:hAnsi="Aptos" w:eastAsia="Aptos" w:cs="Aptos"/>
-          <w:b w:val="1"/>
-          <w:bCs w:val="1"/>
-          <w:noProof w:val="0"/>
-          <w:sz w:val="24"/>
-          <w:szCs w:val="24"/>
-          <w:lang w:val="hu-HU"/>
-        </w:rPr>
-        <w:t>2NF</w:t>
-      </w:r>
-      <w:r>
-        <w:rPr>
-          <w:rFonts w:ascii="Aptos" w:hAnsi="Aptos" w:eastAsia="Aptos" w:cs="Aptos"/>
-          <w:noProof w:val="0"/>
-          <w:sz w:val="24"/>
-          <w:szCs w:val="24"/>
-          <w:lang w:val="hu-HU"/>
-        </w:rPr>
-        <w:t>: minden attribútum teljesen függ az elsődleges kulcstól</w:t>
-      </w:r>
-    </w:p>
-    <w:p>
-      <w:pPr>
-        <w:pStyle w:val="Listaszerbekezds"/>
-        <w:numPr>
-          <w:ilvl w:val="1"/>
-          <w:numId w:val="14"/>
-        </w:numPr>
-        <w:spacing w:before="0" w:beforeAutospacing="off" w:after="160" w:afterAutospacing="off" w:line="276" w:lineRule="auto"/>
-        <w:rPr>
-          <w:rFonts w:ascii="Aptos" w:hAnsi="Aptos" w:eastAsia="Aptos" w:cs="Aptos"/>
-          <w:noProof w:val="0"/>
-          <w:sz w:val="24"/>
-          <w:szCs w:val="24"/>
-          <w:lang w:val="hu-HU"/>
-        </w:rPr>
-      </w:pPr>
-      <w:r>
-        <w:rPr>
-          <w:rFonts w:ascii="Aptos" w:hAnsi="Aptos" w:eastAsia="Aptos" w:cs="Aptos"/>
-          <w:b w:val="1"/>
-          <w:bCs w:val="1"/>
-          <w:noProof w:val="0"/>
-          <w:sz w:val="24"/>
-          <w:szCs w:val="24"/>
-          <w:lang w:val="hu-HU"/>
-        </w:rPr>
-        <w:t>3NF</w:t>
-      </w:r>
-      <w:r>
-        <w:rPr>
-          <w:rFonts w:ascii="Aptos" w:hAnsi="Aptos" w:eastAsia="Aptos" w:cs="Aptos"/>
-          <w:noProof w:val="0"/>
-          <w:sz w:val="24"/>
-          <w:szCs w:val="24"/>
-          <w:lang w:val="hu-HU"/>
-        </w:rPr>
-        <w:t>: minden attribútum közvetett függésben áll a kulccsal</w:t>
-      </w:r>
-    </w:p>
-    <w:p>
-      <w:pPr>
-        <w:pStyle w:val="Listaszerbekezds"/>
-        <w:numPr>
-          <w:ilvl w:val="0"/>
-          <w:numId w:val="14"/>
-        </w:numPr>
-        <w:spacing w:before="0" w:beforeAutospacing="off" w:after="0" w:afterAutospacing="off" w:line="276" w:lineRule="auto"/>
-        <w:ind w:left="720" w:hanging="360"/>
-        <w:rPr>
-          <w:rFonts w:ascii="Aptos" w:hAnsi="Aptos" w:eastAsia="Aptos" w:cs="Aptos"/>
-          <w:b w:val="1"/>
-          <w:bCs w:val="1"/>
-          <w:noProof w:val="0"/>
-          <w:sz w:val="24"/>
-          <w:szCs w:val="24"/>
-          <w:lang w:val="hu-HU"/>
-        </w:rPr>
-      </w:pPr>
-      <w:r>
-        <w:rPr>
-          <w:rFonts w:ascii="Aptos" w:hAnsi="Aptos" w:eastAsia="Aptos" w:cs="Aptos"/>
-          <w:b w:val="1"/>
-          <w:bCs w:val="1"/>
-          <w:noProof w:val="0"/>
-          <w:sz w:val="24"/>
-          <w:szCs w:val="24"/>
-          <w:lang w:val="hu-HU"/>
-        </w:rPr>
-        <w:t>Pályázat</w:t>
+          <w:noProof w:val="0"/>
+          <w:sz w:val="24"/>
+          <w:szCs w:val="24"/>
+          <w:lang w:val="hu-HU"/>
+        </w:rPr>
+        <w:t>p</w:t>
+      </w:r>
+      <w:r>
+        <w:rPr>
+          <w:rFonts w:ascii="Aptos" w:hAnsi="Aptos" w:eastAsia="Aptos" w:cs="Aptos"/>
+          <w:noProof w:val="0"/>
+          <w:sz w:val="24"/>
+          <w:szCs w:val="24"/>
+          <w:lang w:val="hu-HU"/>
+        </w:rPr>
+        <w:t>ont</w:t>
       </w:r>
     </w:p>
     <w:p>
@@ -8181,77 +8770,6 @@
           <w:noProof w:val="0"/>
           <w:sz w:val="24"/>
           <w:szCs w:val="24"/>
-          <w:u w:val="single"/>
-          <w:lang w:val="hu-HU"/>
-        </w:rPr>
-      </w:pPr>
-      <w:r>
-        <w:rPr>
-          <w:rFonts w:ascii="Aptos" w:hAnsi="Aptos" w:eastAsia="Aptos" w:cs="Aptos"/>
-          <w:noProof w:val="0"/>
-          <w:sz w:val="24"/>
-          <w:szCs w:val="24"/>
-          <w:u w:val="single"/>
-          <w:lang w:val="hu-HU"/>
-        </w:rPr>
-        <w:t>p</w:t>
-      </w:r>
-      <w:r>
-        <w:rPr>
-          <w:rFonts w:ascii="Aptos" w:hAnsi="Aptos" w:eastAsia="Aptos" w:cs="Aptos"/>
-          <w:noProof w:val="0"/>
-          <w:sz w:val="24"/>
-          <w:szCs w:val="24"/>
-          <w:u w:val="single"/>
-          <w:lang w:val="hu-HU"/>
-        </w:rPr>
-        <w:t>ID</w:t>
-      </w:r>
-    </w:p>
-    <w:p>
-      <w:pPr>
-        <w:pStyle w:val="Listaszerbekezds"/>
-        <w:numPr>
-          <w:ilvl w:val="1"/>
-          <w:numId w:val="14"/>
-        </w:numPr>
-        <w:spacing w:before="0" w:beforeAutospacing="off" w:after="0" w:afterAutospacing="off" w:line="276" w:lineRule="auto"/>
-        <w:ind w:left="1440" w:hanging="360"/>
-        <w:rPr>
-          <w:rFonts w:ascii="Aptos" w:hAnsi="Aptos" w:eastAsia="Aptos" w:cs="Aptos"/>
-          <w:noProof w:val="0"/>
-          <w:sz w:val="24"/>
-          <w:szCs w:val="24"/>
-          <w:u w:val="none"/>
-          <w:lang w:val="hu-HU"/>
-        </w:rPr>
-      </w:pPr>
-      <w:r>
-        <w:rPr>
-          <w:rFonts w:ascii="Aptos" w:hAnsi="Aptos" w:eastAsia="Aptos" w:cs="Aptos"/>
-          <w:noProof w:val="0"/>
-          <w:sz w:val="24"/>
-          <w:szCs w:val="24"/>
-          <w:u w:val="none"/>
-          <w:lang w:val="hu-HU"/>
-        </w:rPr>
-        <w:t>pályázatNév</w:t>
-      </w:r>
-    </w:p>
-    <w:p>
-      <w:pPr>
-        <w:pStyle w:val="Listaszerbekezds"/>
-        <w:numPr>
-          <w:ilvl w:val="1"/>
-          <w:numId w:val="14"/>
-        </w:numPr>
-        <w:spacing w:before="0" w:beforeAutospacing="off" w:after="0" w:afterAutospacing="off" w:line="276" w:lineRule="auto"/>
-        <w:ind w:left="1440" w:hanging="360"/>
-        <w:rPr>
-          <w:rFonts w:ascii="Aptos" w:hAnsi="Aptos" w:eastAsia="Aptos" w:cs="Aptos"/>
-          <w:noProof w:val="0"/>
-          <w:sz w:val="24"/>
-          <w:szCs w:val="24"/>
           <w:lang w:val="hu-HU"/>
         </w:rPr>
       </w:pPr>
@@ -8353,263 +8871,27 @@
           <w:szCs w:val="24"/>
           <w:lang w:val="hu-HU"/>
         </w:rPr>
-        <w:t>: minden attribútum közvetett függésben áll a kulccsal</w:t>
-      </w:r>
-    </w:p>
-    <w:p>
-      <w:pPr>
-        <w:pStyle w:val="Listaszerbekezds"/>
-        <w:numPr>
-          <w:ilvl w:val="0"/>
-          <w:numId w:val="14"/>
-        </w:numPr>
-        <w:spacing w:before="0" w:beforeAutospacing="off" w:after="0" w:afterAutospacing="off" w:line="276" w:lineRule="auto"/>
-        <w:ind/>
-        <w:rPr>
-          <w:rFonts w:ascii="Aptos" w:hAnsi="Aptos" w:eastAsia="Aptos" w:cs="Aptos"/>
-          <w:noProof w:val="0"/>
-          <w:sz w:val="24"/>
-          <w:szCs w:val="24"/>
-          <w:lang w:val="hu-HU"/>
-        </w:rPr>
-      </w:pPr>
-      <w:r>
-        <w:rPr>
-          <w:rFonts w:ascii="Aptos" w:hAnsi="Aptos" w:eastAsia="Aptos" w:cs="Aptos"/>
-          <w:b w:val="1"/>
-          <w:bCs w:val="1"/>
-          <w:noProof w:val="0"/>
-          <w:sz w:val="24"/>
-          <w:szCs w:val="24"/>
-          <w:lang w:val="hu-HU"/>
-        </w:rPr>
-        <w:t>Nevezett</w:t>
-      </w:r>
-      <w:r>
-        <w:rPr>
-          <w:rFonts w:ascii="Aptos" w:hAnsi="Aptos" w:eastAsia="Aptos" w:cs="Aptos"/>
-          <w:noProof w:val="0"/>
-          <w:sz w:val="24"/>
-          <w:szCs w:val="24"/>
-          <w:lang w:val="hu-HU"/>
-        </w:rPr>
-        <w:t xml:space="preserve"> </w:t>
-      </w:r>
-    </w:p>
-    <w:p>
-      <w:pPr>
-        <w:pStyle w:val="Listaszerbekezds"/>
-        <w:numPr>
-          <w:ilvl w:val="1"/>
-          <w:numId w:val="14"/>
-        </w:numPr>
-        <w:spacing w:before="0" w:beforeAutospacing="off" w:after="0" w:afterAutospacing="off" w:line="276" w:lineRule="auto"/>
-        <w:ind w:left="1440" w:hanging="360"/>
-        <w:rPr>
-          <w:rFonts w:ascii="Aptos" w:hAnsi="Aptos" w:eastAsia="Aptos" w:cs="Aptos"/>
-          <w:noProof w:val="0"/>
-          <w:sz w:val="24"/>
-          <w:szCs w:val="24"/>
-          <w:u w:val="single"/>
-          <w:lang w:val="hu-HU"/>
-        </w:rPr>
-      </w:pPr>
-      <w:r>
-        <w:rPr>
-          <w:rFonts w:ascii="Aptos" w:hAnsi="Aptos" w:eastAsia="Aptos" w:cs="Aptos"/>
-          <w:noProof w:val="0"/>
-          <w:sz w:val="24"/>
-          <w:szCs w:val="24"/>
-          <w:u w:val="single"/>
-          <w:lang w:val="hu-HU"/>
-        </w:rPr>
-        <w:t>*képID</w:t>
-      </w:r>
-    </w:p>
-    <w:p>
-      <w:pPr>
-        <w:pStyle w:val="Listaszerbekezds"/>
-        <w:numPr>
-          <w:ilvl w:val="1"/>
-          <w:numId w:val="14"/>
-        </w:numPr>
-        <w:spacing w:before="0" w:beforeAutospacing="off" w:after="0" w:afterAutospacing="off" w:line="276" w:lineRule="auto"/>
-        <w:ind w:left="1440" w:hanging="360"/>
-        <w:rPr>
-          <w:rFonts w:ascii="Aptos" w:hAnsi="Aptos" w:eastAsia="Aptos" w:cs="Aptos"/>
-          <w:noProof w:val="0"/>
-          <w:sz w:val="24"/>
-          <w:szCs w:val="24"/>
-          <w:u w:val="single"/>
-          <w:lang w:val="hu-HU"/>
-        </w:rPr>
-      </w:pPr>
-      <w:r>
-        <w:rPr>
-          <w:rFonts w:ascii="Aptos" w:hAnsi="Aptos" w:eastAsia="Aptos" w:cs="Aptos"/>
-          <w:noProof w:val="0"/>
-          <w:sz w:val="24"/>
-          <w:szCs w:val="24"/>
-          <w:u w:val="single"/>
-          <w:lang w:val="hu-HU"/>
-        </w:rPr>
-        <w:t>*pID</w:t>
-      </w:r>
-    </w:p>
-    <w:p>
-      <w:pPr>
-        <w:pStyle w:val="Listaszerbekezds"/>
-        <w:numPr>
-          <w:ilvl w:val="1"/>
-          <w:numId w:val="14"/>
-        </w:numPr>
-        <w:spacing w:before="0" w:beforeAutospacing="off" w:after="0" w:afterAutospacing="off" w:line="276" w:lineRule="auto"/>
-        <w:ind w:left="1440" w:hanging="360"/>
-        <w:rPr>
-          <w:rFonts w:ascii="Aptos" w:hAnsi="Aptos" w:eastAsia="Aptos" w:cs="Aptos"/>
-          <w:noProof w:val="0"/>
-          <w:sz w:val="24"/>
-          <w:szCs w:val="24"/>
-          <w:lang w:val="hu-HU"/>
-        </w:rPr>
-      </w:pPr>
-      <w:r>
-        <w:rPr>
-          <w:rFonts w:ascii="Aptos" w:hAnsi="Aptos" w:eastAsia="Aptos" w:cs="Aptos"/>
-          <w:noProof w:val="0"/>
-          <w:sz w:val="24"/>
-          <w:szCs w:val="24"/>
-          <w:lang w:val="hu-HU"/>
-        </w:rPr>
-        <w:t>p</w:t>
-      </w:r>
-      <w:r>
-        <w:rPr>
-          <w:rFonts w:ascii="Aptos" w:hAnsi="Aptos" w:eastAsia="Aptos" w:cs="Aptos"/>
-          <w:noProof w:val="0"/>
-          <w:sz w:val="24"/>
-          <w:szCs w:val="24"/>
-          <w:lang w:val="hu-HU"/>
-        </w:rPr>
-        <w:t>ont</w:t>
-      </w:r>
-    </w:p>
-    <w:p>
-      <w:pPr>
-        <w:pStyle w:val="Listaszerbekezds"/>
-        <w:numPr>
-          <w:ilvl w:val="1"/>
-          <w:numId w:val="14"/>
-        </w:numPr>
-        <w:spacing w:before="0" w:beforeAutospacing="off" w:after="0" w:afterAutospacing="off" w:line="276" w:lineRule="auto"/>
-        <w:ind w:left="1440" w:hanging="360"/>
-        <w:rPr>
-          <w:rFonts w:ascii="Aptos" w:hAnsi="Aptos" w:eastAsia="Aptos" w:cs="Aptos"/>
-          <w:noProof w:val="0"/>
-          <w:sz w:val="24"/>
-          <w:szCs w:val="24"/>
-          <w:lang w:val="hu-HU"/>
-        </w:rPr>
-      </w:pPr>
-      <w:r>
-        <w:rPr>
-          <w:rFonts w:ascii="Aptos" w:hAnsi="Aptos" w:eastAsia="Aptos" w:cs="Aptos"/>
-          <w:b w:val="1"/>
-          <w:bCs w:val="1"/>
-          <w:noProof w:val="0"/>
-          <w:sz w:val="24"/>
-          <w:szCs w:val="24"/>
-          <w:lang w:val="hu-HU"/>
-        </w:rPr>
-        <w:t>1NF</w:t>
-      </w:r>
-      <w:r>
-        <w:rPr>
-          <w:rFonts w:ascii="Aptos" w:hAnsi="Aptos" w:eastAsia="Aptos" w:cs="Aptos"/>
-          <w:noProof w:val="0"/>
-          <w:sz w:val="24"/>
-          <w:szCs w:val="24"/>
-          <w:lang w:val="hu-HU"/>
-        </w:rPr>
-        <w:t>: összes attribútum atomi</w:t>
-      </w:r>
-    </w:p>
-    <w:p>
-      <w:pPr>
-        <w:pStyle w:val="Listaszerbekezds"/>
-        <w:numPr>
-          <w:ilvl w:val="1"/>
-          <w:numId w:val="14"/>
-        </w:numPr>
-        <w:spacing w:before="0" w:beforeAutospacing="off" w:after="160" w:afterAutospacing="off" w:line="276" w:lineRule="auto"/>
-        <w:rPr>
-          <w:rFonts w:ascii="Aptos" w:hAnsi="Aptos" w:eastAsia="Aptos" w:cs="Aptos"/>
-          <w:noProof w:val="0"/>
-          <w:sz w:val="24"/>
-          <w:szCs w:val="24"/>
-          <w:lang w:val="hu-HU"/>
-        </w:rPr>
-      </w:pPr>
-      <w:r>
-        <w:rPr>
-          <w:rFonts w:ascii="Aptos" w:hAnsi="Aptos" w:eastAsia="Aptos" w:cs="Aptos"/>
-          <w:b w:val="1"/>
-          <w:bCs w:val="1"/>
-          <w:noProof w:val="0"/>
-          <w:sz w:val="24"/>
-          <w:szCs w:val="24"/>
-          <w:lang w:val="hu-HU"/>
-        </w:rPr>
-        <w:t>2NF</w:t>
-      </w:r>
-      <w:r>
-        <w:rPr>
-          <w:rFonts w:ascii="Aptos" w:hAnsi="Aptos" w:eastAsia="Aptos" w:cs="Aptos"/>
-          <w:noProof w:val="0"/>
-          <w:sz w:val="24"/>
-          <w:szCs w:val="24"/>
-          <w:lang w:val="hu-HU"/>
-        </w:rPr>
-        <w:t>: minden attribútum teljesen függ az elsődleges kulcstól</w:t>
-      </w:r>
-    </w:p>
-    <w:p>
-      <w:pPr>
-        <w:pStyle w:val="Listaszerbekezds"/>
-        <w:numPr>
-          <w:ilvl w:val="1"/>
-          <w:numId w:val="14"/>
-        </w:numPr>
-        <w:spacing w:before="0" w:beforeAutospacing="off" w:after="160" w:afterAutospacing="off" w:line="276" w:lineRule="auto"/>
-        <w:rPr>
-          <w:rFonts w:ascii="Aptos" w:hAnsi="Aptos" w:eastAsia="Aptos" w:cs="Aptos"/>
-          <w:noProof w:val="0"/>
-          <w:sz w:val="24"/>
-          <w:szCs w:val="24"/>
-          <w:lang w:val="hu-HU"/>
-        </w:rPr>
-      </w:pPr>
-      <w:r>
-        <w:rPr>
-          <w:rFonts w:ascii="Aptos" w:hAnsi="Aptos" w:eastAsia="Aptos" w:cs="Aptos"/>
-          <w:b w:val="1"/>
-          <w:bCs w:val="1"/>
-          <w:noProof w:val="0"/>
-          <w:sz w:val="24"/>
-          <w:szCs w:val="24"/>
-          <w:lang w:val="hu-HU"/>
-        </w:rPr>
-        <w:t>3NF</w:t>
-      </w:r>
-      <w:r>
-        <w:rPr>
-          <w:rFonts w:ascii="Aptos" w:hAnsi="Aptos" w:eastAsia="Aptos" w:cs="Aptos"/>
-          <w:noProof w:val="0"/>
-          <w:sz w:val="24"/>
-          <w:szCs w:val="24"/>
-          <w:lang w:val="hu-HU"/>
-        </w:rPr>
-        <w:t>: minden attribútum közvetett függésben áll a kulccsal</w:t>
+        <w:t xml:space="preserve">: minden attribútum </w:t>
+      </w:r>
+      <w:r>
+        <w:rPr>
+          <w:rFonts w:ascii="Aptos" w:hAnsi="Aptos" w:eastAsia="Aptos" w:cs="Aptos"/>
+          <w:noProof w:val="0"/>
+          <w:sz w:val="24"/>
+          <w:szCs w:val="24"/>
+          <w:lang w:val="hu-HU"/>
+        </w:rPr>
+        <w:t xml:space="preserve">közvetlen </w:t>
+      </w:r>
+      <w:r>
+        <w:rPr>
+          <w:rFonts w:ascii="Aptos" w:hAnsi="Aptos" w:eastAsia="Aptos" w:cs="Aptos"/>
+          <w:noProof w:val="0"/>
+          <w:sz w:val="24"/>
+          <w:szCs w:val="24"/>
+          <w:lang w:val="hu-HU"/>
+        </w:rPr>
+        <w:t>függésben áll a kulccsal</w:t>
       </w:r>
     </w:p>
     <w:p>
@@ -12732,7 +13014,7 @@
       </w:pPr>
       <w:r>
         <w:drawing>
-          <wp:inline wp14:editId="74B4FA37" wp14:anchorId="3546AC4F">
+          <wp:inline wp14:editId="5946DEE1" wp14:anchorId="3546AC4F">
             <wp:extent cx="5724524" cy="3933825"/>
             <wp:effectExtent l="0" t="0" r="0" b="0"/>
             <wp:docPr id="900860866" name="Kép 900860866" title=""/>
@@ -12747,7 +13029,7 @@
                     <pic:cNvPicPr/>
                   </pic:nvPicPr>
                   <pic:blipFill>
-                    <a:blip r:embed="Rfabdb4fb944d4893">
+                    <a:blip r:embed="R6403ad24270c4820">
                       <a:extLst xmlns:a="http://schemas.openxmlformats.org/drawingml/2006/main">
                         <a:ext uri="{28A0092B-C50C-407E-A947-70E740481C1C}">
                           <a14:useLocalDpi xmlns:a14="http://schemas.microsoft.com/office/drawing/2010/main" val="0"/>
@@ -12787,7 +13069,7 @@
       </w:pPr>
       <w:r>
         <w:drawing>
-          <wp:inline wp14:editId="364B994B" wp14:anchorId="59D68416">
+          <wp:inline wp14:editId="59F726B5" wp14:anchorId="59D68416">
             <wp:extent cx="5724524" cy="2181225"/>
             <wp:effectExtent l="0" t="0" r="0" b="0"/>
             <wp:docPr id="241857704" name="" title=""/>
@@ -12802,7 +13084,7 @@
                     <pic:cNvPicPr/>
                   </pic:nvPicPr>
                   <pic:blipFill>
-                    <a:blip r:embed="R3f4208d07dd5421a">
+                    <a:blip r:embed="R17ef3457a681464d">
                       <a:extLst>
                         <a:ext xmlns:a="http://schemas.openxmlformats.org/drawingml/2006/main" uri="{28A0092B-C50C-407E-A947-70E740481C1C}">
                           <a14:useLocalDpi val="0"/>

</xml_diff>

<commit_message>
updated some small stuff in the documentation regarding features
</commit_message>
<xml_diff>
--- a/Adatbázis alapú rendszerek.docx
+++ b/Adatbázis alapú rendszerek.docx
@@ -1,6 +1,6 @@
 
 <file path=word/document.xml><?xml version="1.0" encoding="utf-8"?>
-<w:document xmlns:wpc="http://schemas.microsoft.com/office/word/2010/wordprocessingCanvas" xmlns:cx="http://schemas.microsoft.com/office/drawing/2014/chartex" xmlns:cx1="http://schemas.microsoft.com/office/drawing/2015/9/8/chartex" xmlns:cx2="http://schemas.microsoft.com/office/drawing/2015/10/21/chartex" xmlns:cx3="http://schemas.microsoft.com/office/drawing/2016/5/9/chartex" xmlns:cx4="http://schemas.microsoft.com/office/drawing/2016/5/10/chartex" xmlns:cx5="http://schemas.microsoft.com/office/drawing/2016/5/11/chartex" xmlns:cx6="http://schemas.microsoft.com/office/drawing/2016/5/12/chartex" xmlns:cx7="http://schemas.microsoft.com/office/drawing/2016/5/13/chartex" xmlns:cx8="http://schemas.microsoft.com/office/drawing/2016/5/14/chartex" xmlns:mc="http://schemas.openxmlformats.org/markup-compatibility/2006" xmlns:aink="http://schemas.microsoft.com/office/drawing/2016/ink" xmlns:am3d="http://schemas.microsoft.com/office/drawing/2017/model3d" xmlns:o="urn:schemas-microsoft-com:office:office" xmlns:oel="http://schemas.microsoft.com/office/2019/extlst" xmlns:r="http://schemas.openxmlformats.org/officeDocument/2006/relationships" xmlns:m="http://schemas.openxmlformats.org/officeDocument/2006/math" xmlns:v="urn:schemas-microsoft-com:vml" xmlns:wp14="http://schemas.microsoft.com/office/word/2010/wordprocessingDrawing" xmlns:wp="http://schemas.openxmlformats.org/drawingml/2006/wordprocessingDrawing" xmlns:w10="urn:schemas-microsoft-com:office:word" xmlns:w="http://schemas.openxmlformats.org/wordprocessingml/2006/main" xmlns:w14="http://schemas.microsoft.com/office/word/2010/wordml" xmlns:w15="http://schemas.microsoft.com/office/word/2012/wordml" xmlns:w16cex="http://schemas.microsoft.com/office/word/2018/wordml/cex" xmlns:w16cid="http://schemas.microsoft.com/office/word/2016/wordml/cid" xmlns:w16="http://schemas.microsoft.com/office/word/2018/wordml" xmlns:w16du="http://schemas.microsoft.com/office/word/2023/wordml/word16du" xmlns:w16sdtdh="http://schemas.microsoft.com/office/word/2020/wordml/sdtdatahash" xmlns:w16sdtfl="http://schemas.microsoft.com/office/word/2024/wordml/sdtformatlock" xmlns:w16se="http://schemas.microsoft.com/office/word/2015/wordml/symex" xmlns:wpg="http://schemas.microsoft.com/office/word/2010/wordprocessingGroup" xmlns:wpi="http://schemas.microsoft.com/office/word/2010/wordprocessingInk" xmlns:wne="http://schemas.microsoft.com/office/word/2006/wordml" xmlns:wps="http://schemas.microsoft.com/office/word/2010/wordprocessingShape" mc:Ignorable="w14 w15 w16se w16cid w16 w16cex w16sdtdh w16sdtfl w16du wp14">
+<w:document xmlns:wpc="http://schemas.microsoft.com/office/word/2010/wordprocessingCanvas" xmlns:cx="http://schemas.microsoft.com/office/drawing/2014/chartex" xmlns:cx1="http://schemas.microsoft.com/office/drawing/2015/9/8/chartex" xmlns:cx2="http://schemas.microsoft.com/office/drawing/2015/10/21/chartex" xmlns:cx3="http://schemas.microsoft.com/office/drawing/2016/5/9/chartex" xmlns:cx4="http://schemas.microsoft.com/office/drawing/2016/5/10/chartex" xmlns:cx5="http://schemas.microsoft.com/office/drawing/2016/5/11/chartex" xmlns:cx6="http://schemas.microsoft.com/office/drawing/2016/5/12/chartex" xmlns:cx7="http://schemas.microsoft.com/office/drawing/2016/5/13/chartex" xmlns:cx8="http://schemas.microsoft.com/office/drawing/2016/5/14/chartex" xmlns:mc="http://schemas.openxmlformats.org/markup-compatibility/2006" xmlns:aink="http://schemas.microsoft.com/office/drawing/2016/ink" xmlns:am3d="http://schemas.microsoft.com/office/drawing/2017/model3d" xmlns:o="urn:schemas-microsoft-com:office:office" xmlns:oel="http://schemas.microsoft.com/office/2019/extlst" xmlns:r="http://schemas.openxmlformats.org/officeDocument/2006/relationships" xmlns:m="http://schemas.openxmlformats.org/officeDocument/2006/math" xmlns:v="urn:schemas-microsoft-com:vml" xmlns:wp14="http://schemas.microsoft.com/office/word/2010/wordprocessingDrawing" xmlns:wp="http://schemas.openxmlformats.org/drawingml/2006/wordprocessingDrawing" xmlns:w10="urn:schemas-microsoft-com:office:word" xmlns:w="http://schemas.openxmlformats.org/wordprocessingml/2006/main" xmlns:w14="http://schemas.microsoft.com/office/word/2010/wordml" xmlns:w15="http://schemas.microsoft.com/office/word/2012/wordml" xmlns:w16cex="http://schemas.microsoft.com/office/word/2018/wordml/cex" xmlns:w16cid="http://schemas.microsoft.com/office/word/2016/wordml/cid" xmlns:w16="http://schemas.microsoft.com/office/word/2018/wordml" xmlns:w16sdtdh="http://schemas.microsoft.com/office/word/2020/wordml/sdtdatahash" xmlns:w16se="http://schemas.microsoft.com/office/word/2015/wordml/symex" xmlns:wpg="http://schemas.microsoft.com/office/word/2010/wordprocessingGroup" xmlns:wpi="http://schemas.microsoft.com/office/word/2010/wordprocessingInk" xmlns:wne="http://schemas.microsoft.com/office/word/2006/wordml" xmlns:wps="http://schemas.microsoft.com/office/word/2010/wordprocessingShape" mc:Ignorable="w14 w15 w16se w16cid w16 w16cex w16sdtdh wp14">
   <w:body>
     <w:p>
       <w:pPr>
@@ -215,7 +215,7 @@
     </w:p>
     <w:p>
       <w:pPr>
-        <w:pStyle w:val="Cmsor1"/>
+        <w:pStyle w:val="Heading1"/>
       </w:pPr>
       <w:r>
         <w:lastRenderedPageBreak/>
@@ -224,7 +224,7 @@
     </w:p>
     <w:tbl>
       <w:tblPr>
-        <w:tblStyle w:val="Rcsostblzat"/>
+        <w:tblStyle w:val="TableGrid"/>
         <w:tblW w:w="9120" w:type="dxa"/>
         <w:tblBorders>
           <w:top w:val="single" w:sz="12" w:space="0" w:color="000000" w:themeColor="text1"/>
@@ -1054,7 +1054,7 @@
     </w:tbl>
     <w:p>
       <w:pPr>
-        <w:pStyle w:val="Cmsor1"/>
+        <w:pStyle w:val="Heading1"/>
         <w:rPr>
           <w:rFonts w:eastAsia="Times New Roman"/>
         </w:rPr>
@@ -1099,7 +1099,7 @@
     </w:p>
     <w:p>
       <w:pPr>
-        <w:pStyle w:val="Cmsor1"/>
+        <w:pStyle w:val="Heading1"/>
         <w:rPr>
           <w:rFonts w:eastAsia="Times New Roman"/>
         </w:rPr>
@@ -1129,7 +1129,7 @@
     </w:p>
     <w:p>
       <w:pPr>
-        <w:pStyle w:val="Listaszerbekezds"/>
+        <w:pStyle w:val="ListParagraph"/>
         <w:numPr>
           <w:ilvl w:val="0"/>
           <w:numId w:val="10"/>
@@ -1161,7 +1161,7 @@
     </w:p>
     <w:p>
       <w:pPr>
-        <w:pStyle w:val="Listaszerbekezds"/>
+        <w:pStyle w:val="ListParagraph"/>
         <w:numPr>
           <w:ilvl w:val="0"/>
           <w:numId w:val="9"/>
@@ -1181,7 +1181,7 @@
     </w:p>
     <w:p>
       <w:pPr>
-        <w:pStyle w:val="Listaszerbekezds"/>
+        <w:pStyle w:val="ListParagraph"/>
         <w:numPr>
           <w:ilvl w:val="0"/>
           <w:numId w:val="9"/>
@@ -1216,7 +1216,7 @@
     </w:p>
     <w:p>
       <w:pPr>
-        <w:pStyle w:val="Listaszerbekezds"/>
+        <w:pStyle w:val="ListParagraph"/>
         <w:numPr>
           <w:ilvl w:val="0"/>
           <w:numId w:val="20"/>
@@ -1262,7 +1262,7 @@
     </w:p>
     <w:p>
       <w:pPr>
-        <w:pStyle w:val="Listaszerbekezds"/>
+        <w:pStyle w:val="ListParagraph"/>
         <w:numPr>
           <w:ilvl w:val="0"/>
           <w:numId w:val="20"/>
@@ -1282,7 +1282,7 @@
     </w:p>
     <w:p>
       <w:pPr>
-        <w:pStyle w:val="Listaszerbekezds"/>
+        <w:pStyle w:val="ListParagraph"/>
         <w:numPr>
           <w:ilvl w:val="0"/>
           <w:numId w:val="20"/>
@@ -1297,12 +1297,18 @@
         <w:rPr>
           <w:rFonts w:ascii="Times New Roman" w:eastAsia="Times New Roman" w:hAnsi="Times New Roman" w:cs="Times New Roman"/>
         </w:rPr>
-        <w:t>Bemutatkozás, személyes adatok szerkesztése</w:t>
-      </w:r>
-    </w:p>
-    <w:p>
-      <w:pPr>
-        <w:pStyle w:val="Listaszerbekezds"/>
+        <w:t>Személyes</w:t>
+      </w:r>
+      <w:r>
+        <w:rPr>
+          <w:rFonts w:ascii="Times New Roman" w:eastAsia="Times New Roman" w:hAnsi="Times New Roman" w:cs="Times New Roman"/>
+        </w:rPr>
+        <w:t xml:space="preserve"> adatok szerkesztése</w:t>
+      </w:r>
+    </w:p>
+    <w:p>
+      <w:pPr>
+        <w:pStyle w:val="ListParagraph"/>
         <w:numPr>
           <w:ilvl w:val="0"/>
           <w:numId w:val="20"/>
@@ -1317,12 +1323,18 @@
         <w:rPr>
           <w:rFonts w:ascii="Times New Roman" w:eastAsia="Times New Roman" w:hAnsi="Times New Roman" w:cs="Times New Roman"/>
         </w:rPr>
-        <w:t>Profilkép feltöltése</w:t>
-      </w:r>
-    </w:p>
-    <w:p>
-      <w:pPr>
-        <w:pStyle w:val="Listaszerbekezds"/>
+        <w:t>Képek</w:t>
+      </w:r>
+      <w:r>
+        <w:rPr>
+          <w:rFonts w:ascii="Times New Roman" w:eastAsia="Times New Roman" w:hAnsi="Times New Roman" w:cs="Times New Roman"/>
+        </w:rPr>
+        <w:t xml:space="preserve"> feltöltése</w:t>
+      </w:r>
+    </w:p>
+    <w:p>
+      <w:pPr>
+        <w:pStyle w:val="ListParagraph"/>
         <w:numPr>
           <w:ilvl w:val="0"/>
           <w:numId w:val="20"/>
@@ -1357,7 +1369,7 @@
     </w:p>
     <w:p>
       <w:pPr>
-        <w:pStyle w:val="Listaszerbekezds"/>
+        <w:pStyle w:val="ListParagraph"/>
         <w:numPr>
           <w:ilvl w:val="0"/>
           <w:numId w:val="21"/>
@@ -1377,7 +1389,7 @@
     </w:p>
     <w:p>
       <w:pPr>
-        <w:pStyle w:val="Listaszerbekezds"/>
+        <w:pStyle w:val="ListParagraph"/>
         <w:numPr>
           <w:ilvl w:val="0"/>
           <w:numId w:val="21"/>
@@ -1397,7 +1409,7 @@
     </w:p>
     <w:p>
       <w:pPr>
-        <w:pStyle w:val="Listaszerbekezds"/>
+        <w:pStyle w:val="ListParagraph"/>
         <w:numPr>
           <w:ilvl w:val="0"/>
           <w:numId w:val="21"/>
@@ -1869,7 +1881,7 @@
     </w:p>
     <w:p>
       <w:pPr>
-        <w:pStyle w:val="Listaszerbekezds"/>
+        <w:pStyle w:val="ListParagraph"/>
         <w:numPr>
           <w:ilvl w:val="0"/>
           <w:numId w:val="12"/>
@@ -1905,7 +1917,7 @@
     </w:p>
     <w:p>
       <w:pPr>
-        <w:pStyle w:val="Listaszerbekezds"/>
+        <w:pStyle w:val="ListParagraph"/>
         <w:numPr>
           <w:ilvl w:val="0"/>
           <w:numId w:val="11"/>
@@ -1934,7 +1946,7 @@
     </w:p>
     <w:p>
       <w:pPr>
-        <w:pStyle w:val="Cmsor1"/>
+        <w:pStyle w:val="Heading1"/>
         <w:rPr>
           <w:rFonts w:eastAsia="Times New Roman"/>
         </w:rPr>
@@ -2421,7 +2433,7 @@
     <w:p/>
     <w:p>
       <w:pPr>
-        <w:pStyle w:val="Cmsor1"/>
+        <w:pStyle w:val="Heading1"/>
         <w:rPr>
           <w:rFonts w:eastAsia="Times New Roman"/>
         </w:rPr>
@@ -2429,7 +2441,7 @@
     </w:p>
     <w:p>
       <w:pPr>
-        <w:pStyle w:val="Cmsor1"/>
+        <w:pStyle w:val="Heading1"/>
         <w:rPr>
           <w:rFonts w:eastAsia="Times New Roman"/>
         </w:rPr>
@@ -2437,7 +2449,7 @@
     </w:p>
     <w:p>
       <w:pPr>
-        <w:pStyle w:val="Cmsor1"/>
+        <w:pStyle w:val="Heading1"/>
         <w:rPr>
           <w:rFonts w:eastAsia="Times New Roman"/>
         </w:rPr>
@@ -2445,7 +2457,7 @@
     </w:p>
     <w:p>
       <w:pPr>
-        <w:pStyle w:val="Cmsor1"/>
+        <w:pStyle w:val="Heading1"/>
         <w:rPr>
           <w:rFonts w:eastAsia="Times New Roman"/>
         </w:rPr>
@@ -2453,7 +2465,7 @@
     </w:p>
     <w:p>
       <w:pPr>
-        <w:pStyle w:val="Cmsor1"/>
+        <w:pStyle w:val="Heading1"/>
         <w:rPr>
           <w:rFonts w:eastAsia="Times New Roman"/>
         </w:rPr>
@@ -2988,7 +3000,7 @@
     </w:p>
     <w:p>
       <w:pPr>
-        <w:pStyle w:val="Cmsor1"/>
+        <w:pStyle w:val="Heading1"/>
         <w:rPr>
           <w:rFonts w:eastAsia="Times New Roman"/>
         </w:rPr>
@@ -3051,7 +3063,7 @@
     </w:p>
     <w:p>
       <w:pPr>
-        <w:pStyle w:val="Cmsor1"/>
+        <w:pStyle w:val="Heading1"/>
         <w:rPr>
           <w:rFonts w:eastAsia="Times New Roman"/>
         </w:rPr>
@@ -3113,7 +3125,7 @@
     </w:p>
     <w:p>
       <w:pPr>
-        <w:pStyle w:val="Cmsor1"/>
+        <w:pStyle w:val="Heading1"/>
         <w:rPr>
           <w:rFonts w:eastAsia="Times New Roman"/>
         </w:rPr>
@@ -3127,7 +3139,7 @@
     </w:p>
     <w:p>
       <w:pPr>
-        <w:pStyle w:val="Cmsor3"/>
+        <w:pStyle w:val="Heading3"/>
         <w:spacing w:line="276" w:lineRule="auto"/>
         <w:rPr>
           <w:rFonts w:ascii="Aptos" w:eastAsia="Aptos" w:hAnsi="Aptos" w:cs="Aptos"/>
@@ -3503,7 +3515,7 @@
     </w:p>
     <w:p>
       <w:pPr>
-        <w:pStyle w:val="Cmsor3"/>
+        <w:pStyle w:val="Heading3"/>
         <w:spacing w:line="276" w:lineRule="auto"/>
       </w:pPr>
       <w:r>
@@ -5377,7 +5389,7 @@
     </w:p>
     <w:p>
       <w:pPr>
-        <w:pStyle w:val="Cmsor3"/>
+        <w:pStyle w:val="Heading3"/>
         <w:spacing w:line="276" w:lineRule="auto"/>
         <w:rPr>
           <w:rFonts w:ascii="Aptos" w:eastAsia="Aptos" w:hAnsi="Aptos" w:cs="Aptos"/>
@@ -5417,7 +5429,7 @@
     </w:p>
     <w:p>
       <w:pPr>
-        <w:pStyle w:val="Listaszerbekezds"/>
+        <w:pStyle w:val="ListParagraph"/>
         <w:numPr>
           <w:ilvl w:val="0"/>
           <w:numId w:val="8"/>
@@ -5440,7 +5452,7 @@
     </w:p>
     <w:p>
       <w:pPr>
-        <w:pStyle w:val="Listaszerbekezds"/>
+        <w:pStyle w:val="ListParagraph"/>
         <w:numPr>
           <w:ilvl w:val="1"/>
           <w:numId w:val="8"/>
@@ -5463,7 +5475,7 @@
     </w:p>
     <w:p>
       <w:pPr>
-        <w:pStyle w:val="Listaszerbekezds"/>
+        <w:pStyle w:val="ListParagraph"/>
         <w:numPr>
           <w:ilvl w:val="1"/>
           <w:numId w:val="8"/>
@@ -5484,7 +5496,7 @@
     </w:p>
     <w:p>
       <w:pPr>
-        <w:pStyle w:val="Listaszerbekezds"/>
+        <w:pStyle w:val="ListParagraph"/>
         <w:numPr>
           <w:ilvl w:val="1"/>
           <w:numId w:val="8"/>
@@ -5503,7 +5515,7 @@
     </w:p>
     <w:p>
       <w:pPr>
-        <w:pStyle w:val="Listaszerbekezds"/>
+        <w:pStyle w:val="ListParagraph"/>
         <w:numPr>
           <w:ilvl w:val="1"/>
           <w:numId w:val="8"/>
@@ -5528,7 +5540,7 @@
     </w:p>
     <w:p>
       <w:pPr>
-        <w:pStyle w:val="Listaszerbekezds"/>
+        <w:pStyle w:val="ListParagraph"/>
         <w:numPr>
           <w:ilvl w:val="1"/>
           <w:numId w:val="8"/>
@@ -5547,7 +5559,7 @@
     </w:p>
     <w:p>
       <w:pPr>
-        <w:pStyle w:val="Listaszerbekezds"/>
+        <w:pStyle w:val="ListParagraph"/>
         <w:numPr>
           <w:ilvl w:val="1"/>
           <w:numId w:val="8"/>
@@ -5574,7 +5586,7 @@
     </w:p>
     <w:p>
       <w:pPr>
-        <w:pStyle w:val="Listaszerbekezds"/>
+        <w:pStyle w:val="ListParagraph"/>
         <w:numPr>
           <w:ilvl w:val="1"/>
           <w:numId w:val="8"/>
@@ -5602,7 +5614,7 @@
     </w:p>
     <w:p>
       <w:pPr>
-        <w:pStyle w:val="Listaszerbekezds"/>
+        <w:pStyle w:val="ListParagraph"/>
         <w:numPr>
           <w:ilvl w:val="1"/>
           <w:numId w:val="8"/>
@@ -5641,7 +5653,7 @@
     </w:p>
     <w:p>
       <w:pPr>
-        <w:pStyle w:val="Listaszerbekezds"/>
+        <w:pStyle w:val="ListParagraph"/>
         <w:numPr>
           <w:ilvl w:val="0"/>
           <w:numId w:val="8"/>
@@ -5664,7 +5676,7 @@
     </w:p>
     <w:p>
       <w:pPr>
-        <w:pStyle w:val="Listaszerbekezds"/>
+        <w:pStyle w:val="ListParagraph"/>
         <w:numPr>
           <w:ilvl w:val="1"/>
           <w:numId w:val="8"/>
@@ -5692,7 +5704,7 @@
     </w:p>
     <w:p>
       <w:pPr>
-        <w:pStyle w:val="Listaszerbekezds"/>
+        <w:pStyle w:val="ListParagraph"/>
         <w:numPr>
           <w:ilvl w:val="1"/>
           <w:numId w:val="8"/>
@@ -5711,7 +5723,7 @@
     </w:p>
     <w:p>
       <w:pPr>
-        <w:pStyle w:val="Listaszerbekezds"/>
+        <w:pStyle w:val="ListParagraph"/>
         <w:numPr>
           <w:ilvl w:val="1"/>
           <w:numId w:val="8"/>
@@ -5741,7 +5753,7 @@
     </w:p>
     <w:p>
       <w:pPr>
-        <w:pStyle w:val="Listaszerbekezds"/>
+        <w:pStyle w:val="ListParagraph"/>
         <w:numPr>
           <w:ilvl w:val="1"/>
           <w:numId w:val="8"/>
@@ -5768,7 +5780,7 @@
     </w:p>
     <w:p>
       <w:pPr>
-        <w:pStyle w:val="Listaszerbekezds"/>
+        <w:pStyle w:val="ListParagraph"/>
         <w:numPr>
           <w:ilvl w:val="1"/>
           <w:numId w:val="8"/>
@@ -5791,7 +5803,7 @@
     </w:p>
     <w:p>
       <w:pPr>
-        <w:pStyle w:val="Listaszerbekezds"/>
+        <w:pStyle w:val="ListParagraph"/>
         <w:numPr>
           <w:ilvl w:val="1"/>
           <w:numId w:val="8"/>
@@ -5818,7 +5830,7 @@
     </w:p>
     <w:p>
       <w:pPr>
-        <w:pStyle w:val="Listaszerbekezds"/>
+        <w:pStyle w:val="ListParagraph"/>
         <w:numPr>
           <w:ilvl w:val="1"/>
           <w:numId w:val="8"/>
@@ -5845,7 +5857,7 @@
     </w:p>
     <w:p>
       <w:pPr>
-        <w:pStyle w:val="Listaszerbekezds"/>
+        <w:pStyle w:val="ListParagraph"/>
         <w:numPr>
           <w:ilvl w:val="1"/>
           <w:numId w:val="8"/>
@@ -5884,7 +5896,7 @@
     </w:p>
     <w:p>
       <w:pPr>
-        <w:pStyle w:val="Listaszerbekezds"/>
+        <w:pStyle w:val="ListParagraph"/>
         <w:numPr>
           <w:ilvl w:val="0"/>
           <w:numId w:val="8"/>
@@ -5907,7 +5919,7 @@
     </w:p>
     <w:p>
       <w:pPr>
-        <w:pStyle w:val="Listaszerbekezds"/>
+        <w:pStyle w:val="ListParagraph"/>
         <w:numPr>
           <w:ilvl w:val="1"/>
           <w:numId w:val="8"/>
@@ -5930,7 +5942,7 @@
     </w:p>
     <w:p>
       <w:pPr>
-        <w:pStyle w:val="Listaszerbekezds"/>
+        <w:pStyle w:val="ListParagraph"/>
         <w:numPr>
           <w:ilvl w:val="1"/>
           <w:numId w:val="8"/>
@@ -5957,7 +5969,7 @@
     </w:p>
     <w:p>
       <w:pPr>
-        <w:pStyle w:val="Listaszerbekezds"/>
+        <w:pStyle w:val="ListParagraph"/>
         <w:numPr>
           <w:ilvl w:val="1"/>
           <w:numId w:val="8"/>
@@ -5984,7 +5996,7 @@
     </w:p>
     <w:p>
       <w:pPr>
-        <w:pStyle w:val="Listaszerbekezds"/>
+        <w:pStyle w:val="ListParagraph"/>
         <w:numPr>
           <w:ilvl w:val="1"/>
           <w:numId w:val="8"/>
@@ -6011,7 +6023,7 @@
     </w:p>
     <w:p>
       <w:pPr>
-        <w:pStyle w:val="Listaszerbekezds"/>
+        <w:pStyle w:val="ListParagraph"/>
         <w:numPr>
           <w:ilvl w:val="1"/>
           <w:numId w:val="8"/>
@@ -6050,7 +6062,7 @@
     </w:p>
     <w:p>
       <w:pPr>
-        <w:pStyle w:val="Listaszerbekezds"/>
+        <w:pStyle w:val="ListParagraph"/>
         <w:numPr>
           <w:ilvl w:val="0"/>
           <w:numId w:val="8"/>
@@ -6075,7 +6087,7 @@
     </w:p>
     <w:p>
       <w:pPr>
-        <w:pStyle w:val="Listaszerbekezds"/>
+        <w:pStyle w:val="ListParagraph"/>
         <w:numPr>
           <w:ilvl w:val="1"/>
           <w:numId w:val="8"/>
@@ -6105,7 +6117,7 @@
     </w:p>
     <w:p>
       <w:pPr>
-        <w:pStyle w:val="Listaszerbekezds"/>
+        <w:pStyle w:val="ListParagraph"/>
         <w:numPr>
           <w:ilvl w:val="1"/>
           <w:numId w:val="8"/>
@@ -6142,7 +6154,7 @@
     </w:p>
     <w:p>
       <w:pPr>
-        <w:pStyle w:val="Listaszerbekezds"/>
+        <w:pStyle w:val="ListParagraph"/>
         <w:numPr>
           <w:ilvl w:val="1"/>
           <w:numId w:val="8"/>
@@ -6169,7 +6181,7 @@
     </w:p>
     <w:p>
       <w:pPr>
-        <w:pStyle w:val="Listaszerbekezds"/>
+        <w:pStyle w:val="ListParagraph"/>
         <w:numPr>
           <w:ilvl w:val="1"/>
           <w:numId w:val="8"/>
@@ -6196,7 +6208,7 @@
     </w:p>
     <w:p>
       <w:pPr>
-        <w:pStyle w:val="Listaszerbekezds"/>
+        <w:pStyle w:val="ListParagraph"/>
         <w:numPr>
           <w:ilvl w:val="1"/>
           <w:numId w:val="8"/>
@@ -6235,7 +6247,7 @@
     </w:p>
     <w:p>
       <w:pPr>
-        <w:pStyle w:val="Listaszerbekezds"/>
+        <w:pStyle w:val="ListParagraph"/>
         <w:numPr>
           <w:ilvl w:val="0"/>
           <w:numId w:val="8"/>
@@ -6258,7 +6270,7 @@
     </w:p>
     <w:p>
       <w:pPr>
-        <w:pStyle w:val="Listaszerbekezds"/>
+        <w:pStyle w:val="ListParagraph"/>
         <w:numPr>
           <w:ilvl w:val="1"/>
           <w:numId w:val="8"/>
@@ -6281,7 +6293,7 @@
     </w:p>
     <w:p>
       <w:pPr>
-        <w:pStyle w:val="Listaszerbekezds"/>
+        <w:pStyle w:val="ListParagraph"/>
         <w:numPr>
           <w:ilvl w:val="1"/>
           <w:numId w:val="8"/>
@@ -6312,7 +6324,7 @@
     </w:p>
     <w:p>
       <w:pPr>
-        <w:pStyle w:val="Listaszerbekezds"/>
+        <w:pStyle w:val="ListParagraph"/>
         <w:numPr>
           <w:ilvl w:val="1"/>
           <w:numId w:val="8"/>
@@ -6331,7 +6343,7 @@
     </w:p>
     <w:p>
       <w:pPr>
-        <w:pStyle w:val="Listaszerbekezds"/>
+        <w:pStyle w:val="ListParagraph"/>
         <w:numPr>
           <w:ilvl w:val="1"/>
           <w:numId w:val="8"/>
@@ -6356,7 +6368,7 @@
     </w:p>
     <w:p>
       <w:pPr>
-        <w:pStyle w:val="Listaszerbekezds"/>
+        <w:pStyle w:val="ListParagraph"/>
         <w:numPr>
           <w:ilvl w:val="1"/>
           <w:numId w:val="8"/>
@@ -6383,7 +6395,7 @@
     </w:p>
     <w:p>
       <w:pPr>
-        <w:pStyle w:val="Listaszerbekezds"/>
+        <w:pStyle w:val="ListParagraph"/>
         <w:numPr>
           <w:ilvl w:val="1"/>
           <w:numId w:val="8"/>
@@ -6410,7 +6422,7 @@
     </w:p>
     <w:p>
       <w:pPr>
-        <w:pStyle w:val="Listaszerbekezds"/>
+        <w:pStyle w:val="ListParagraph"/>
         <w:numPr>
           <w:ilvl w:val="1"/>
           <w:numId w:val="8"/>
@@ -6449,7 +6461,7 @@
     </w:p>
     <w:p>
       <w:pPr>
-        <w:pStyle w:val="Listaszerbekezds"/>
+        <w:pStyle w:val="ListParagraph"/>
         <w:numPr>
           <w:ilvl w:val="0"/>
           <w:numId w:val="8"/>
@@ -6472,7 +6484,7 @@
     </w:p>
     <w:p>
       <w:pPr>
-        <w:pStyle w:val="Listaszerbekezds"/>
+        <w:pStyle w:val="ListParagraph"/>
         <w:numPr>
           <w:ilvl w:val="1"/>
           <w:numId w:val="8"/>
@@ -6495,7 +6507,7 @@
     </w:p>
     <w:p>
       <w:pPr>
-        <w:pStyle w:val="Listaszerbekezds"/>
+        <w:pStyle w:val="ListParagraph"/>
         <w:numPr>
           <w:ilvl w:val="1"/>
           <w:numId w:val="8"/>
@@ -6522,7 +6534,7 @@
     </w:p>
     <w:p>
       <w:pPr>
-        <w:pStyle w:val="Listaszerbekezds"/>
+        <w:pStyle w:val="ListParagraph"/>
         <w:numPr>
           <w:ilvl w:val="1"/>
           <w:numId w:val="8"/>
@@ -6555,7 +6567,7 @@
     </w:p>
     <w:p>
       <w:pPr>
-        <w:pStyle w:val="Listaszerbekezds"/>
+        <w:pStyle w:val="ListParagraph"/>
         <w:numPr>
           <w:ilvl w:val="1"/>
           <w:numId w:val="8"/>
@@ -6580,7 +6592,7 @@
     </w:p>
     <w:p>
       <w:pPr>
-        <w:pStyle w:val="Listaszerbekezds"/>
+        <w:pStyle w:val="ListParagraph"/>
         <w:numPr>
           <w:ilvl w:val="1"/>
           <w:numId w:val="8"/>
@@ -6607,7 +6619,7 @@
     </w:p>
     <w:p>
       <w:pPr>
-        <w:pStyle w:val="Listaszerbekezds"/>
+        <w:pStyle w:val="ListParagraph"/>
         <w:numPr>
           <w:ilvl w:val="1"/>
           <w:numId w:val="8"/>
@@ -6634,7 +6646,7 @@
     </w:p>
     <w:p>
       <w:pPr>
-        <w:pStyle w:val="Listaszerbekezds"/>
+        <w:pStyle w:val="ListParagraph"/>
         <w:numPr>
           <w:ilvl w:val="1"/>
           <w:numId w:val="8"/>
@@ -6673,7 +6685,7 @@
     </w:p>
     <w:p>
       <w:pPr>
-        <w:pStyle w:val="Listaszerbekezds"/>
+        <w:pStyle w:val="ListParagraph"/>
         <w:numPr>
           <w:ilvl w:val="0"/>
           <w:numId w:val="8"/>
@@ -6697,7 +6709,7 @@
     </w:p>
     <w:p>
       <w:pPr>
-        <w:pStyle w:val="Listaszerbekezds"/>
+        <w:pStyle w:val="ListParagraph"/>
         <w:numPr>
           <w:ilvl w:val="1"/>
           <w:numId w:val="8"/>
@@ -6727,7 +6739,7 @@
     </w:p>
     <w:p>
       <w:pPr>
-        <w:pStyle w:val="Listaszerbekezds"/>
+        <w:pStyle w:val="ListParagraph"/>
         <w:numPr>
           <w:ilvl w:val="1"/>
           <w:numId w:val="8"/>
@@ -6748,7 +6760,7 @@
     </w:p>
     <w:p>
       <w:pPr>
-        <w:pStyle w:val="Listaszerbekezds"/>
+        <w:pStyle w:val="ListParagraph"/>
         <w:numPr>
           <w:ilvl w:val="1"/>
           <w:numId w:val="8"/>
@@ -6775,7 +6787,7 @@
     </w:p>
     <w:p>
       <w:pPr>
-        <w:pStyle w:val="Listaszerbekezds"/>
+        <w:pStyle w:val="ListParagraph"/>
         <w:numPr>
           <w:ilvl w:val="1"/>
           <w:numId w:val="8"/>
@@ -6802,7 +6814,7 @@
     </w:p>
     <w:p>
       <w:pPr>
-        <w:pStyle w:val="Listaszerbekezds"/>
+        <w:pStyle w:val="ListParagraph"/>
         <w:numPr>
           <w:ilvl w:val="1"/>
           <w:numId w:val="8"/>
@@ -6841,7 +6853,7 @@
     </w:p>
     <w:p>
       <w:pPr>
-        <w:pStyle w:val="Listaszerbekezds"/>
+        <w:pStyle w:val="ListParagraph"/>
         <w:numPr>
           <w:ilvl w:val="0"/>
           <w:numId w:val="8"/>
@@ -6864,7 +6876,7 @@
     </w:p>
     <w:p>
       <w:pPr>
-        <w:pStyle w:val="Listaszerbekezds"/>
+        <w:pStyle w:val="ListParagraph"/>
         <w:numPr>
           <w:ilvl w:val="1"/>
           <w:numId w:val="8"/>
@@ -6894,7 +6906,7 @@
     </w:p>
     <w:p>
       <w:pPr>
-        <w:pStyle w:val="Listaszerbekezds"/>
+        <w:pStyle w:val="ListParagraph"/>
         <w:numPr>
           <w:ilvl w:val="1"/>
           <w:numId w:val="8"/>
@@ -6924,7 +6936,7 @@
     </w:p>
     <w:p>
       <w:pPr>
-        <w:pStyle w:val="Listaszerbekezds"/>
+        <w:pStyle w:val="ListParagraph"/>
         <w:numPr>
           <w:ilvl w:val="1"/>
           <w:numId w:val="8"/>
@@ -6951,7 +6963,7 @@
     </w:p>
     <w:p>
       <w:pPr>
-        <w:pStyle w:val="Listaszerbekezds"/>
+        <w:pStyle w:val="ListParagraph"/>
         <w:numPr>
           <w:ilvl w:val="1"/>
           <w:numId w:val="8"/>
@@ -6978,7 +6990,7 @@
     </w:p>
     <w:p>
       <w:pPr>
-        <w:pStyle w:val="Listaszerbekezds"/>
+        <w:pStyle w:val="ListParagraph"/>
         <w:numPr>
           <w:ilvl w:val="1"/>
           <w:numId w:val="8"/>
@@ -7017,7 +7029,7 @@
     </w:p>
     <w:p>
       <w:pPr>
-        <w:pStyle w:val="Listaszerbekezds"/>
+        <w:pStyle w:val="ListParagraph"/>
         <w:numPr>
           <w:ilvl w:val="0"/>
           <w:numId w:val="8"/>
@@ -7040,7 +7052,7 @@
     </w:p>
     <w:p>
       <w:pPr>
-        <w:pStyle w:val="Listaszerbekezds"/>
+        <w:pStyle w:val="ListParagraph"/>
         <w:numPr>
           <w:ilvl w:val="1"/>
           <w:numId w:val="8"/>
@@ -7070,7 +7082,7 @@
     </w:p>
     <w:p>
       <w:pPr>
-        <w:pStyle w:val="Listaszerbekezds"/>
+        <w:pStyle w:val="ListParagraph"/>
         <w:numPr>
           <w:ilvl w:val="1"/>
           <w:numId w:val="8"/>
@@ -7091,7 +7103,7 @@
     </w:p>
     <w:p>
       <w:pPr>
-        <w:pStyle w:val="Listaszerbekezds"/>
+        <w:pStyle w:val="ListParagraph"/>
         <w:numPr>
           <w:ilvl w:val="1"/>
           <w:numId w:val="8"/>
@@ -7118,7 +7130,7 @@
     </w:p>
     <w:p>
       <w:pPr>
-        <w:pStyle w:val="Listaszerbekezds"/>
+        <w:pStyle w:val="ListParagraph"/>
         <w:numPr>
           <w:ilvl w:val="1"/>
           <w:numId w:val="8"/>
@@ -7145,7 +7157,7 @@
     </w:p>
     <w:p>
       <w:pPr>
-        <w:pStyle w:val="Listaszerbekezds"/>
+        <w:pStyle w:val="ListParagraph"/>
         <w:numPr>
           <w:ilvl w:val="1"/>
           <w:numId w:val="8"/>
@@ -7184,7 +7196,7 @@
     </w:p>
     <w:p>
       <w:pPr>
-        <w:pStyle w:val="Listaszerbekezds"/>
+        <w:pStyle w:val="ListParagraph"/>
         <w:numPr>
           <w:ilvl w:val="0"/>
           <w:numId w:val="8"/>
@@ -7211,7 +7223,7 @@
     </w:p>
     <w:p>
       <w:pPr>
-        <w:pStyle w:val="Listaszerbekezds"/>
+        <w:pStyle w:val="ListParagraph"/>
         <w:numPr>
           <w:ilvl w:val="1"/>
           <w:numId w:val="8"/>
@@ -7241,7 +7253,7 @@
     </w:p>
     <w:p>
       <w:pPr>
-        <w:pStyle w:val="Listaszerbekezds"/>
+        <w:pStyle w:val="ListParagraph"/>
         <w:numPr>
           <w:ilvl w:val="1"/>
           <w:numId w:val="8"/>
@@ -7271,7 +7283,7 @@
     </w:p>
     <w:p>
       <w:pPr>
-        <w:pStyle w:val="Listaszerbekezds"/>
+        <w:pStyle w:val="ListParagraph"/>
         <w:numPr>
           <w:ilvl w:val="1"/>
           <w:numId w:val="8"/>
@@ -7296,7 +7308,7 @@
     </w:p>
     <w:p>
       <w:pPr>
-        <w:pStyle w:val="Listaszerbekezds"/>
+        <w:pStyle w:val="ListParagraph"/>
         <w:numPr>
           <w:ilvl w:val="1"/>
           <w:numId w:val="8"/>
@@ -7323,7 +7335,7 @@
     </w:p>
     <w:p>
       <w:pPr>
-        <w:pStyle w:val="Listaszerbekezds"/>
+        <w:pStyle w:val="ListParagraph"/>
         <w:numPr>
           <w:ilvl w:val="1"/>
           <w:numId w:val="8"/>
@@ -7350,7 +7362,7 @@
     </w:p>
     <w:p>
       <w:pPr>
-        <w:pStyle w:val="Listaszerbekezds"/>
+        <w:pStyle w:val="ListParagraph"/>
         <w:numPr>
           <w:ilvl w:val="1"/>
           <w:numId w:val="8"/>
@@ -7389,7 +7401,7 @@
     </w:p>
     <w:p>
       <w:pPr>
-        <w:pStyle w:val="Cmsor3"/>
+        <w:pStyle w:val="Heading3"/>
         <w:spacing w:line="276" w:lineRule="auto"/>
       </w:pPr>
       <w:r>
@@ -7401,7 +7413,7 @@
     </w:p>
     <w:tbl>
       <w:tblPr>
-        <w:tblStyle w:val="Rcsostblzat"/>
+        <w:tblStyle w:val="TableGrid"/>
         <w:tblW w:w="0" w:type="auto"/>
         <w:tblLayout w:type="fixed"/>
         <w:tblLook w:val="04A0" w:firstRow="1" w:lastRow="0" w:firstColumn="1" w:lastColumn="0" w:noHBand="0" w:noVBand="1"/>
@@ -7989,7 +8001,7 @@
     </w:p>
     <w:tbl>
       <w:tblPr>
-        <w:tblStyle w:val="Rcsostblzat"/>
+        <w:tblStyle w:val="TableGrid"/>
         <w:tblW w:w="0" w:type="auto"/>
         <w:tblLayout w:type="fixed"/>
         <w:tblLook w:val="04A0" w:firstRow="1" w:lastRow="0" w:firstColumn="1" w:lastColumn="0" w:noHBand="0" w:noVBand="1"/>
@@ -8464,7 +8476,7 @@
     </w:p>
     <w:tbl>
       <w:tblPr>
-        <w:tblStyle w:val="Rcsostblzat"/>
+        <w:tblStyle w:val="TableGrid"/>
         <w:tblW w:w="0" w:type="auto"/>
         <w:tblLayout w:type="fixed"/>
         <w:tblLook w:val="04A0" w:firstRow="1" w:lastRow="0" w:firstColumn="1" w:lastColumn="0" w:noHBand="0" w:noVBand="1"/>
@@ -8691,7 +8703,7 @@
     </w:p>
     <w:tbl>
       <w:tblPr>
-        <w:tblStyle w:val="Rcsostblzat"/>
+        <w:tblStyle w:val="TableGrid"/>
         <w:tblW w:w="0" w:type="auto"/>
         <w:tblLayout w:type="fixed"/>
         <w:tblLook w:val="04A0" w:firstRow="1" w:lastRow="0" w:firstColumn="1" w:lastColumn="0" w:noHBand="0" w:noVBand="1"/>
@@ -8946,7 +8958,7 @@
     </w:p>
     <w:tbl>
       <w:tblPr>
-        <w:tblStyle w:val="Rcsostblzat"/>
+        <w:tblStyle w:val="TableGrid"/>
         <w:tblW w:w="0" w:type="auto"/>
         <w:tblLayout w:type="fixed"/>
         <w:tblLook w:val="04A0" w:firstRow="1" w:lastRow="0" w:firstColumn="1" w:lastColumn="0" w:noHBand="0" w:noVBand="1"/>
@@ -9333,7 +9345,7 @@
     </w:p>
     <w:tbl>
       <w:tblPr>
-        <w:tblStyle w:val="Rcsostblzat"/>
+        <w:tblStyle w:val="TableGrid"/>
         <w:tblW w:w="0" w:type="auto"/>
         <w:tblLayout w:type="fixed"/>
         <w:tblLook w:val="04A0" w:firstRow="1" w:lastRow="0" w:firstColumn="1" w:lastColumn="0" w:noHBand="0" w:noVBand="1"/>
@@ -9717,7 +9729,7 @@
     </w:p>
     <w:tbl>
       <w:tblPr>
-        <w:tblStyle w:val="Rcsostblzat"/>
+        <w:tblStyle w:val="TableGrid"/>
         <w:tblW w:w="0" w:type="auto"/>
         <w:tblLayout w:type="fixed"/>
         <w:tblLook w:val="04A0" w:firstRow="1" w:lastRow="0" w:firstColumn="1" w:lastColumn="0" w:noHBand="0" w:noVBand="1"/>
@@ -10025,7 +10037,7 @@
     </w:p>
     <w:tbl>
       <w:tblPr>
-        <w:tblStyle w:val="Rcsostblzat"/>
+        <w:tblStyle w:val="TableGrid"/>
         <w:tblW w:w="0" w:type="auto"/>
         <w:tblLayout w:type="fixed"/>
         <w:tblLook w:val="04A0" w:firstRow="1" w:lastRow="0" w:firstColumn="1" w:lastColumn="0" w:noHBand="0" w:noVBand="1"/>
@@ -10296,7 +10308,7 @@
     </w:p>
     <w:tbl>
       <w:tblPr>
-        <w:tblStyle w:val="Rcsostblzat"/>
+        <w:tblStyle w:val="TableGrid"/>
         <w:tblW w:w="0" w:type="auto"/>
         <w:tblLayout w:type="fixed"/>
         <w:tblLook w:val="04A0" w:firstRow="1" w:lastRow="0" w:firstColumn="1" w:lastColumn="0" w:noHBand="0" w:noVBand="1"/>
@@ -10524,7 +10536,7 @@
     </w:p>
     <w:tbl>
       <w:tblPr>
-        <w:tblStyle w:val="Rcsostblzat"/>
+        <w:tblStyle w:val="TableGrid"/>
         <w:tblW w:w="0" w:type="auto"/>
         <w:tblLayout w:type="fixed"/>
         <w:tblLook w:val="04A0" w:firstRow="1" w:lastRow="0" w:firstColumn="1" w:lastColumn="0" w:noHBand="0" w:noVBand="1"/>
@@ -10862,7 +10874,7 @@
     </w:p>
     <w:p>
       <w:pPr>
-        <w:pStyle w:val="Cmsor1"/>
+        <w:pStyle w:val="Heading1"/>
         <w:rPr>
           <w:rFonts w:eastAsia="Times New Roman"/>
         </w:rPr>
@@ -10928,7 +10940,7 @@
       </w:r>
       <w:r>
         <w:rPr>
-          <w:rStyle w:val="Cmsor1Char"/>
+          <w:rStyle w:val="Heading1Char"/>
         </w:rPr>
         <w:t>Szerep-funkció mátrix</w:t>
       </w:r>
@@ -10988,12 +11000,12 @@
     <w:p>
       <w:pPr>
         <w:rPr>
-          <w:rStyle w:val="Cmsor1Char"/>
-        </w:rPr>
-      </w:pPr>
-      <w:r>
-        <w:rPr>
-          <w:rStyle w:val="Cmsor1Char"/>
+          <w:rStyle w:val="Heading1Char"/>
+        </w:rPr>
+      </w:pPr>
+      <w:r>
+        <w:rPr>
+          <w:rStyle w:val="Heading1Char"/>
         </w:rPr>
         <w:br w:type="page"/>
       </w:r>
@@ -11012,7 +11024,7 @@
       </w:pPr>
       <w:r>
         <w:rPr>
-          <w:rStyle w:val="Cmsor1Char"/>
+          <w:rStyle w:val="Heading1Char"/>
         </w:rPr>
         <w:lastRenderedPageBreak/>
         <w:t>Menütervek</w:t>
@@ -11023,7 +11035,7 @@
         <w:spacing w:after="0"/>
         <w:jc w:val="both"/>
         <w:rPr>
-          <w:rStyle w:val="Cmsor1Char"/>
+          <w:rStyle w:val="Heading1Char"/>
         </w:rPr>
       </w:pPr>
     </w:p>
@@ -11166,7 +11178,7 @@
     </w:p>
     <w:p>
       <w:pPr>
-        <w:pStyle w:val="Cmsor1"/>
+        <w:pStyle w:val="Heading1"/>
         <w:rPr>
           <w:rFonts w:eastAsia="Times New Roman"/>
         </w:rPr>
@@ -11278,7 +11290,7 @@
 </file>
 
 <file path=word/numbering.xml><?xml version="1.0" encoding="utf-8"?>
-<w:numbering xmlns:wpc="http://schemas.microsoft.com/office/word/2010/wordprocessingCanvas" xmlns:cx="http://schemas.microsoft.com/office/drawing/2014/chartex" xmlns:cx1="http://schemas.microsoft.com/office/drawing/2015/9/8/chartex" xmlns:cx2="http://schemas.microsoft.com/office/drawing/2015/10/21/chartex" xmlns:cx3="http://schemas.microsoft.com/office/drawing/2016/5/9/chartex" xmlns:cx4="http://schemas.microsoft.com/office/drawing/2016/5/10/chartex" xmlns:cx5="http://schemas.microsoft.com/office/drawing/2016/5/11/chartex" xmlns:cx6="http://schemas.microsoft.com/office/drawing/2016/5/12/chartex" xmlns:cx7="http://schemas.microsoft.com/office/drawing/2016/5/13/chartex" xmlns:cx8="http://schemas.microsoft.com/office/drawing/2016/5/14/chartex" xmlns:mc="http://schemas.openxmlformats.org/markup-compatibility/2006" xmlns:aink="http://schemas.microsoft.com/office/drawing/2016/ink" xmlns:am3d="http://schemas.microsoft.com/office/drawing/2017/model3d" xmlns:o="urn:schemas-microsoft-com:office:office" xmlns:oel="http://schemas.microsoft.com/office/2019/extlst" xmlns:r="http://schemas.openxmlformats.org/officeDocument/2006/relationships" xmlns:m="http://schemas.openxmlformats.org/officeDocument/2006/math" xmlns:v="urn:schemas-microsoft-com:vml" xmlns:wp14="http://schemas.microsoft.com/office/word/2010/wordprocessingDrawing" xmlns:wp="http://schemas.openxmlformats.org/drawingml/2006/wordprocessingDrawing" xmlns:w10="urn:schemas-microsoft-com:office:word" xmlns:w="http://schemas.openxmlformats.org/wordprocessingml/2006/main" xmlns:w14="http://schemas.microsoft.com/office/word/2010/wordml" xmlns:w15="http://schemas.microsoft.com/office/word/2012/wordml" xmlns:w16cex="http://schemas.microsoft.com/office/word/2018/wordml/cex" xmlns:w16cid="http://schemas.microsoft.com/office/word/2016/wordml/cid" xmlns:w16="http://schemas.microsoft.com/office/word/2018/wordml" xmlns:w16du="http://schemas.microsoft.com/office/word/2023/wordml/word16du" xmlns:w16sdtdh="http://schemas.microsoft.com/office/word/2020/wordml/sdtdatahash" xmlns:w16sdtfl="http://schemas.microsoft.com/office/word/2024/wordml/sdtformatlock" xmlns:w16se="http://schemas.microsoft.com/office/word/2015/wordml/symex" xmlns:wpg="http://schemas.microsoft.com/office/word/2010/wordprocessingGroup" xmlns:wpi="http://schemas.microsoft.com/office/word/2010/wordprocessingInk" xmlns:wne="http://schemas.microsoft.com/office/word/2006/wordml" xmlns:wps="http://schemas.microsoft.com/office/word/2010/wordprocessingShape" mc:Ignorable="w14 w15 w16se w16cid w16 w16cex w16sdtdh w16sdtfl w16du wp14">
+<w:numbering xmlns:wpc="http://schemas.microsoft.com/office/word/2010/wordprocessingCanvas" xmlns:cx="http://schemas.microsoft.com/office/drawing/2014/chartex" xmlns:cx1="http://schemas.microsoft.com/office/drawing/2015/9/8/chartex" xmlns:cx2="http://schemas.microsoft.com/office/drawing/2015/10/21/chartex" xmlns:cx3="http://schemas.microsoft.com/office/drawing/2016/5/9/chartex" xmlns:cx4="http://schemas.microsoft.com/office/drawing/2016/5/10/chartex" xmlns:cx5="http://schemas.microsoft.com/office/drawing/2016/5/11/chartex" xmlns:cx6="http://schemas.microsoft.com/office/drawing/2016/5/12/chartex" xmlns:cx7="http://schemas.microsoft.com/office/drawing/2016/5/13/chartex" xmlns:cx8="http://schemas.microsoft.com/office/drawing/2016/5/14/chartex" xmlns:mc="http://schemas.openxmlformats.org/markup-compatibility/2006" xmlns:aink="http://schemas.microsoft.com/office/drawing/2016/ink" xmlns:am3d="http://schemas.microsoft.com/office/drawing/2017/model3d" xmlns:o="urn:schemas-microsoft-com:office:office" xmlns:oel="http://schemas.microsoft.com/office/2019/extlst" xmlns:r="http://schemas.openxmlformats.org/officeDocument/2006/relationships" xmlns:m="http://schemas.openxmlformats.org/officeDocument/2006/math" xmlns:v="urn:schemas-microsoft-com:vml" xmlns:wp14="http://schemas.microsoft.com/office/word/2010/wordprocessingDrawing" xmlns:wp="http://schemas.openxmlformats.org/drawingml/2006/wordprocessingDrawing" xmlns:w10="urn:schemas-microsoft-com:office:word" xmlns:w="http://schemas.openxmlformats.org/wordprocessingml/2006/main" xmlns:w14="http://schemas.microsoft.com/office/word/2010/wordml" xmlns:w15="http://schemas.microsoft.com/office/word/2012/wordml" xmlns:w16cex="http://schemas.microsoft.com/office/word/2018/wordml/cex" xmlns:w16cid="http://schemas.microsoft.com/office/word/2016/wordml/cid" xmlns:w16="http://schemas.microsoft.com/office/word/2018/wordml" xmlns:w16sdtdh="http://schemas.microsoft.com/office/word/2020/wordml/sdtdatahash" xmlns:w16se="http://schemas.microsoft.com/office/word/2015/wordml/symex" xmlns:wpg="http://schemas.microsoft.com/office/word/2010/wordprocessingGroup" xmlns:wpi="http://schemas.microsoft.com/office/word/2010/wordprocessingInk" xmlns:wne="http://schemas.microsoft.com/office/word/2006/wordml" xmlns:wps="http://schemas.microsoft.com/office/word/2010/wordprocessingShape" mc:Ignorable="w14 w15 w16se w16cid w16 w16cex w16sdtdh wp14">
   <w:abstractNum w:abstractNumId="0" w15:restartNumberingAfterBreak="0">
     <w:nsid w:val="110CDDD8"/>
     <w:multiLevelType w:val="hybridMultilevel"/>
@@ -13506,7 +13518,7 @@
 </file>
 
 <file path=word/styles.xml><?xml version="1.0" encoding="utf-8"?>
-<w:styles xmlns:mc="http://schemas.openxmlformats.org/markup-compatibility/2006" xmlns:r="http://schemas.openxmlformats.org/officeDocument/2006/relationships" xmlns:w="http://schemas.openxmlformats.org/wordprocessingml/2006/main" xmlns:w14="http://schemas.microsoft.com/office/word/2010/wordml" xmlns:w15="http://schemas.microsoft.com/office/word/2012/wordml" xmlns:w16cex="http://schemas.microsoft.com/office/word/2018/wordml/cex" xmlns:w16cid="http://schemas.microsoft.com/office/word/2016/wordml/cid" xmlns:w16="http://schemas.microsoft.com/office/word/2018/wordml" xmlns:w16du="http://schemas.microsoft.com/office/word/2023/wordml/word16du" xmlns:w16sdtdh="http://schemas.microsoft.com/office/word/2020/wordml/sdtdatahash" xmlns:w16sdtfl="http://schemas.microsoft.com/office/word/2024/wordml/sdtformatlock" xmlns:w16se="http://schemas.microsoft.com/office/word/2015/wordml/symex" mc:Ignorable="w14 w15 w16se w16cid w16 w16cex w16sdtdh w16sdtfl w16du">
+<w:styles xmlns:mc="http://schemas.openxmlformats.org/markup-compatibility/2006" xmlns:r="http://schemas.openxmlformats.org/officeDocument/2006/relationships" xmlns:w="http://schemas.openxmlformats.org/wordprocessingml/2006/main" xmlns:w14="http://schemas.microsoft.com/office/word/2010/wordml" xmlns:w15="http://schemas.microsoft.com/office/word/2012/wordml" xmlns:w16cex="http://schemas.microsoft.com/office/word/2018/wordml/cex" xmlns:w16cid="http://schemas.microsoft.com/office/word/2016/wordml/cid" xmlns:w16="http://schemas.microsoft.com/office/word/2018/wordml" xmlns:w16sdtdh="http://schemas.microsoft.com/office/word/2020/wordml/sdtdatahash" xmlns:w16se="http://schemas.microsoft.com/office/word/2015/wordml/symex" mc:Ignorable="w14 w15 w16se w16cid w16 w16cex w16sdtdh">
   <w:docDefaults>
     <w:rPrDefault>
       <w:rPr>
@@ -13900,15 +13912,15 @@
     <w:lsdException w:name="Unresolved Mention" w:semiHidden="1" w:unhideWhenUsed="1"/>
     <w:lsdException w:name="Smart Link" w:semiHidden="1" w:unhideWhenUsed="1"/>
   </w:latentStyles>
-  <w:style w:type="paragraph" w:default="1" w:styleId="Norml">
+  <w:style w:type="paragraph" w:default="1" w:styleId="Normal">
     <w:name w:val="Normal"/>
     <w:qFormat/>
   </w:style>
-  <w:style w:type="paragraph" w:styleId="Cmsor1">
+  <w:style w:type="paragraph" w:styleId="Heading1">
     <w:name w:val="heading 1"/>
-    <w:basedOn w:val="Norml"/>
-    <w:next w:val="Norml"/>
-    <w:link w:val="Cmsor1Char"/>
+    <w:basedOn w:val="Normal"/>
+    <w:next w:val="Normal"/>
+    <w:link w:val="Heading1Char"/>
     <w:uiPriority w:val="9"/>
     <w:qFormat/>
     <w:rsid w:val="00620A32"/>
@@ -13925,10 +13937,10 @@
       <w:szCs w:val="32"/>
     </w:rPr>
   </w:style>
-  <w:style w:type="paragraph" w:styleId="Cmsor3">
+  <w:style w:type="paragraph" w:styleId="Heading3">
     <w:name w:val="heading 3"/>
-    <w:basedOn w:val="Norml"/>
-    <w:next w:val="Norml"/>
+    <w:basedOn w:val="Normal"/>
+    <w:next w:val="Normal"/>
     <w:uiPriority w:val="9"/>
     <w:unhideWhenUsed/>
     <w:qFormat/>
@@ -13946,13 +13958,13 @@
       <w:szCs w:val="28"/>
     </w:rPr>
   </w:style>
-  <w:style w:type="character" w:default="1" w:styleId="Bekezdsalapbettpusa">
+  <w:style w:type="character" w:default="1" w:styleId="DefaultParagraphFont">
     <w:name w:val="Default Paragraph Font"/>
     <w:uiPriority w:val="1"/>
     <w:semiHidden/>
     <w:unhideWhenUsed/>
   </w:style>
-  <w:style w:type="table" w:default="1" w:styleId="Normltblzat">
+  <w:style w:type="table" w:default="1" w:styleId="TableNormal">
     <w:name w:val="Normal Table"/>
     <w:uiPriority w:val="99"/>
     <w:semiHidden/>
@@ -13967,15 +13979,15 @@
       </w:tblCellMar>
     </w:tblPr>
   </w:style>
-  <w:style w:type="numbering" w:default="1" w:styleId="Nemlista">
+  <w:style w:type="numbering" w:default="1" w:styleId="NoList">
     <w:name w:val="No List"/>
     <w:uiPriority w:val="99"/>
     <w:semiHidden/>
     <w:unhideWhenUsed/>
   </w:style>
-  <w:style w:type="table" w:styleId="Rcsostblzat">
+  <w:style w:type="table" w:styleId="TableGrid">
     <w:name w:val="Table Grid"/>
-    <w:basedOn w:val="Normltblzat"/>
+    <w:basedOn w:val="TableNormal"/>
     <w:uiPriority w:val="59"/>
     <w:rsid w:val="00FB4123"/>
     <w:pPr>
@@ -13992,9 +14004,9 @@
       </w:tblBorders>
     </w:tblPr>
   </w:style>
-  <w:style w:type="paragraph" w:styleId="Listaszerbekezds">
+  <w:style w:type="paragraph" w:styleId="ListParagraph">
     <w:name w:val="List Paragraph"/>
-    <w:basedOn w:val="Norml"/>
+    <w:basedOn w:val="Normal"/>
     <w:uiPriority w:val="34"/>
     <w:qFormat/>
     <w:rsid w:val="65D86580"/>
@@ -14003,10 +14015,10 @@
       <w:contextualSpacing/>
     </w:pPr>
   </w:style>
-  <w:style w:type="character" w:customStyle="1" w:styleId="Cmsor1Char">
-    <w:name w:val="Címsor 1 Char"/>
-    <w:basedOn w:val="Bekezdsalapbettpusa"/>
-    <w:link w:val="Cmsor1"/>
+  <w:style w:type="character" w:customStyle="1" w:styleId="Heading1Char">
+    <w:name w:val="Heading 1 Char"/>
+    <w:basedOn w:val="DefaultParagraphFont"/>
+    <w:link w:val="Heading1"/>
     <w:uiPriority w:val="9"/>
     <w:rsid w:val="00620A32"/>
     <w:rPr>

</xml_diff>